<commit_message>
Fleshed out the requirements a bit more
</commit_message>
<xml_diff>
--- a/doc/Requirements.docx
+++ b/doc/Requirements.docx
@@ -40,11 +40,35 @@
       </w:r>
     </w:p>
     <w:p>
+      <w:r>
+        <w:t xml:space="preserve">The objective of this project is to produce a marketable product in the computer-poker market. It will include both the infrastructure and the software needed to achieve this end, as defined by the requirements below. </w:t>
+      </w:r>
+      <w:r>
+        <w:t xml:space="preserve"> </w:t>
+      </w:r>
+      <w:r>
+        <w:t>In order to prevent system complexity, the system shall utilize multiple human players rather than an AI opponents in the initial version.</w:t>
+      </w:r>
+    </w:p>
+    <w:p>
       <w:pPr>
         <w:pStyle w:val="Heading2"/>
       </w:pPr>
       <w:r>
-        <w:t>Background</w:t>
+        <w:t>Assumptions and Constraints</w:t>
+      </w:r>
+    </w:p>
+    <w:p>
+      <w:r>
+        <w:t xml:space="preserve">We assume that only one developer is available for the project, and therefore the deadline is flexible to ensure highest quality. </w:t>
+      </w:r>
+    </w:p>
+    <w:p>
+      <w:pPr>
+        <w:pStyle w:val="Heading1"/>
+      </w:pPr>
+      <w:r>
+        <w:t>Business Requirements</w:t>
       </w:r>
     </w:p>
     <w:p>
@@ -52,30 +76,6 @@
         <w:pStyle w:val="Heading2"/>
       </w:pPr>
       <w:r>
-        <w:t>References</w:t>
-      </w:r>
-    </w:p>
-    <w:p>
-      <w:pPr>
-        <w:pStyle w:val="Heading2"/>
-      </w:pPr>
-      <w:r>
-        <w:t>Assumptions and Constraints</w:t>
-      </w:r>
-    </w:p>
-    <w:p>
-      <w:pPr>
-        <w:pStyle w:val="Heading1"/>
-      </w:pPr>
-      <w:r>
-        <w:t>Business Requirements</w:t>
-      </w:r>
-    </w:p>
-    <w:p>
-      <w:pPr>
-        <w:pStyle w:val="Heading2"/>
-      </w:pPr>
-      <w:r>
         <w:t>Requirements</w:t>
       </w:r>
     </w:p>
@@ -84,7 +84,13 @@
         <w:pStyle w:val="Heading3"/>
       </w:pPr>
       <w:r>
-        <w:t>BR1 – Poker</w:t>
+        <w:t>BR</w:t>
+      </w:r>
+      <w:r>
+        <w:t xml:space="preserve">EQ </w:t>
+      </w:r>
+      <w:r>
+        <w:t>1 – Poker</w:t>
       </w:r>
     </w:p>
     <w:p>
@@ -108,12 +114,15 @@
         </w:rPr>
       </w:pPr>
       <w:r>
+        <w:t xml:space="preserve">BREQ </w:t>
+      </w:r>
+      <w:r>
         <w:rPr>
           <w:rStyle w:val="Heading3Char"/>
           <w:b/>
           <w:bCs/>
         </w:rPr>
-        <w:t>BR1</w:t>
+        <w:t>1</w:t>
       </w:r>
       <w:r>
         <w:rPr>
@@ -129,18 +138,8 @@
           <w:b/>
           <w:bCs/>
         </w:rPr>
-        <w:t xml:space="preserve">—Texas </w:t>
-      </w:r>
-      <w:proofErr w:type="spellStart"/>
-      <w:r>
-        <w:rPr>
-          <w:rStyle w:val="Heading3Char"/>
-          <w:b/>
-          <w:bCs/>
-        </w:rPr>
-        <w:t>Hold’em</w:t>
-      </w:r>
-      <w:proofErr w:type="spellEnd"/>
+        <w:t>—Texas Hold’em</w:t>
+      </w:r>
     </w:p>
     <w:p>
       <w:r>
@@ -150,53 +149,90 @@
         <w:t xml:space="preserve"> </w:t>
       </w:r>
       <w:r>
-        <w:t>to tap into the largest poker market in the US, the system will use</w:t>
-      </w:r>
-      <w:r>
-        <w:t xml:space="preserve"> the Texas </w:t>
-      </w:r>
-      <w:proofErr w:type="spellStart"/>
-      <w:r>
-        <w:t>Hold’em</w:t>
-      </w:r>
-      <w:proofErr w:type="spellEnd"/>
-      <w:r>
-        <w:t xml:space="preserve"> variant of the Poker rules</w:t>
-      </w:r>
-    </w:p>
-    <w:p>
-      <w:pPr>
-        <w:pStyle w:val="Heading3"/>
-      </w:pPr>
-      <w:r>
-        <w:t>BR2 – Multiplayer</w:t>
-      </w:r>
-    </w:p>
-    <w:p>
-      <w:r>
-        <w:t>In order to prevent system complexity, t</w:t>
-      </w:r>
-      <w:r>
-        <w:t>he system shall allow multiple players to play in the same game</w:t>
-      </w:r>
-    </w:p>
-    <w:p>
-      <w:pPr>
-        <w:pStyle w:val="Heading3"/>
-      </w:pPr>
-      <w:r>
-        <w:t>BR3 – Internet</w:t>
-      </w:r>
-    </w:p>
-    <w:p>
-      <w:r>
-        <w:t>In order to grow the player-base for multiplayer, t</w:t>
-      </w:r>
-      <w:r>
-        <w:t>he system shall allow players to play together via the internet</w:t>
+        <w:t xml:space="preserve">to </w:t>
+      </w:r>
+      <w:r>
+        <w:t xml:space="preserve">be accessible to the </w:t>
+      </w:r>
+      <w:r>
+        <w:t>majority of</w:t>
+      </w:r>
+      <w:r>
+        <w:t xml:space="preserve"> </w:t>
+      </w:r>
+      <w:r>
+        <w:t xml:space="preserve">US </w:t>
+      </w:r>
+      <w:r>
+        <w:t xml:space="preserve">virtual </w:t>
       </w:r>
       <w:bookmarkStart w:id="0" w:name="_GoBack"/>
       <w:bookmarkEnd w:id="0"/>
+      <w:r>
+        <w:t>poker consumers</w:t>
+      </w:r>
+      <w:r>
+        <w:t>, the system will use</w:t>
+      </w:r>
+      <w:r>
+        <w:t xml:space="preserve"> the </w:t>
+      </w:r>
+      <w:r>
+        <w:t xml:space="preserve">No-Limit </w:t>
+      </w:r>
+      <w:r>
+        <w:t>Texas Hold’em variant of the Poker rules</w:t>
+      </w:r>
+    </w:p>
+    <w:p>
+      <w:pPr>
+        <w:pStyle w:val="Heading3"/>
+      </w:pPr>
+      <w:r>
+        <w:t xml:space="preserve">BREQ </w:t>
+      </w:r>
+      <w:r>
+        <w:t>2 –</w:t>
+      </w:r>
+      <w:r>
+        <w:t xml:space="preserve"> </w:t>
+      </w:r>
+      <w:r>
+        <w:t>Multiplayer</w:t>
+      </w:r>
+    </w:p>
+    <w:p>
+      <w:r>
+        <w:t xml:space="preserve">In order to </w:t>
+      </w:r>
+      <w:r>
+        <w:t>provide a challenge</w:t>
+      </w:r>
+      <w:r>
+        <w:t>, t</w:t>
+      </w:r>
+      <w:r>
+        <w:t>he system shall allow multiple players to play in the same game</w:t>
+      </w:r>
+    </w:p>
+    <w:p>
+      <w:pPr>
+        <w:pStyle w:val="Heading3"/>
+      </w:pPr>
+      <w:r>
+        <w:t xml:space="preserve">BREQ </w:t>
+      </w:r>
+      <w:r>
+        <w:t>3 – Internet</w:t>
+      </w:r>
+    </w:p>
+    <w:p>
+      <w:r>
+        <w:t>In order to grow the player-base for multiplayer, t</w:t>
+      </w:r>
+      <w:r>
+        <w:t>he system shall allow players to play together via the internet</w:t>
+      </w:r>
     </w:p>
     <w:p>
       <w:pPr>
@@ -217,6 +253,133 @@
     </w:p>
     <w:p>
       <w:pPr>
+        <w:pStyle w:val="Heading3"/>
+      </w:pPr>
+      <w:r>
+        <w:t>FR</w:t>
+      </w:r>
+      <w:r>
+        <w:t xml:space="preserve">EQ </w:t>
+      </w:r>
+      <w:r>
+        <w:t>1 – Game</w:t>
+      </w:r>
+    </w:p>
+    <w:p>
+      <w:r>
+        <w:t>The solution shall provide a method to keep track of the states of individual games and keep them separated.</w:t>
+      </w:r>
+    </w:p>
+    <w:p>
+      <w:pPr>
+        <w:pStyle w:val="Heading4"/>
+      </w:pPr>
+      <w:r>
+        <w:t xml:space="preserve">FREQ </w:t>
+      </w:r>
+      <w:r>
+        <w:t>1.1 – Autonomy</w:t>
+      </w:r>
+    </w:p>
+    <w:p>
+      <w:r>
+        <w:t xml:space="preserve">The solution shall never share cards or game state between games </w:t>
+      </w:r>
+    </w:p>
+    <w:p>
+      <w:pPr>
+        <w:pStyle w:val="Heading3"/>
+      </w:pPr>
+      <w:r>
+        <w:t xml:space="preserve">FREQ </w:t>
+      </w:r>
+      <w:r>
+        <w:t>2 – Cards</w:t>
+      </w:r>
+    </w:p>
+    <w:p>
+      <w:r>
+        <w:t>The system shall simulate the drawing of cards from a standard 52-card deck</w:t>
+      </w:r>
+      <w:r>
+        <w:t xml:space="preserve"> of playing cards</w:t>
+      </w:r>
+      <w:r>
+        <w:t xml:space="preserve">, with </w:t>
+      </w:r>
+      <w:r>
+        <w:t>the standard French design and English names. The drawing of cards shall be suitably random that a casual player could not predict the next draw.</w:t>
+      </w:r>
+    </w:p>
+    <w:p>
+      <w:pPr>
+        <w:pStyle w:val="Heading3"/>
+      </w:pPr>
+      <w:r>
+        <w:t xml:space="preserve">FREQ </w:t>
+      </w:r>
+      <w:r>
+        <w:t>3 – Players</w:t>
+      </w:r>
+    </w:p>
+    <w:p>
+      <w:r>
+        <w:t>The system shall allow multiple Player entities to interact with the game state. The system shall allow at least two players to join any given game</w:t>
+      </w:r>
+      <w:r>
+        <w:t xml:space="preserve">. </w:t>
+      </w:r>
+    </w:p>
+    <w:p>
+      <w:pPr>
+        <w:pStyle w:val="Heading4"/>
+      </w:pPr>
+      <w:r>
+        <w:t xml:space="preserve">FREQ </w:t>
+      </w:r>
+      <w:r>
+        <w:t>3.1 – Internet play</w:t>
+      </w:r>
+    </w:p>
+    <w:p>
+      <w:r>
+        <w:t>Players must be able to connect to the game and interact with the game state in a distributed fashion via the internet</w:t>
+      </w:r>
+    </w:p>
+    <w:p>
+      <w:pPr>
+        <w:pStyle w:val="Heading4"/>
+      </w:pPr>
+      <w:r>
+        <w:t xml:space="preserve">FREQ </w:t>
+      </w:r>
+      <w:r>
+        <w:t>3.2 – GUI</w:t>
+      </w:r>
+    </w:p>
+    <w:p>
+      <w:r>
+        <w:t>Players shall interact with the game state via a graphical interface</w:t>
+      </w:r>
+    </w:p>
+    <w:p>
+      <w:pPr>
+        <w:pStyle w:val="Heading4"/>
+      </w:pPr>
+      <w:r>
+        <w:t xml:space="preserve">FREQ </w:t>
+      </w:r>
+      <w:r>
+        <w:t>3.3 – Autonomy</w:t>
+      </w:r>
+    </w:p>
+    <w:p>
+      <w:r>
+        <w:t xml:space="preserve">Players shall have separate hand and chip states. No player shall be able to witness any other player’s hand, nor shall any player directly exert influence over another player’s decision process or hand state. </w:t>
+      </w:r>
+    </w:p>
+    <w:p>
+      <w:pPr>
         <w:pStyle w:val="Heading2"/>
       </w:pPr>
       <w:r>
@@ -224,6 +387,1003 @@
       </w:r>
     </w:p>
     <w:p/>
+    <w:p>
+      <w:pPr>
+        <w:pStyle w:val="Heading1"/>
+      </w:pPr>
+      <w:r>
+        <w:t>Business Rules</w:t>
+      </w:r>
+      <w:r>
+        <w:t>: Betting</w:t>
+      </w:r>
+    </w:p>
+    <w:p>
+      <w:pPr>
+        <w:pStyle w:val="Heading2"/>
+      </w:pPr>
+      <w:r>
+        <w:t>BRUL 1 Ante</w:t>
+      </w:r>
+    </w:p>
+    <w:p>
+      <w:r>
+        <w:t xml:space="preserve">The Ante is defined as a small contribution to the pot made before any cards are dealt. </w:t>
+      </w:r>
+    </w:p>
+    <w:p>
+      <w:pPr>
+        <w:pStyle w:val="Heading3"/>
+      </w:pPr>
+      <w:r>
+        <w:t xml:space="preserve">BRUL </w:t>
+      </w:r>
+      <w:r>
+        <w:t>1.1 Mandatory</w:t>
+      </w:r>
+    </w:p>
+    <w:p>
+      <w:r>
+        <w:t xml:space="preserve">If the Ante rule is used, all players must ante to be considered during a round. </w:t>
+      </w:r>
+    </w:p>
+    <w:p>
+      <w:pPr>
+        <w:pStyle w:val="Heading3"/>
+      </w:pPr>
+      <w:r>
+        <w:lastRenderedPageBreak/>
+        <w:t xml:space="preserve">BRUL </w:t>
+      </w:r>
+      <w:r>
+        <w:t>1.2 Interaction with Blinds</w:t>
+      </w:r>
+    </w:p>
+    <w:p>
+      <w:r>
+        <w:t>If Blinds are also being used, Ante must be contributed before any Blind is contributed. Any player not contributing to the ante is not considered when assigning the blinds.</w:t>
+      </w:r>
+    </w:p>
+    <w:p>
+      <w:pPr>
+        <w:pStyle w:val="Heading2"/>
+      </w:pPr>
+      <w:r>
+        <w:t>BRUL 2 Blinds</w:t>
+      </w:r>
+    </w:p>
+    <w:p>
+      <w:pPr>
+        <w:pStyle w:val="Heading3"/>
+      </w:pPr>
+      <w:r>
+        <w:t>BRUL 2.1 Small Blind</w:t>
+      </w:r>
+    </w:p>
+    <w:p>
+      <w:r>
+        <w:t xml:space="preserve">The Small Blind is to be contributed by the player to the left of the dealer. The small blind amount is equal to half of the Big Blind amount. </w:t>
+      </w:r>
+    </w:p>
+    <w:p>
+      <w:pPr>
+        <w:pStyle w:val="Heading3"/>
+      </w:pPr>
+      <w:r>
+        <w:t>BRUL 2.2 Big Blind</w:t>
+      </w:r>
+    </w:p>
+    <w:p>
+      <w:r>
+        <w:t xml:space="preserve">The Big Blind is to be contributed by the player to the left of the Small Blind contributor. The Big Blind is equal to the minimum bet for the round. </w:t>
+      </w:r>
+    </w:p>
+    <w:p>
+      <w:pPr>
+        <w:pStyle w:val="Heading3"/>
+      </w:pPr>
+      <w:r>
+        <w:t>BRUL 2.3 Live Blind</w:t>
+      </w:r>
+    </w:p>
+    <w:p>
+      <w:r>
+        <w:t xml:space="preserve">If no player has raised above the Big Blind amount in the first round of betting, the player contributing the Big Blind is given an extra chance to raise. If that player checks, the betting round is over. </w:t>
+      </w:r>
+    </w:p>
+    <w:p>
+      <w:pPr>
+        <w:pStyle w:val="Heading3"/>
+      </w:pPr>
+      <w:r>
+        <w:t>BRUL 2.4 Pay-to-play</w:t>
+      </w:r>
+    </w:p>
+    <w:p>
+      <w:r>
+        <w:t xml:space="preserve">No player may bet less than the Big Blind amount during the first round of betting. The first round of betting begins with the person to the left of the Big Blind; as such, the Small Blind must </w:t>
+      </w:r>
+      <w:r>
+        <w:t xml:space="preserve">contribute extra chips when the betting reaches them even if every other player called. </w:t>
+      </w:r>
+      <w:r>
+        <w:t xml:space="preserve"> </w:t>
+      </w:r>
+    </w:p>
+    <w:p>
+      <w:pPr>
+        <w:pStyle w:val="Heading2"/>
+      </w:pPr>
+      <w:r>
+        <w:t>BRUL 3 Betting</w:t>
+      </w:r>
+    </w:p>
+    <w:p>
+      <w:r>
+        <w:t xml:space="preserve">Betting proceeds in a clockwise fashion around the table during any betting round. </w:t>
+      </w:r>
+      <w:r>
+        <w:t>Each player may perform an action on their turn, after which the player to their left becomes the active player. The betting round ends when all players have chosen to call and are therefore betting the same amount (other than players who have gone all-in).</w:t>
+      </w:r>
+    </w:p>
+    <w:p>
+      <w:pPr>
+        <w:pStyle w:val="Heading3"/>
+      </w:pPr>
+      <w:r>
+        <w:t>BRUL 3.1 Skip non-players</w:t>
+      </w:r>
+    </w:p>
+    <w:p>
+      <w:r>
+        <w:t>If any player has gone bust, failed to ante, or folded, betting skips that player</w:t>
+      </w:r>
+    </w:p>
+    <w:p>
+      <w:pPr>
+        <w:pStyle w:val="Heading3"/>
+      </w:pPr>
+      <w:r>
+        <w:t>BRUL 3.2 Checking</w:t>
+      </w:r>
+    </w:p>
+    <w:p>
+      <w:r>
+        <w:t>When the current bet is 0</w:t>
+      </w:r>
+      <w:r>
+        <w:t xml:space="preserve"> </w:t>
+      </w:r>
+      <w:r>
+        <w:t>during a betting round</w:t>
+      </w:r>
+      <w:r>
+        <w:t>, the active player</w:t>
+      </w:r>
+      <w:r>
+        <w:t xml:space="preserve"> may choose to “check”, or bet 0 and pass their turn to bet. </w:t>
+      </w:r>
+    </w:p>
+    <w:p>
+      <w:pPr>
+        <w:pStyle w:val="Heading3"/>
+      </w:pPr>
+      <w:r>
+        <w:t>BRUL 3.3 Calling</w:t>
+      </w:r>
+    </w:p>
+    <w:p>
+      <w:r>
+        <w:t>When the current bet is not 0</w:t>
+      </w:r>
+      <w:r>
+        <w:t xml:space="preserve"> </w:t>
+      </w:r>
+      <w:r>
+        <w:t>during a betting round</w:t>
+      </w:r>
+      <w:r>
+        <w:t>,</w:t>
+      </w:r>
+      <w:r>
+        <w:t xml:space="preserve"> the active player</w:t>
+      </w:r>
+      <w:r>
+        <w:t xml:space="preserve"> may choose to “call”, or bet the minimum amount required.</w:t>
+      </w:r>
+    </w:p>
+    <w:p>
+      <w:pPr>
+        <w:pStyle w:val="Heading3"/>
+      </w:pPr>
+      <w:r>
+        <w:t>BRUL 3.4 Raising</w:t>
+      </w:r>
+    </w:p>
+    <w:p>
+      <w:r>
+        <w:t>During</w:t>
+      </w:r>
+      <w:r>
+        <w:t xml:space="preserve"> a betting round</w:t>
+      </w:r>
+      <w:r>
+        <w:t xml:space="preserve">, </w:t>
+      </w:r>
+      <w:r>
+        <w:t>the active player</w:t>
+      </w:r>
+      <w:r>
+        <w:t xml:space="preserve"> may choose to “raise”, or bet more than the minimum amount required. </w:t>
+      </w:r>
+    </w:p>
+    <w:p>
+      <w:pPr>
+        <w:pStyle w:val="Heading3"/>
+      </w:pPr>
+      <w:r>
+        <w:lastRenderedPageBreak/>
+        <w:t>BRUL 3.5 Folding</w:t>
+      </w:r>
+    </w:p>
+    <w:p>
+      <w:r>
+        <w:t>During a betting round, the active player may choose to “fold”. They are removed from the game and forfeit any chips they have bet.</w:t>
+      </w:r>
+    </w:p>
+    <w:p>
+      <w:pPr>
+        <w:pStyle w:val="Heading3"/>
+      </w:pPr>
+      <w:r>
+        <w:t>BRUL 3.6 All-in</w:t>
+      </w:r>
+    </w:p>
+    <w:p>
+      <w:r>
+        <w:t>A player who bets the remainder of their betting pool is said to be “All-in”. A player who cannot meet the current bet on their turn must go all-in or fold. After going all-in, the player is immune to further betting requirements.</w:t>
+      </w:r>
+    </w:p>
+    <w:p>
+      <w:pPr>
+        <w:pStyle w:val="Heading3"/>
+      </w:pPr>
+      <w:r>
+        <w:t>BRUL 3.7 No over-betting</w:t>
+      </w:r>
+    </w:p>
+    <w:p>
+      <w:r>
+        <w:t xml:space="preserve">No player may bet more than the amount of chips they have in their betting pool. </w:t>
+      </w:r>
+    </w:p>
+    <w:p>
+      <w:pPr>
+        <w:pStyle w:val="Heading3"/>
+      </w:pPr>
+      <w:r>
+        <w:t>BRUL 3.8 The Pot</w:t>
+      </w:r>
+    </w:p>
+    <w:p>
+      <w:r>
+        <w:t>After each round of betting, all chips that are bet are placed into the communal pot.</w:t>
+      </w:r>
+    </w:p>
+    <w:p>
+      <w:pPr>
+        <w:pStyle w:val="Heading1"/>
+      </w:pPr>
+      <w:r>
+        <w:t>Business Rules: Playing</w:t>
+      </w:r>
+    </w:p>
+    <w:p>
+      <w:pPr>
+        <w:pStyle w:val="Heading2"/>
+      </w:pPr>
+      <w:r>
+        <w:t>BRUL 4 Stages of the Game</w:t>
+      </w:r>
+    </w:p>
+    <w:p>
+      <w:pPr>
+        <w:pStyle w:val="Heading3"/>
+      </w:pPr>
+      <w:r>
+        <w:t>BRUL 4.1 Ante</w:t>
+      </w:r>
+    </w:p>
+    <w:p>
+      <w:r>
+        <w:t xml:space="preserve">If the Ante rule is to be used, an Ante round happens before the first deal. </w:t>
+      </w:r>
+    </w:p>
+    <w:p>
+      <w:pPr>
+        <w:pStyle w:val="Heading3"/>
+      </w:pPr>
+      <w:r>
+        <w:t xml:space="preserve">BRUL 4.2 </w:t>
+      </w:r>
+      <w:r>
+        <w:t>Hole Cards</w:t>
+      </w:r>
+    </w:p>
+    <w:p>
+      <w:r>
+        <w:t xml:space="preserve">The dealer must deal out two cards face-down to each player with chips remaining in their betting pool. </w:t>
+      </w:r>
+    </w:p>
+    <w:p>
+      <w:pPr>
+        <w:pStyle w:val="Heading3"/>
+      </w:pPr>
+      <w:r>
+        <w:t xml:space="preserve">BRUL 4.3 </w:t>
+      </w:r>
+      <w:r>
+        <w:t>Pre-Flop Bet</w:t>
+      </w:r>
+    </w:p>
+    <w:p>
+      <w:r>
+        <w:t>The blinds must then contribute their blind amounts. A betting round occurs beginning with the player to the left of the Big Blind (see BRUL 3)</w:t>
+      </w:r>
+      <w:r>
+        <w:t xml:space="preserve">. </w:t>
+      </w:r>
+    </w:p>
+    <w:p>
+      <w:pPr>
+        <w:pStyle w:val="Heading3"/>
+      </w:pPr>
+      <w:r>
+        <w:t>BRUL 4.4 Flop</w:t>
+      </w:r>
+    </w:p>
+    <w:p>
+      <w:r>
+        <w:t xml:space="preserve">If there are at least two players remaining after the pre-flop betting round, the dealer will turn three cards face-up on the table. </w:t>
+      </w:r>
+    </w:p>
+    <w:p>
+      <w:pPr>
+        <w:pStyle w:val="Heading3"/>
+      </w:pPr>
+      <w:r>
+        <w:t>BRUL 4.5 Flop Bet</w:t>
+      </w:r>
+    </w:p>
+    <w:p>
+      <w:r>
+        <w:t xml:space="preserve">A round of betting follows the flop. </w:t>
+      </w:r>
+    </w:p>
+    <w:p>
+      <w:pPr>
+        <w:pStyle w:val="Heading3"/>
+      </w:pPr>
+      <w:r>
+        <w:t>BRUL 4.6 Turn</w:t>
+      </w:r>
+    </w:p>
+    <w:p>
+      <w:r>
+        <w:t>If there are at least two players remaining after the flop betting round, the dealer will turn one more card face-up on the table.</w:t>
+      </w:r>
+    </w:p>
+    <w:p>
+      <w:pPr>
+        <w:pStyle w:val="Heading3"/>
+      </w:pPr>
+      <w:r>
+        <w:t>BRUL 4.7 Turn Bet</w:t>
+      </w:r>
+    </w:p>
+    <w:p>
+      <w:r>
+        <w:t>A round of betting follows the Turn.</w:t>
+      </w:r>
+    </w:p>
+    <w:p>
+      <w:pPr>
+        <w:pStyle w:val="Heading3"/>
+      </w:pPr>
+      <w:r>
+        <w:lastRenderedPageBreak/>
+        <w:t>BRUL 4.8 River</w:t>
+      </w:r>
+    </w:p>
+    <w:p>
+      <w:r>
+        <w:t>If there are at least two players remaining after the turn betting round, the dealer will turn one more card face-up on the table.</w:t>
+      </w:r>
+    </w:p>
+    <w:p>
+      <w:pPr>
+        <w:pStyle w:val="Heading3"/>
+      </w:pPr>
+      <w:r>
+        <w:t>BRUL 4.9 River Bet</w:t>
+      </w:r>
+    </w:p>
+    <w:p>
+      <w:r>
+        <w:t>A round of betting follows the River</w:t>
+      </w:r>
+    </w:p>
+    <w:p>
+      <w:pPr>
+        <w:pStyle w:val="Heading3"/>
+      </w:pPr>
+      <w:r>
+        <w:t>BRUL 4.10 Showdown</w:t>
+      </w:r>
+    </w:p>
+    <w:p>
+      <w:r>
+        <w:t xml:space="preserve">If at least two players remain after the River betting round, they each expose their hole cards. The best possible five-card hand is made for each player from their hole cards and the community cards. </w:t>
+      </w:r>
+    </w:p>
+    <w:p>
+      <w:pPr>
+        <w:pStyle w:val="Heading5"/>
+      </w:pPr>
+      <w:r>
+        <w:t>4.10.1 Single Winner</w:t>
+      </w:r>
+    </w:p>
+    <w:p>
+      <w:r>
+        <w:t xml:space="preserve">If one player wins, he receives the entire pot. </w:t>
+      </w:r>
+    </w:p>
+    <w:p>
+      <w:pPr>
+        <w:pStyle w:val="Heading5"/>
+      </w:pPr>
+      <w:r>
+        <w:t>4.10.2 Ties</w:t>
+      </w:r>
+    </w:p>
+    <w:p>
+      <w:r>
+        <w:t>If two players tie, they share the pot equally</w:t>
+      </w:r>
+    </w:p>
+    <w:p>
+      <w:pPr>
+        <w:pStyle w:val="Heading1"/>
+      </w:pPr>
+      <w:r>
+        <w:t xml:space="preserve">Business Rules: </w:t>
+      </w:r>
+      <w:r>
+        <w:t>Hands</w:t>
+      </w:r>
+    </w:p>
+    <w:p>
+      <w:pPr>
+        <w:pStyle w:val="Heading2"/>
+      </w:pPr>
+      <w:r>
+        <w:t xml:space="preserve">BRUL </w:t>
+      </w:r>
+      <w:r>
+        <w:t>5</w:t>
+      </w:r>
+      <w:r>
+        <w:t xml:space="preserve"> Hands</w:t>
+      </w:r>
+    </w:p>
+    <w:p>
+      <w:r>
+        <w:t>The following are considered the valid hands that can be made in Poker</w:t>
+      </w:r>
+      <w:r>
+        <w:t>. No other hands are possible.</w:t>
+      </w:r>
+    </w:p>
+    <w:p>
+      <w:pPr>
+        <w:pStyle w:val="Heading3"/>
+      </w:pPr>
+      <w:r>
+        <w:t>5.1 Flush</w:t>
+      </w:r>
+    </w:p>
+    <w:p>
+      <w:r>
+        <w:t xml:space="preserve">A series of five cards with the same suit is called a “Flush”. </w:t>
+      </w:r>
+    </w:p>
+    <w:p>
+      <w:pPr>
+        <w:pStyle w:val="Heading3"/>
+      </w:pPr>
+      <w:r>
+        <w:t xml:space="preserve">5.2 Straight </w:t>
+      </w:r>
+    </w:p>
+    <w:p>
+      <w:r>
+        <w:t>A series of five cards in numerical sequence is called a “Straight”</w:t>
+      </w:r>
+    </w:p>
+    <w:p>
+      <w:pPr>
+        <w:pStyle w:val="Heading3"/>
+      </w:pPr>
+      <w:r>
+        <w:t>5.</w:t>
+      </w:r>
+      <w:r>
+        <w:t>3</w:t>
+      </w:r>
+      <w:r>
+        <w:t xml:space="preserve"> Straight Flush</w:t>
+      </w:r>
+    </w:p>
+    <w:p>
+      <w:r>
+        <w:t>A straight flush is a hand that contains five cards in sequence, all of the same suit</w:t>
+      </w:r>
+      <w:r>
+        <w:t>. A straight flush is both a straight and a flush.</w:t>
+      </w:r>
+    </w:p>
+    <w:p>
+      <w:pPr>
+        <w:pStyle w:val="Heading4"/>
+      </w:pPr>
+      <w:r>
+        <w:t>5.1.1 Royal Flush</w:t>
+      </w:r>
+    </w:p>
+    <w:p>
+      <w:r>
+        <w:t>A straight flush with the highest card as an Ace is called a “Royal Flush”</w:t>
+      </w:r>
+    </w:p>
+    <w:p>
+      <w:pPr>
+        <w:pStyle w:val="Heading3"/>
+      </w:pPr>
+      <w:r>
+        <w:t>5.4 Full House</w:t>
+      </w:r>
+    </w:p>
+    <w:p>
+      <w:r>
+        <w:t xml:space="preserve">A full house consists of three cards of the same numerical value and two cards of the same numerical value. The three cards and the two cards have different numerical values from each other. </w:t>
+      </w:r>
+    </w:p>
+    <w:p>
+      <w:pPr>
+        <w:pStyle w:val="Heading3"/>
+      </w:pPr>
+      <w:r>
+        <w:t>5.5 Four of a Kind</w:t>
+      </w:r>
+    </w:p>
+    <w:p>
+      <w:r>
+        <w:t>A set of four cards matching in numerical value plus one extra card is considered a “four of a kind”.</w:t>
+      </w:r>
+    </w:p>
+    <w:p>
+      <w:pPr>
+        <w:pStyle w:val="Heading3"/>
+      </w:pPr>
+      <w:r>
+        <w:t>5.6 Three of a Kind</w:t>
+      </w:r>
+    </w:p>
+    <w:p>
+      <w:r>
+        <w:t>A set of three cards matching in numerical value plus two extra cards that are not a pair is called a “three of a kind”. A three of a kind and a pair together make up a Full House (BRUL 5.4).</w:t>
+      </w:r>
+    </w:p>
+    <w:p>
+      <w:pPr>
+        <w:pStyle w:val="Heading3"/>
+      </w:pPr>
+      <w:r>
+        <w:lastRenderedPageBreak/>
+        <w:t>5.7 Pair</w:t>
+      </w:r>
+    </w:p>
+    <w:p>
+      <w:r>
+        <w:t>Two cards that match each other in numerical value are called a ‘pair’. A hand is considered a ‘pair’ when it contains two cards that match in numerical value plus three more cards, and it is not a Full House, a Three of a Kind, a Four of a Kind, or Two Pair.</w:t>
+      </w:r>
+    </w:p>
+    <w:p>
+      <w:pPr>
+        <w:pStyle w:val="Heading3"/>
+      </w:pPr>
+      <w:r>
+        <w:t>5.8 Two Pair</w:t>
+      </w:r>
+    </w:p>
+    <w:p>
+      <w:r>
+        <w:t xml:space="preserve">If a hand contains two sets of cards that each match each other in numerical value plus one extra card, but is not a Four of a Kind, it is considered a “two pair” hand. </w:t>
+      </w:r>
+    </w:p>
+    <w:p>
+      <w:pPr>
+        <w:pStyle w:val="Heading3"/>
+      </w:pPr>
+      <w:r>
+        <w:t>5.9 High Card</w:t>
+      </w:r>
+    </w:p>
+    <w:p>
+      <w:r>
+        <w:t xml:space="preserve">If a hand is not a Flush, Straight, Straight Flush, Full House, Four of a Kind, Three of a Kind, Pair, or Two Pair hand, it is considered a “High card” hand. This is often denoted by naming the highest numerical value of a card in the hand followed by the word “high”, such as “Ace High”. </w:t>
+      </w:r>
+    </w:p>
+    <w:p>
+      <w:pPr>
+        <w:pStyle w:val="Heading2"/>
+      </w:pPr>
+      <w:r>
+        <w:t>BRUL 6 Relative Hand Values</w:t>
+      </w:r>
+    </w:p>
+    <w:p>
+      <w:pPr>
+        <w:pStyle w:val="Heading3"/>
+      </w:pPr>
+      <w:r>
+        <w:t>BRUL 6.1 Straight Flush</w:t>
+      </w:r>
+    </w:p>
+    <w:p>
+      <w:r>
+        <w:t xml:space="preserve">If only one player has a Straight Flush hand during the Showdown, they win. If two or more players have a Straight Flush hand during the Showdown, </w:t>
+      </w:r>
+      <w:r>
+        <w:t>evaluate a tiebreaker (6.</w:t>
+      </w:r>
+      <w:r>
+        <w:t>11</w:t>
+      </w:r>
+      <w:r>
+        <w:t>)</w:t>
+      </w:r>
+      <w:r>
+        <w:t xml:space="preserve">. </w:t>
+      </w:r>
+    </w:p>
+    <w:p>
+      <w:pPr>
+        <w:pStyle w:val="Heading3"/>
+      </w:pPr>
+      <w:r>
+        <w:t>BRUL 6.2 Four of a Kind</w:t>
+      </w:r>
+    </w:p>
+    <w:p>
+      <w:r>
+        <w:t>If no player has won due to rule 6.1, and only one player has a Four of a Kind hand during the Showdown, they win. If two or more players have a Four of a Kind hand</w:t>
+      </w:r>
+      <w:r>
+        <w:t>, evaluate a tiebreaker (6.</w:t>
+      </w:r>
+      <w:r>
+        <w:t>1</w:t>
+      </w:r>
+      <w:r>
+        <w:t>1</w:t>
+      </w:r>
+      <w:r>
+        <w:t xml:space="preserve">). </w:t>
+      </w:r>
+    </w:p>
+    <w:p>
+      <w:pPr>
+        <w:pStyle w:val="Heading3"/>
+      </w:pPr>
+      <w:r>
+        <w:t>BRUL 6.3 Full House</w:t>
+      </w:r>
+    </w:p>
+    <w:p>
+      <w:r>
+        <w:t>If no player has won due to rule</w:t>
+      </w:r>
+      <w:r>
+        <w:t>s</w:t>
+      </w:r>
+      <w:r>
+        <w:t xml:space="preserve"> 6.1</w:t>
+      </w:r>
+      <w:r>
+        <w:t>-2</w:t>
+      </w:r>
+      <w:r>
+        <w:t xml:space="preserve">, and only one player has a </w:t>
+      </w:r>
+      <w:r>
+        <w:t>Full House</w:t>
+      </w:r>
+      <w:r>
+        <w:t xml:space="preserve"> hand during the Showdown, they win. If two or more players have a </w:t>
+      </w:r>
+      <w:r>
+        <w:t xml:space="preserve">Full House </w:t>
+      </w:r>
+      <w:r>
+        <w:t>hand, evaluate a tiebreaker (6.</w:t>
+      </w:r>
+      <w:r>
+        <w:t>10</w:t>
+      </w:r>
+      <w:r>
+        <w:t>)</w:t>
+      </w:r>
+      <w:r>
+        <w:t xml:space="preserve">. </w:t>
+      </w:r>
+    </w:p>
+    <w:p>
+      <w:pPr>
+        <w:pStyle w:val="Heading3"/>
+      </w:pPr>
+      <w:r>
+        <w:t>BRUL 6.4 Flush</w:t>
+      </w:r>
+    </w:p>
+    <w:p>
+      <w:r>
+        <w:t>If no player has won due to rule</w:t>
+      </w:r>
+      <w:r>
+        <w:t>s</w:t>
+      </w:r>
+      <w:r>
+        <w:t xml:space="preserve"> 6.1</w:t>
+      </w:r>
+      <w:r>
+        <w:t>-3</w:t>
+      </w:r>
+      <w:r>
+        <w:t xml:space="preserve">, and only one player has a </w:t>
+      </w:r>
+      <w:r>
+        <w:t>Flush</w:t>
+      </w:r>
+      <w:r>
+        <w:t xml:space="preserve"> hand during the Showdown, they win. If two or more players have a </w:t>
+      </w:r>
+      <w:r>
+        <w:t>Flush</w:t>
+      </w:r>
+      <w:r>
+        <w:t>, evaluate a tiebreaker (6.1</w:t>
+      </w:r>
+      <w:r>
+        <w:t>1</w:t>
+      </w:r>
+      <w:r>
+        <w:t xml:space="preserve">). </w:t>
+      </w:r>
+    </w:p>
+    <w:p>
+      <w:pPr>
+        <w:pStyle w:val="Heading3"/>
+      </w:pPr>
+      <w:r>
+        <w:t>BRUL 6.5 Straight</w:t>
+      </w:r>
+    </w:p>
+    <w:p>
+      <w:r>
+        <w:t>If no player has won due to rules 6.1-</w:t>
+      </w:r>
+      <w:r>
+        <w:t>4</w:t>
+      </w:r>
+      <w:r>
+        <w:t xml:space="preserve">, and only one player has a </w:t>
+      </w:r>
+      <w:r>
+        <w:t>Straight</w:t>
+      </w:r>
+      <w:r>
+        <w:t xml:space="preserve"> hand during the Showdown, they win. If two or more players have a </w:t>
+      </w:r>
+      <w:r>
+        <w:t>Straight</w:t>
+      </w:r>
+      <w:r>
+        <w:t>, evaluate a tiebreaker (6.1</w:t>
+      </w:r>
+      <w:r>
+        <w:t>1</w:t>
+      </w:r>
+      <w:r>
+        <w:t xml:space="preserve">). </w:t>
+      </w:r>
+    </w:p>
+    <w:p>
+      <w:pPr>
+        <w:pStyle w:val="Heading3"/>
+      </w:pPr>
+      <w:r>
+        <w:t>BRUL 6.6 Three of a Kind</w:t>
+      </w:r>
+    </w:p>
+    <w:p>
+      <w:r>
+        <w:t>If no player has won due to rules 6.1-</w:t>
+      </w:r>
+      <w:r>
+        <w:t>5</w:t>
+      </w:r>
+      <w:r>
+        <w:t xml:space="preserve">, and only one player has a </w:t>
+      </w:r>
+      <w:r>
+        <w:t>Three of a Kind</w:t>
+      </w:r>
+      <w:r>
+        <w:t xml:space="preserve"> hand during the Showdown, they win. If two or more players have a </w:t>
+      </w:r>
+      <w:r>
+        <w:t>Three of a Kind</w:t>
+      </w:r>
+      <w:r>
+        <w:t>, evaluate a tiebreaker (6.1</w:t>
+      </w:r>
+      <w:r>
+        <w:t>1</w:t>
+      </w:r>
+      <w:r>
+        <w:t xml:space="preserve">). </w:t>
+      </w:r>
+    </w:p>
+    <w:p>
+      <w:pPr>
+        <w:pStyle w:val="Heading3"/>
+      </w:pPr>
+      <w:r>
+        <w:t>BRUL 6.7 Two Pair</w:t>
+      </w:r>
+    </w:p>
+    <w:p>
+      <w:r>
+        <w:t>If no player has won due to rules 6.1</w:t>
+      </w:r>
+      <w:r>
+        <w:t>-6</w:t>
+      </w:r>
+      <w:r>
+        <w:t xml:space="preserve">, and only one player has a </w:t>
+      </w:r>
+      <w:r>
+        <w:t>Two Pair</w:t>
+      </w:r>
+      <w:r>
+        <w:t xml:space="preserve"> hand during the Showdown, they win. If two or more players have a </w:t>
+      </w:r>
+      <w:r>
+        <w:t>Two Pair</w:t>
+      </w:r>
+      <w:r>
+        <w:t>, evaluate a tiebreaker (6.1</w:t>
+      </w:r>
+      <w:r>
+        <w:t>1</w:t>
+      </w:r>
+      <w:r>
+        <w:t xml:space="preserve">). </w:t>
+      </w:r>
+    </w:p>
+    <w:p/>
+    <w:p>
+      <w:pPr>
+        <w:pStyle w:val="Heading3"/>
+      </w:pPr>
+      <w:r>
+        <w:lastRenderedPageBreak/>
+        <w:t>BRUL 6.8 One Pair</w:t>
+      </w:r>
+    </w:p>
+    <w:p>
+      <w:r>
+        <w:t>If no player has won due to rules 6.1</w:t>
+      </w:r>
+      <w:r>
+        <w:t>-7</w:t>
+      </w:r>
+      <w:r>
+        <w:t xml:space="preserve">, and only one player has a </w:t>
+      </w:r>
+      <w:r>
+        <w:t>One Pair</w:t>
+      </w:r>
+      <w:r>
+        <w:t xml:space="preserve"> hand during the Showdown, they win. If two or more players have a </w:t>
+      </w:r>
+      <w:r>
+        <w:t>One Pair</w:t>
+      </w:r>
+      <w:r>
+        <w:t>, evaluate a tiebreaker (6.1</w:t>
+      </w:r>
+      <w:r>
+        <w:t>1</w:t>
+      </w:r>
+      <w:r>
+        <w:t>)</w:t>
+      </w:r>
+      <w:r>
+        <w:t xml:space="preserve">. </w:t>
+      </w:r>
+    </w:p>
+    <w:p>
+      <w:pPr>
+        <w:pStyle w:val="Heading3"/>
+      </w:pPr>
+      <w:r>
+        <w:t>BRUL 6.9 High Card</w:t>
+      </w:r>
+    </w:p>
+    <w:p>
+      <w:r>
+        <w:t>If all players have a High Card hand, evaluate a tiebreaker (6.11)</w:t>
+      </w:r>
+    </w:p>
+    <w:p>
+      <w:pPr>
+        <w:pStyle w:val="Heading3"/>
+      </w:pPr>
+      <w:r>
+        <w:t>BRUL 6.1</w:t>
+      </w:r>
+      <w:r>
+        <w:t>0</w:t>
+      </w:r>
+      <w:r>
+        <w:t xml:space="preserve"> Tiebreaking a Full House</w:t>
+      </w:r>
+    </w:p>
+    <w:p>
+      <w:r>
+        <w:t>If evaluating a tied Full House hand, the tied player who has the highest set of three numerically matching cards wins. If there is a tie for the highest set of three, the tied player with the highest pair wins. If the hands are totally identical, a tie is declared as the final result and the pot is split.</w:t>
+      </w:r>
+    </w:p>
+    <w:p>
+      <w:pPr>
+        <w:pStyle w:val="Heading3"/>
+      </w:pPr>
+      <w:r>
+        <w:t>BRUL 6.1</w:t>
+      </w:r>
+      <w:r>
+        <w:t>1</w:t>
+      </w:r>
+      <w:r>
+        <w:t xml:space="preserve"> Tiebreaking others</w:t>
+      </w:r>
+    </w:p>
+    <w:p>
+      <w:r>
+        <w:t>In any other tied hand, the tied player with the highest non-kicker card in their hand wins. In the event that the highest non-kicker card is tied, proceed to evaluate the remaining non-kicker cards. If the hands are identical except for kicker cards, the player with the highest kicker card wins. If the hands are completely identical, a tie is declared as the final result and the pot is split.</w:t>
+      </w:r>
+    </w:p>
+    <w:p>
+      <w:pPr>
+        <w:pStyle w:val="Heading1"/>
+      </w:pPr>
+      <w:r>
+        <w:t>Glossary</w:t>
+      </w:r>
+    </w:p>
     <w:p/>
     <w:sectPr>
       <w:pgSz w:w="12240" w:h="15840"/>
@@ -233,6 +1393,56 @@
     </w:sectPr>
   </w:body>
 </w:document>
+</file>
+
+<file path=word/endnotes.xml><?xml version="1.0" encoding="utf-8"?>
+<w:endnotes xmlns:wpc="http://schemas.microsoft.com/office/word/2010/wordprocessingCanvas" xmlns:mc="http://schemas.openxmlformats.org/markup-compatibility/2006" xmlns:o="urn:schemas-microsoft-com:office:office" xmlns:r="http://schemas.openxmlformats.org/officeDocument/2006/relationships" xmlns:m="http://schemas.openxmlformats.org/officeDocument/2006/math" xmlns:v="urn:schemas-microsoft-com:vml" xmlns:wp14="http://schemas.microsoft.com/office/word/2010/wordprocessingDrawing" xmlns:wp="http://schemas.openxmlformats.org/drawingml/2006/wordprocessingDrawing" xmlns:w10="urn:schemas-microsoft-com:office:word" xmlns:w="http://schemas.openxmlformats.org/wordprocessingml/2006/main" xmlns:w14="http://schemas.microsoft.com/office/word/2010/wordml" xmlns:w15="http://schemas.microsoft.com/office/word/2012/wordml" xmlns:wpg="http://schemas.microsoft.com/office/word/2010/wordprocessingGroup" xmlns:wpi="http://schemas.microsoft.com/office/word/2010/wordprocessingInk" xmlns:wne="http://schemas.microsoft.com/office/word/2006/wordml" xmlns:wps="http://schemas.microsoft.com/office/word/2010/wordprocessingShape" mc:Ignorable="w14 w15 wp14">
+  <w:endnote w:type="separator" w:id="-1">
+    <w:p>
+      <w:pPr>
+        <w:spacing w:after="0" w:line="240" w:lineRule="auto"/>
+      </w:pPr>
+      <w:r>
+        <w:separator/>
+      </w:r>
+    </w:p>
+  </w:endnote>
+  <w:endnote w:type="continuationSeparator" w:id="0">
+    <w:p>
+      <w:pPr>
+        <w:spacing w:after="0" w:line="240" w:lineRule="auto"/>
+      </w:pPr>
+      <w:r>
+        <w:continuationSeparator/>
+      </w:r>
+    </w:p>
+  </w:endnote>
+</w:endnotes>
+</file>
+
+<file path=word/footnotes.xml><?xml version="1.0" encoding="utf-8"?>
+<w:footnotes xmlns:wpc="http://schemas.microsoft.com/office/word/2010/wordprocessingCanvas" xmlns:mc="http://schemas.openxmlformats.org/markup-compatibility/2006" xmlns:o="urn:schemas-microsoft-com:office:office" xmlns:r="http://schemas.openxmlformats.org/officeDocument/2006/relationships" xmlns:m="http://schemas.openxmlformats.org/officeDocument/2006/math" xmlns:v="urn:schemas-microsoft-com:vml" xmlns:wp14="http://schemas.microsoft.com/office/word/2010/wordprocessingDrawing" xmlns:wp="http://schemas.openxmlformats.org/drawingml/2006/wordprocessingDrawing" xmlns:w10="urn:schemas-microsoft-com:office:word" xmlns:w="http://schemas.openxmlformats.org/wordprocessingml/2006/main" xmlns:w14="http://schemas.microsoft.com/office/word/2010/wordml" xmlns:w15="http://schemas.microsoft.com/office/word/2012/wordml" xmlns:wpg="http://schemas.microsoft.com/office/word/2010/wordprocessingGroup" xmlns:wpi="http://schemas.microsoft.com/office/word/2010/wordprocessingInk" xmlns:wne="http://schemas.microsoft.com/office/word/2006/wordml" xmlns:wps="http://schemas.microsoft.com/office/word/2010/wordprocessingShape" mc:Ignorable="w14 w15 wp14">
+  <w:footnote w:type="separator" w:id="-1">
+    <w:p>
+      <w:pPr>
+        <w:spacing w:after="0" w:line="240" w:lineRule="auto"/>
+      </w:pPr>
+      <w:r>
+        <w:separator/>
+      </w:r>
+    </w:p>
+  </w:footnote>
+  <w:footnote w:type="continuationSeparator" w:id="0">
+    <w:p>
+      <w:pPr>
+        <w:spacing w:after="0" w:line="240" w:lineRule="auto"/>
+      </w:pPr>
+      <w:r>
+        <w:continuationSeparator/>
+      </w:r>
+    </w:p>
+  </w:footnote>
+</w:footnotes>
 </file>
 
 <file path=word/styles.xml><?xml version="1.0" encoding="utf-8"?>
@@ -729,7 +1939,6 @@
     <w:next w:val="Normal"/>
     <w:link w:val="Heading5Char"/>
     <w:uiPriority w:val="9"/>
-    <w:semiHidden/>
     <w:unhideWhenUsed/>
     <w:qFormat/>
     <w:rsid w:val="008805E0"/>
@@ -964,7 +2173,6 @@
     <w:basedOn w:val="DefaultParagraphFont"/>
     <w:link w:val="Heading5"/>
     <w:uiPriority w:val="9"/>
-    <w:semiHidden/>
     <w:rsid w:val="008805E0"/>
     <w:rPr>
       <w:rFonts w:asciiTheme="majorHAnsi" w:eastAsiaTheme="majorEastAsia" w:hAnsiTheme="majorHAnsi" w:cstheme="majorBidi"/>
@@ -1260,6 +2468,50 @@
     <w:pPr>
       <w:outlineLvl w:val="9"/>
     </w:pPr>
+  </w:style>
+  <w:style w:type="paragraph" w:styleId="Header">
+    <w:name w:val="header"/>
+    <w:basedOn w:val="Normal"/>
+    <w:link w:val="HeaderChar"/>
+    <w:uiPriority w:val="99"/>
+    <w:unhideWhenUsed/>
+    <w:rsid w:val="004D4A04"/>
+    <w:pPr>
+      <w:tabs>
+        <w:tab w:val="center" w:pos="4680"/>
+        <w:tab w:val="right" w:pos="9360"/>
+      </w:tabs>
+      <w:spacing w:after="0" w:line="240" w:lineRule="auto"/>
+    </w:pPr>
+  </w:style>
+  <w:style w:type="character" w:customStyle="1" w:styleId="HeaderChar">
+    <w:name w:val="Header Char"/>
+    <w:basedOn w:val="DefaultParagraphFont"/>
+    <w:link w:val="Header"/>
+    <w:uiPriority w:val="99"/>
+    <w:rsid w:val="004D4A04"/>
+  </w:style>
+  <w:style w:type="paragraph" w:styleId="Footer">
+    <w:name w:val="footer"/>
+    <w:basedOn w:val="Normal"/>
+    <w:link w:val="FooterChar"/>
+    <w:uiPriority w:val="99"/>
+    <w:unhideWhenUsed/>
+    <w:rsid w:val="004D4A04"/>
+    <w:pPr>
+      <w:tabs>
+        <w:tab w:val="center" w:pos="4680"/>
+        <w:tab w:val="right" w:pos="9360"/>
+      </w:tabs>
+      <w:spacing w:after="0" w:line="240" w:lineRule="auto"/>
+    </w:pPr>
+  </w:style>
+  <w:style w:type="character" w:customStyle="1" w:styleId="FooterChar">
+    <w:name w:val="Footer Char"/>
+    <w:basedOn w:val="DefaultParagraphFont"/>
+    <w:link w:val="Footer"/>
+    <w:uiPriority w:val="99"/>
+    <w:rsid w:val="004D4A04"/>
   </w:style>
 </w:styles>
 </file>
@@ -1523,4 +2775,16 @@
     </a:ext>
   </a:extLst>
 </a:theme>
+</file>
+
+<file path=customXml/item1.xml><?xml version="1.0" encoding="utf-8"?>
+<b:Sources xmlns:b="http://schemas.openxmlformats.org/officeDocument/2006/bibliography" xmlns="http://schemas.openxmlformats.org/officeDocument/2006/bibliography" SelectedStyle="\APASixthEditionOfficeOnline.xsl" StyleName="APA" Version="6"/>
+</file>
+
+<file path=customXml/itemProps1.xml><?xml version="1.0" encoding="utf-8"?>
+<ds:datastoreItem xmlns:ds="http://schemas.openxmlformats.org/officeDocument/2006/customXml" ds:itemID="{65597B0A-3C29-4388-A4AB-72E5BC5735A0}">
+  <ds:schemaRefs>
+    <ds:schemaRef ds:uri="http://schemas.openxmlformats.org/officeDocument/2006/bibliography"/>
+  </ds:schemaRefs>
+</ds:datastoreItem>
 </file>
</xml_diff>

<commit_message>
Adding concept of a lobby
</commit_message>
<xml_diff>
--- a/doc/Requirements.docx
+++ b/doc/Requirements.docx
@@ -51,8 +51,6 @@
       <w:r>
         <w:t>viable</w:t>
       </w:r>
-      <w:bookmarkStart w:id="0" w:name="_GoBack"/>
-      <w:bookmarkEnd w:id="0"/>
       <w:r>
         <w:t xml:space="preserve"> product in the computer-poker market. It will include both the infrastructure and the software needed to achieve this end, as defined by the requirements below. </w:t>
       </w:r>
@@ -151,8 +149,18 @@
           <w:b/>
           <w:bCs/>
         </w:rPr>
-        <w:t>—Texas Hold’em</w:t>
-      </w:r>
+        <w:t xml:space="preserve">—Texas </w:t>
+      </w:r>
+      <w:proofErr w:type="spellStart"/>
+      <w:r>
+        <w:rPr>
+          <w:rStyle w:val="Heading3Char"/>
+          <w:b/>
+          <w:bCs/>
+        </w:rPr>
+        <w:t>Hold’em</w:t>
+      </w:r>
+      <w:proofErr w:type="spellEnd"/>
     </w:p>
     <w:p>
       <w:r>
@@ -192,7 +200,15 @@
         <w:t xml:space="preserve">No-Limit </w:t>
       </w:r>
       <w:r>
-        <w:t>Texas Hold’em variant of the Poker rules</w:t>
+        <w:t xml:space="preserve">Texas </w:t>
+      </w:r>
+      <w:proofErr w:type="spellStart"/>
+      <w:r>
+        <w:t>Hold’em</w:t>
+      </w:r>
+      <w:proofErr w:type="spellEnd"/>
+      <w:r>
+        <w:t xml:space="preserve"> variant of the Poker rules</w:t>
       </w:r>
     </w:p>
     <w:p>
@@ -307,7 +323,15 @@
     </w:p>
     <w:p>
       <w:r>
-        <w:t>The solution shall implement the rules of Texas Hold’em as outlined in the Business Rules section of this document</w:t>
+        <w:t xml:space="preserve">The solution shall implement the rules of Texas </w:t>
+      </w:r>
+      <w:proofErr w:type="spellStart"/>
+      <w:r>
+        <w:t>Hold’em</w:t>
+      </w:r>
+      <w:proofErr w:type="spellEnd"/>
+      <w:r>
+        <w:t xml:space="preserve"> as outlined in the Business Rules section of this document</w:t>
       </w:r>
     </w:p>
     <w:p>
@@ -332,7 +356,7 @@
         <w:t xml:space="preserve">, with </w:t>
       </w:r>
       <w:r>
-        <w:t>the standard French design and English names. The drawing of cards shall be suitably random that a casual player could not predict the next draw.</w:t>
+        <w:t xml:space="preserve">the standard French design and English names. </w:t>
       </w:r>
     </w:p>
     <w:p>
@@ -353,7 +377,23 @@
         <w:pStyle w:val="Heading4"/>
       </w:pPr>
       <w:r>
-        <w:t>FREQ 2.2 – Dealing</w:t>
+        <w:t>FREQ 2.2 – Drawing</w:t>
+      </w:r>
+    </w:p>
+    <w:p>
+      <w:r>
+        <w:t xml:space="preserve">The system shall provide some means of drawing cards from the deck. </w:t>
+      </w:r>
+      <w:r>
+        <w:t>The drawing of cards shall be suitably random that a casual player could not predict the next draw.</w:t>
+      </w:r>
+    </w:p>
+    <w:p>
+      <w:pPr>
+        <w:pStyle w:val="Heading4"/>
+      </w:pPr>
+      <w:r>
+        <w:t>FREQ 2.3 – Dealing</w:t>
       </w:r>
     </w:p>
     <w:p>
@@ -361,6 +401,7 @@
         <w:t>The system shall provide some means of distributing cards to players or the table, colloquially called “dealing”</w:t>
       </w:r>
     </w:p>
+    <w:p/>
     <w:p>
       <w:pPr>
         <w:pStyle w:val="Heading3"/>
@@ -433,6 +474,7 @@
         <w:pStyle w:val="Heading4"/>
       </w:pPr>
       <w:r>
+        <w:lastRenderedPageBreak/>
         <w:t>FREQ 3.4 – Visibility</w:t>
       </w:r>
     </w:p>
@@ -446,26 +488,721 @@
         <w:pStyle w:val="Heading4"/>
       </w:pPr>
       <w:r>
+        <w:t>FREQ 3.5 – Uniqueness</w:t>
+      </w:r>
+    </w:p>
+    <w:p>
+      <w:r>
+        <w:t xml:space="preserve">The system shall provide some means by which players can be uniquely identified and easily distinguished from each other. </w:t>
+      </w:r>
+    </w:p>
+    <w:p>
+      <w:pPr>
+        <w:pStyle w:val="Heading4"/>
+      </w:pPr>
+      <w:r>
+        <w:t>FREQ 3.6 – Record</w:t>
+      </w:r>
+    </w:p>
+    <w:p>
+      <w:r>
+        <w:t>The system shall provide some means of recording the win-loss record for a player and displaying it.</w:t>
+      </w:r>
+    </w:p>
+    <w:p>
+      <w:pPr>
+        <w:pStyle w:val="Heading4"/>
+      </w:pPr>
+      <w:r>
+        <w:t>FREQ 3.7 – Chips</w:t>
+      </w:r>
+    </w:p>
+    <w:p>
+      <w:r>
+        <w:t>The system shall keep a pool of chips for the player, deducting chips when they bet and adding chips when they win.</w:t>
+      </w:r>
+    </w:p>
+    <w:p>
+      <w:pPr>
+        <w:pStyle w:val="Heading3"/>
+      </w:pPr>
+      <w:r>
+        <w:t>FREQ 4 – Table</w:t>
+      </w:r>
+    </w:p>
+    <w:p>
+      <w:r>
+        <w:t xml:space="preserve">The system shall provide some representation of the state of the table that is visible to all players in a game. </w:t>
+      </w:r>
+    </w:p>
+    <w:p>
+      <w:pPr>
+        <w:pStyle w:val="Heading4"/>
+      </w:pPr>
+      <w:r>
+        <w:t>FREQ 4.1 – Dealt cards</w:t>
+      </w:r>
+    </w:p>
+    <w:p>
+      <w:r>
+        <w:t>The system shall provide some means by which players can see face-up cards that have been dealt to the table</w:t>
+      </w:r>
+    </w:p>
+    <w:p>
+      <w:pPr>
+        <w:pStyle w:val="Heading4"/>
+      </w:pPr>
+      <w:r>
+        <w:t>FREQ 4.2 – Pot</w:t>
+      </w:r>
+    </w:p>
+    <w:p>
+      <w:r>
+        <w:t>The system shall provide some means by which players can see how many chips have been bet this round (the “pot”)</w:t>
+      </w:r>
+    </w:p>
+    <w:p>
+      <w:pPr>
+        <w:pStyle w:val="Heading3"/>
+      </w:pPr>
+      <w:r>
+        <w:t>FREQ 5 – Lobbies</w:t>
+      </w:r>
+    </w:p>
+    <w:p>
+      <w:r>
+        <w:t>The system shall provide some form of “lobby”</w:t>
+      </w:r>
+    </w:p>
+    <w:p>
+      <w:pPr>
+        <w:pStyle w:val="Heading4"/>
+      </w:pPr>
+      <w:r>
+        <w:t>FREQ 5.1 – Lobby players</w:t>
+      </w:r>
+    </w:p>
+    <w:p>
+      <w:r>
+        <w:t>Any player connected to the server but not in a game shall be shown in the lobby</w:t>
+      </w:r>
+    </w:p>
+    <w:p>
+      <w:pPr>
+        <w:pStyle w:val="Heading4"/>
+      </w:pPr>
+      <w:r>
+        <w:t>FREQ 5.2 – Joining games</w:t>
+      </w:r>
+    </w:p>
+    <w:p>
+      <w:r>
+        <w:t>The lobby shall provide some means of finding and joining a game that has not yet started</w:t>
+      </w:r>
+    </w:p>
+    <w:p>
+      <w:pPr>
+        <w:pStyle w:val="Heading4"/>
+      </w:pPr>
+      <w:r>
+        <w:t>FREQ 5.3 – Visibility</w:t>
+      </w:r>
+    </w:p>
+    <w:p>
+      <w:r>
+        <w:t>Players in the lobby shall be able to see other players that are in the lobby</w:t>
+      </w:r>
+    </w:p>
+    <w:p>
+      <w:pPr>
+        <w:pStyle w:val="Heading4"/>
+      </w:pPr>
+      <w:r>
+        <w:t>FREQ 5.4 – Creating games</w:t>
+      </w:r>
+    </w:p>
+    <w:p>
+      <w:r>
+        <w:t xml:space="preserve">Players in the lobby shall be able to start a game, creating a table that other players can join. </w:t>
+      </w:r>
+      <w:bookmarkStart w:id="0" w:name="_GoBack"/>
+      <w:bookmarkEnd w:id="0"/>
+    </w:p>
+    <w:p>
+      <w:pPr>
+        <w:pStyle w:val="Heading1"/>
+      </w:pPr>
+      <w:r>
         <w:lastRenderedPageBreak/>
-        <w:t>FREQ 3.5 – Uniqueness</w:t>
-      </w:r>
-    </w:p>
-    <w:p>
-      <w:r>
-        <w:t xml:space="preserve">The system shall provide some means by which players can be uniquely identified and easily distinguished from each other. </w:t>
-      </w:r>
-    </w:p>
-    <w:p>
-      <w:pPr>
-        <w:pStyle w:val="Heading3"/>
-      </w:pPr>
-      <w:r>
-        <w:t>FREQ 4 – Table</w:t>
-      </w:r>
-    </w:p>
-    <w:p>
-      <w:r>
-        <w:t xml:space="preserve">The system shall provide some representation of the state of the table that is visible to all players in a game. </w:t>
+        <w:t>Business Rules</w:t>
+      </w:r>
+      <w:r>
+        <w:t>: Betting</w:t>
+      </w:r>
+    </w:p>
+    <w:p>
+      <w:pPr>
+        <w:pStyle w:val="Heading2"/>
+      </w:pPr>
+      <w:r>
+        <w:t>BRUL 1 Ante</w:t>
+      </w:r>
+    </w:p>
+    <w:p>
+      <w:r>
+        <w:t xml:space="preserve">The Ante is defined as a small contribution to the pot made before any cards are dealt. </w:t>
+      </w:r>
+    </w:p>
+    <w:p>
+      <w:pPr>
+        <w:pStyle w:val="Heading3"/>
+      </w:pPr>
+      <w:r>
+        <w:t xml:space="preserve">BRUL </w:t>
+      </w:r>
+      <w:r>
+        <w:t>1.1 Mandatory</w:t>
+      </w:r>
+    </w:p>
+    <w:p>
+      <w:r>
+        <w:t xml:space="preserve">If the Ante rule is used, all players must ante to be considered during a round. </w:t>
+      </w:r>
+    </w:p>
+    <w:p>
+      <w:pPr>
+        <w:pStyle w:val="Heading3"/>
+      </w:pPr>
+      <w:r>
+        <w:t xml:space="preserve">BRUL </w:t>
+      </w:r>
+      <w:r>
+        <w:t>1.2 Interaction with Blinds</w:t>
+      </w:r>
+    </w:p>
+    <w:p>
+      <w:r>
+        <w:t>If Blinds are also being used, Ante must be contributed before any Blind is contributed. Any player not contributing to the ante is not considered when assigning the blinds.</w:t>
+      </w:r>
+    </w:p>
+    <w:p>
+      <w:pPr>
+        <w:pStyle w:val="Heading2"/>
+      </w:pPr>
+      <w:r>
+        <w:t>BRUL 2 Blinds</w:t>
+      </w:r>
+    </w:p>
+    <w:p>
+      <w:pPr>
+        <w:pStyle w:val="Heading3"/>
+      </w:pPr>
+      <w:r>
+        <w:t>BRUL 2.1 Small Blind</w:t>
+      </w:r>
+    </w:p>
+    <w:p>
+      <w:r>
+        <w:t xml:space="preserve">The Small Blind is to be contributed by the player to the left of the dealer. The small blind amount is equal to half of the Big Blind amount. </w:t>
+      </w:r>
+    </w:p>
+    <w:p>
+      <w:pPr>
+        <w:pStyle w:val="Heading3"/>
+      </w:pPr>
+      <w:r>
+        <w:t>BRUL 2.2 Big Blind</w:t>
+      </w:r>
+    </w:p>
+    <w:p>
+      <w:r>
+        <w:t xml:space="preserve">The Big Blind is to be contributed by the player to the left of the Small Blind contributor. The Big Blind is equal to the minimum bet for the round. </w:t>
+      </w:r>
+    </w:p>
+    <w:p>
+      <w:pPr>
+        <w:pStyle w:val="Heading3"/>
+      </w:pPr>
+      <w:r>
+        <w:t>BRUL 2.3 Live Blind</w:t>
+      </w:r>
+    </w:p>
+    <w:p>
+      <w:r>
+        <w:t xml:space="preserve">If no player has raised above the Big Blind amount in the first round of betting, the player contributing the Big Blind is given an extra chance to raise. If that player checks, the betting round is over. </w:t>
+      </w:r>
+    </w:p>
+    <w:p>
+      <w:pPr>
+        <w:pStyle w:val="Heading3"/>
+      </w:pPr>
+      <w:r>
+        <w:t>BRUL 2.4 Pay-to-play</w:t>
+      </w:r>
+    </w:p>
+    <w:p>
+      <w:r>
+        <w:t xml:space="preserve">No player may </w:t>
+      </w:r>
+      <w:proofErr w:type="spellStart"/>
+      <w:r>
+        <w:t>bet</w:t>
+      </w:r>
+      <w:proofErr w:type="spellEnd"/>
+      <w:r>
+        <w:t xml:space="preserve"> less than the Big Blind amount during the first round of betting. The first round of betting begins with the person to the left of the Big Blind; as such, the Small Blind must </w:t>
+      </w:r>
+      <w:r>
+        <w:t xml:space="preserve">contribute extra chips when the betting reaches them even if every other player called. </w:t>
+      </w:r>
+      <w:r>
+        <w:t xml:space="preserve"> </w:t>
+      </w:r>
+    </w:p>
+    <w:p>
+      <w:pPr>
+        <w:pStyle w:val="Heading2"/>
+      </w:pPr>
+      <w:r>
+        <w:t>BRUL 3 Betting</w:t>
+      </w:r>
+    </w:p>
+    <w:p>
+      <w:r>
+        <w:t xml:space="preserve">Betting proceeds in a clockwise fashion around the table during any betting round. </w:t>
+      </w:r>
+      <w:r>
+        <w:t>Each player may perform an action on their turn, after which the player to their left becomes the active player. The betting round ends when all players have chosen to call and are therefore betting the same amount (other than players who have gone all-in).</w:t>
+      </w:r>
+    </w:p>
+    <w:p>
+      <w:pPr>
+        <w:pStyle w:val="Heading3"/>
+      </w:pPr>
+      <w:r>
+        <w:t>BRUL 3.1 Skip non-players</w:t>
+      </w:r>
+    </w:p>
+    <w:p>
+      <w:r>
+        <w:t>If any player has gone bust, failed to ante, or folded, betting skips that player</w:t>
+      </w:r>
+    </w:p>
+    <w:p>
+      <w:pPr>
+        <w:pStyle w:val="Heading3"/>
+      </w:pPr>
+      <w:r>
+        <w:t>BRUL 3.2 Checking</w:t>
+      </w:r>
+    </w:p>
+    <w:p>
+      <w:r>
+        <w:t>When the current bet is 0</w:t>
+      </w:r>
+      <w:r>
+        <w:t xml:space="preserve"> </w:t>
+      </w:r>
+      <w:r>
+        <w:t>during a betting round</w:t>
+      </w:r>
+      <w:r>
+        <w:t>, the active player</w:t>
+      </w:r>
+      <w:r>
+        <w:t xml:space="preserve"> may choose to “check”, or bet 0 and pass their turn to bet. </w:t>
+      </w:r>
+    </w:p>
+    <w:p>
+      <w:pPr>
+        <w:pStyle w:val="Heading3"/>
+      </w:pPr>
+      <w:r>
+        <w:lastRenderedPageBreak/>
+        <w:t>BRUL 3.3 Calling</w:t>
+      </w:r>
+    </w:p>
+    <w:p>
+      <w:r>
+        <w:t>When the current bet is not 0</w:t>
+      </w:r>
+      <w:r>
+        <w:t xml:space="preserve"> </w:t>
+      </w:r>
+      <w:r>
+        <w:t>during a betting round</w:t>
+      </w:r>
+      <w:r>
+        <w:t>,</w:t>
+      </w:r>
+      <w:r>
+        <w:t xml:space="preserve"> the active player</w:t>
+      </w:r>
+      <w:r>
+        <w:t xml:space="preserve"> may choose to “call”, or bet the minimum amount required.</w:t>
+      </w:r>
+    </w:p>
+    <w:p>
+      <w:pPr>
+        <w:pStyle w:val="Heading3"/>
+      </w:pPr>
+      <w:r>
+        <w:t>BRUL 3.4 Raising</w:t>
+      </w:r>
+    </w:p>
+    <w:p>
+      <w:r>
+        <w:t>During</w:t>
+      </w:r>
+      <w:r>
+        <w:t xml:space="preserve"> a betting round</w:t>
+      </w:r>
+      <w:r>
+        <w:t xml:space="preserve">, </w:t>
+      </w:r>
+      <w:r>
+        <w:t>the active player</w:t>
+      </w:r>
+      <w:r>
+        <w:t xml:space="preserve"> may choose to “raise”, or bet more than the minimum amount required. </w:t>
+      </w:r>
+    </w:p>
+    <w:p>
+      <w:pPr>
+        <w:pStyle w:val="Heading3"/>
+      </w:pPr>
+      <w:r>
+        <w:t>BRUL 3.5 Folding</w:t>
+      </w:r>
+    </w:p>
+    <w:p>
+      <w:r>
+        <w:t>During a betting round, the active player may choose to “fold”. They are removed from the game and forfeit any chips they have bet.</w:t>
+      </w:r>
+    </w:p>
+    <w:p>
+      <w:pPr>
+        <w:pStyle w:val="Heading3"/>
+      </w:pPr>
+      <w:r>
+        <w:t>BRUL 3.6 All-in</w:t>
+      </w:r>
+    </w:p>
+    <w:p>
+      <w:r>
+        <w:t>A player who bets the remainder of their betting pool is said to be “All-in”. A player who cannot meet the current bet on their turn must go all-in or fold. After going all-in, the player is immune to further betting requirements.</w:t>
+      </w:r>
+    </w:p>
+    <w:p>
+      <w:pPr>
+        <w:pStyle w:val="Heading3"/>
+      </w:pPr>
+      <w:r>
+        <w:t>BRUL 3.7 No over-betting</w:t>
+      </w:r>
+    </w:p>
+    <w:p>
+      <w:r>
+        <w:t xml:space="preserve">No player may bet more than the amount of chips they have in their betting pool. </w:t>
+      </w:r>
+    </w:p>
+    <w:p>
+      <w:pPr>
+        <w:pStyle w:val="Heading3"/>
+      </w:pPr>
+      <w:r>
+        <w:t xml:space="preserve">BRUL 3.8 </w:t>
+      </w:r>
+      <w:proofErr w:type="gramStart"/>
+      <w:r>
+        <w:t>The</w:t>
+      </w:r>
+      <w:proofErr w:type="gramEnd"/>
+      <w:r>
+        <w:t xml:space="preserve"> Pot</w:t>
+      </w:r>
+    </w:p>
+    <w:p>
+      <w:r>
+        <w:t>After each round of betting, all chips that are bet are placed into the communal pot.</w:t>
+      </w:r>
+    </w:p>
+    <w:p>
+      <w:pPr>
+        <w:pStyle w:val="Heading1"/>
+      </w:pPr>
+      <w:r>
+        <w:t>Business Rules: Playing</w:t>
+      </w:r>
+    </w:p>
+    <w:p>
+      <w:pPr>
+        <w:pStyle w:val="Heading2"/>
+      </w:pPr>
+      <w:r>
+        <w:t>BRUL 4 Stages of the Game</w:t>
+      </w:r>
+    </w:p>
+    <w:p>
+      <w:pPr>
+        <w:pStyle w:val="Heading3"/>
+      </w:pPr>
+      <w:r>
+        <w:t>BRUL 4.1 Ante</w:t>
+      </w:r>
+    </w:p>
+    <w:p>
+      <w:r>
+        <w:t xml:space="preserve">If the Ante rule is to be used, an Ante round happens before the first deal. </w:t>
+      </w:r>
+    </w:p>
+    <w:p>
+      <w:pPr>
+        <w:pStyle w:val="Heading3"/>
+      </w:pPr>
+      <w:r>
+        <w:t xml:space="preserve">BRUL 4.2 </w:t>
+      </w:r>
+      <w:r>
+        <w:t>Hole Cards</w:t>
+      </w:r>
+    </w:p>
+    <w:p>
+      <w:r>
+        <w:t xml:space="preserve">The dealer must deal out two cards face-down to each player with chips remaining in their betting pool. </w:t>
+      </w:r>
+    </w:p>
+    <w:p>
+      <w:pPr>
+        <w:pStyle w:val="Heading3"/>
+      </w:pPr>
+      <w:r>
+        <w:t xml:space="preserve">BRUL 4.3 </w:t>
+      </w:r>
+      <w:r>
+        <w:t>Pre-Flop Bet</w:t>
+      </w:r>
+    </w:p>
+    <w:p>
+      <w:r>
+        <w:t>The blinds must then contribute their blind amounts. A betting round occurs beginning with the player to the left of the Big Blind (see BRUL 3)</w:t>
+      </w:r>
+      <w:r>
+        <w:t xml:space="preserve">. </w:t>
+      </w:r>
+    </w:p>
+    <w:p>
+      <w:pPr>
+        <w:pStyle w:val="Heading3"/>
+      </w:pPr>
+      <w:r>
+        <w:t>BRUL 4.4 Flop</w:t>
+      </w:r>
+    </w:p>
+    <w:p>
+      <w:r>
+        <w:t xml:space="preserve">If there are at least two players remaining after the pre-flop betting round, the dealer will turn three cards face-up on the table. </w:t>
+      </w:r>
+    </w:p>
+    <w:p>
+      <w:pPr>
+        <w:pStyle w:val="Heading3"/>
+      </w:pPr>
+      <w:r>
+        <w:t>BRUL 4.5 Flop Bet</w:t>
+      </w:r>
+    </w:p>
+    <w:p>
+      <w:r>
+        <w:t xml:space="preserve">A round of betting follows the flop. </w:t>
+      </w:r>
+    </w:p>
+    <w:p>
+      <w:pPr>
+        <w:pStyle w:val="Heading3"/>
+      </w:pPr>
+      <w:r>
+        <w:lastRenderedPageBreak/>
+        <w:t>BRUL 4.6 Turn</w:t>
+      </w:r>
+    </w:p>
+    <w:p>
+      <w:r>
+        <w:t>If there are at least two players remaining after the flop betting round, the dealer will turn one more card face-up on the table.</w:t>
+      </w:r>
+    </w:p>
+    <w:p>
+      <w:pPr>
+        <w:pStyle w:val="Heading3"/>
+      </w:pPr>
+      <w:r>
+        <w:t>BRUL 4.7 Turn Bet</w:t>
+      </w:r>
+    </w:p>
+    <w:p>
+      <w:r>
+        <w:t>A round of betting follows the Turn.</w:t>
+      </w:r>
+    </w:p>
+    <w:p>
+      <w:pPr>
+        <w:pStyle w:val="Heading3"/>
+      </w:pPr>
+      <w:r>
+        <w:t>BRUL 4.8 River</w:t>
+      </w:r>
+    </w:p>
+    <w:p>
+      <w:r>
+        <w:t>If there are at least two players remaining after the turn betting round, the dealer will turn one more card face-up on the table.</w:t>
+      </w:r>
+    </w:p>
+    <w:p>
+      <w:pPr>
+        <w:pStyle w:val="Heading3"/>
+      </w:pPr>
+      <w:r>
+        <w:t>BRUL 4.9 River Bet</w:t>
+      </w:r>
+    </w:p>
+    <w:p>
+      <w:r>
+        <w:t>A round of betting follows the River</w:t>
+      </w:r>
+    </w:p>
+    <w:p>
+      <w:pPr>
+        <w:pStyle w:val="Heading3"/>
+      </w:pPr>
+      <w:r>
+        <w:t>BRUL 4.10 Showdown</w:t>
+      </w:r>
+    </w:p>
+    <w:p>
+      <w:r>
+        <w:t xml:space="preserve">If at least two players remain after the River betting round, they each expose their hole cards. The best possible five-card hand is made for each player from their hole cards and the community cards. </w:t>
+      </w:r>
+    </w:p>
+    <w:p>
+      <w:pPr>
+        <w:pStyle w:val="Heading5"/>
+      </w:pPr>
+      <w:r>
+        <w:t xml:space="preserve">BRUL </w:t>
+      </w:r>
+      <w:r>
+        <w:t>4.10.1 Single Winner</w:t>
+      </w:r>
+    </w:p>
+    <w:p>
+      <w:r>
+        <w:t xml:space="preserve">If one player wins, he receives the entire pot. </w:t>
+      </w:r>
+    </w:p>
+    <w:p>
+      <w:pPr>
+        <w:pStyle w:val="Heading5"/>
+      </w:pPr>
+      <w:r>
+        <w:t xml:space="preserve">BRUL </w:t>
+      </w:r>
+      <w:r>
+        <w:t>4.10.2 Ties</w:t>
+      </w:r>
+    </w:p>
+    <w:p>
+      <w:r>
+        <w:t>If two players tie, they share the pot equally</w:t>
+      </w:r>
+    </w:p>
+    <w:p>
+      <w:pPr>
+        <w:pStyle w:val="Heading1"/>
+      </w:pPr>
+      <w:r>
+        <w:t xml:space="preserve">Business Rules: </w:t>
+      </w:r>
+      <w:r>
+        <w:t>Hands</w:t>
+      </w:r>
+    </w:p>
+    <w:p>
+      <w:pPr>
+        <w:pStyle w:val="Heading2"/>
+      </w:pPr>
+      <w:r>
+        <w:t xml:space="preserve">BRUL </w:t>
+      </w:r>
+      <w:r>
+        <w:t>5</w:t>
+      </w:r>
+      <w:r>
+        <w:t xml:space="preserve"> Hands</w:t>
+      </w:r>
+    </w:p>
+    <w:p>
+      <w:r>
+        <w:t>The following are considered the valid hands that can be made in Poker</w:t>
+      </w:r>
+      <w:r>
+        <w:t>. No other hands are possible.</w:t>
+      </w:r>
+    </w:p>
+    <w:p>
+      <w:pPr>
+        <w:pStyle w:val="Heading3"/>
+      </w:pPr>
+      <w:r>
+        <w:t xml:space="preserve">BRUL </w:t>
+      </w:r>
+      <w:r>
+        <w:t>5.1 Flush</w:t>
+      </w:r>
+    </w:p>
+    <w:p>
+      <w:r>
+        <w:t xml:space="preserve">A series of five cards with the same suit is called a “Flush”. </w:t>
+      </w:r>
+    </w:p>
+    <w:p>
+      <w:pPr>
+        <w:pStyle w:val="Heading3"/>
+      </w:pPr>
+      <w:r>
+        <w:t xml:space="preserve">BRUL </w:t>
+      </w:r>
+      <w:r>
+        <w:t xml:space="preserve">5.2 Straight </w:t>
+      </w:r>
+    </w:p>
+    <w:p>
+      <w:r>
+        <w:t>A series of five cards in numerical sequence is called a “Straight”</w:t>
+      </w:r>
+    </w:p>
+    <w:p>
+      <w:pPr>
+        <w:pStyle w:val="Heading3"/>
+      </w:pPr>
+      <w:r>
+        <w:t xml:space="preserve">BRUL </w:t>
+      </w:r>
+      <w:r>
+        <w:t>5.</w:t>
+      </w:r>
+      <w:r>
+        <w:t>3</w:t>
+      </w:r>
+      <w:r>
+        <w:t xml:space="preserve"> Straight Flush</w:t>
+      </w:r>
+    </w:p>
+    <w:p>
+      <w:r>
+        <w:t>A straight flush is a hand that contains five cards in sequence, all of the same suit</w:t>
+      </w:r>
+      <w:r>
+        <w:t>. A straight flush is both a straight and a flush.</w:t>
       </w:r>
     </w:p>
     <w:p>
@@ -473,25 +1210,118 @@
         <w:pStyle w:val="Heading4"/>
       </w:pPr>
       <w:r>
-        <w:t>FREQ 4.1 – Dealt cards</w:t>
-      </w:r>
-    </w:p>
-    <w:p>
-      <w:r>
-        <w:t>The system shall provide some means by which players can see face-up cards that have been dealt to the table</w:t>
-      </w:r>
-    </w:p>
-    <w:p>
-      <w:pPr>
-        <w:pStyle w:val="Heading4"/>
-      </w:pPr>
-      <w:r>
-        <w:t>FREQ 4.2 – Pot</w:t>
-      </w:r>
-    </w:p>
-    <w:p>
-      <w:r>
-        <w:t>The system shall provide some means by which players can see how many chips have been bet this round (the “pot”)</w:t>
+        <w:t xml:space="preserve">BRUL </w:t>
+      </w:r>
+      <w:r>
+        <w:t>5.1.1 Royal Flush</w:t>
+      </w:r>
+    </w:p>
+    <w:p>
+      <w:r>
+        <w:t>A straight flush with the highest card as an Ace is called a “Royal Flush”</w:t>
+      </w:r>
+    </w:p>
+    <w:p>
+      <w:pPr>
+        <w:pStyle w:val="Heading3"/>
+      </w:pPr>
+      <w:r>
+        <w:t xml:space="preserve">BRUL </w:t>
+      </w:r>
+      <w:r>
+        <w:t>5.4 Full House</w:t>
+      </w:r>
+    </w:p>
+    <w:p>
+      <w:r>
+        <w:t xml:space="preserve">A full house consists of three cards of the same numerical value and two cards of the same numerical value. The three cards and the two cards have different numerical values from each other. </w:t>
+      </w:r>
+    </w:p>
+    <w:p>
+      <w:pPr>
+        <w:pStyle w:val="Heading3"/>
+      </w:pPr>
+      <w:r>
+        <w:lastRenderedPageBreak/>
+        <w:t xml:space="preserve">BRUL </w:t>
+      </w:r>
+      <w:r>
+        <w:t>5.5 Four of a Kind</w:t>
+      </w:r>
+    </w:p>
+    <w:p>
+      <w:r>
+        <w:t>A set of four cards matching in numerical value plus one extra card is considered a “four of a kind”.</w:t>
+      </w:r>
+    </w:p>
+    <w:p>
+      <w:pPr>
+        <w:pStyle w:val="Heading3"/>
+      </w:pPr>
+      <w:r>
+        <w:t xml:space="preserve">BRUL </w:t>
+      </w:r>
+      <w:r>
+        <w:t>5.6 Three of a Kind</w:t>
+      </w:r>
+    </w:p>
+    <w:p>
+      <w:r>
+        <w:t>A set of three cards matching in numerical value plus two extra cards that are not a pair is called a “three of a kind”. A three of a kind and a pair together make up a Full House (BRUL 5.4).</w:t>
+      </w:r>
+    </w:p>
+    <w:p>
+      <w:pPr>
+        <w:pStyle w:val="Heading3"/>
+      </w:pPr>
+      <w:r>
+        <w:t>BRUL</w:t>
+      </w:r>
+      <w:r>
+        <w:t xml:space="preserve"> </w:t>
+      </w:r>
+      <w:r>
+        <w:t>5.7 Pair</w:t>
+      </w:r>
+    </w:p>
+    <w:p>
+      <w:r>
+        <w:t>Two cards that match each other in numerical value are called a ‘pair’. A hand is considered a ‘pair’ when it contains two cards that match in numerical value plus three more cards, and it is not a Full House, a Three of a Kind, a Four of a Kind, or Two Pair.</w:t>
+      </w:r>
+    </w:p>
+    <w:p>
+      <w:pPr>
+        <w:pStyle w:val="Heading3"/>
+      </w:pPr>
+      <w:r>
+        <w:t xml:space="preserve">BRUL </w:t>
+      </w:r>
+      <w:r>
+        <w:t>5.8 Two Pair</w:t>
+      </w:r>
+    </w:p>
+    <w:p>
+      <w:r>
+        <w:t xml:space="preserve">If a hand contains two sets of cards that each match each other in numerical value plus one extra card, but is not a Four of a Kind, it is considered a “two pair” hand. </w:t>
+      </w:r>
+    </w:p>
+    <w:p>
+      <w:pPr>
+        <w:pStyle w:val="Heading3"/>
+      </w:pPr>
+      <w:r>
+        <w:t>B</w:t>
+      </w:r>
+      <w:r>
+        <w:t xml:space="preserve">RUL </w:t>
+      </w:r>
+      <w:r>
+        <w:t>5.9 High Card</w:t>
+      </w:r>
+    </w:p>
+    <w:p>
+      <w:r>
+        <w:t xml:space="preserve">If a hand is not a Flush, Straight, Straight Flush, Full House, Four of a Kind, Three of a Kind, Pair, or Two Pair hand, it is considered a “High card” hand. This is often denoted by naming the highest numerical value of a card in the hand followed by the word “high”, such as “Ace High”. </w:t>
       </w:r>
     </w:p>
     <w:p>
@@ -499,352 +1329,296 @@
         <w:pStyle w:val="Heading2"/>
       </w:pPr>
       <w:r>
-        <w:t>User Stories</w:t>
+        <w:t>BRUL 6 Relative Hand Values</w:t>
+      </w:r>
+    </w:p>
+    <w:p>
+      <w:pPr>
+        <w:pStyle w:val="Heading3"/>
+      </w:pPr>
+      <w:r>
+        <w:t>BRUL 6.1 Straight Flush</w:t>
+      </w:r>
+    </w:p>
+    <w:p>
+      <w:r>
+        <w:t xml:space="preserve">If only one player has a Straight Flush hand during the Showdown, they win. If two or more players have a Straight Flush hand during the Showdown, </w:t>
+      </w:r>
+      <w:r>
+        <w:t>evaluate a tiebreaker (6.</w:t>
+      </w:r>
+      <w:r>
+        <w:t>11</w:t>
+      </w:r>
+      <w:r>
+        <w:t>)</w:t>
+      </w:r>
+      <w:r>
+        <w:t xml:space="preserve">. </w:t>
+      </w:r>
+    </w:p>
+    <w:p>
+      <w:pPr>
+        <w:pStyle w:val="Heading3"/>
+      </w:pPr>
+      <w:r>
+        <w:t>BRUL 6.2 Four of a Kind</w:t>
+      </w:r>
+    </w:p>
+    <w:p>
+      <w:r>
+        <w:t>If no player has won due to rule 6.1, and only one player has a Four of a Kind hand during the Showdown, they win. If two or more players have a Four of a Kind hand</w:t>
+      </w:r>
+      <w:r>
+        <w:t>, evaluate a tiebreaker (6.</w:t>
+      </w:r>
+      <w:r>
+        <w:t>1</w:t>
+      </w:r>
+      <w:r>
+        <w:t>1</w:t>
+      </w:r>
+      <w:r>
+        <w:t xml:space="preserve">). </w:t>
+      </w:r>
+    </w:p>
+    <w:p>
+      <w:pPr>
+        <w:pStyle w:val="Heading3"/>
+      </w:pPr>
+      <w:r>
+        <w:t>BRUL 6.3 Full House</w:t>
+      </w:r>
+    </w:p>
+    <w:p>
+      <w:r>
+        <w:t>If no player has won due to rule</w:t>
+      </w:r>
+      <w:r>
+        <w:t>s</w:t>
+      </w:r>
+      <w:r>
+        <w:t xml:space="preserve"> 6.1</w:t>
+      </w:r>
+      <w:r>
+        <w:t>-2</w:t>
+      </w:r>
+      <w:r>
+        <w:t xml:space="preserve">, and only one player has a </w:t>
+      </w:r>
+      <w:r>
+        <w:t>Full House</w:t>
+      </w:r>
+      <w:r>
+        <w:t xml:space="preserve"> hand during the Showdown, they win. If two or more players have a </w:t>
+      </w:r>
+      <w:r>
+        <w:t xml:space="preserve">Full House </w:t>
+      </w:r>
+      <w:r>
+        <w:t>hand, evaluate a tiebreaker (6.</w:t>
+      </w:r>
+      <w:r>
+        <w:t>10</w:t>
+      </w:r>
+      <w:r>
+        <w:t>)</w:t>
+      </w:r>
+      <w:r>
+        <w:t xml:space="preserve">. </w:t>
+      </w:r>
+    </w:p>
+    <w:p>
+      <w:pPr>
+        <w:pStyle w:val="Heading3"/>
+      </w:pPr>
+      <w:r>
+        <w:t>BRUL 6.4 Flush</w:t>
+      </w:r>
+    </w:p>
+    <w:p>
+      <w:r>
+        <w:t>If no player has won due to rule</w:t>
+      </w:r>
+      <w:r>
+        <w:t>s</w:t>
+      </w:r>
+      <w:r>
+        <w:t xml:space="preserve"> 6.1</w:t>
+      </w:r>
+      <w:r>
+        <w:t>-3</w:t>
+      </w:r>
+      <w:r>
+        <w:t xml:space="preserve">, and only one player has a </w:t>
+      </w:r>
+      <w:r>
+        <w:t>Flush</w:t>
+      </w:r>
+      <w:r>
+        <w:t xml:space="preserve"> hand during the Showdown, they win. If two or more players have a </w:t>
+      </w:r>
+      <w:r>
+        <w:t>Flush</w:t>
+      </w:r>
+      <w:r>
+        <w:t>, evaluate a tiebreaker (6.1</w:t>
+      </w:r>
+      <w:r>
+        <w:t>1</w:t>
+      </w:r>
+      <w:r>
+        <w:t xml:space="preserve">). </w:t>
+      </w:r>
+    </w:p>
+    <w:p>
+      <w:pPr>
+        <w:pStyle w:val="Heading3"/>
+      </w:pPr>
+      <w:r>
+        <w:t>BRUL 6.5 Straight</w:t>
+      </w:r>
+    </w:p>
+    <w:p>
+      <w:r>
+        <w:t>If no player has won due to rules 6.1-</w:t>
+      </w:r>
+      <w:r>
+        <w:t>4</w:t>
+      </w:r>
+      <w:r>
+        <w:t xml:space="preserve">, and only one player has a </w:t>
+      </w:r>
+      <w:r>
+        <w:t>Straight</w:t>
+      </w:r>
+      <w:r>
+        <w:t xml:space="preserve"> hand during the Showdown, they win. If two or more players have a </w:t>
+      </w:r>
+      <w:r>
+        <w:t>Straight</w:t>
+      </w:r>
+      <w:r>
+        <w:t>, evaluate a tiebreaker (6.1</w:t>
+      </w:r>
+      <w:r>
+        <w:t>1</w:t>
+      </w:r>
+      <w:r>
+        <w:t xml:space="preserve">). </w:t>
+      </w:r>
+    </w:p>
+    <w:p>
+      <w:pPr>
+        <w:pStyle w:val="Heading3"/>
+      </w:pPr>
+      <w:r>
+        <w:lastRenderedPageBreak/>
+        <w:t>BRUL 6.6 Three of a Kind</w:t>
+      </w:r>
+    </w:p>
+    <w:p>
+      <w:r>
+        <w:t>If no player has won due to rules 6.1-</w:t>
+      </w:r>
+      <w:r>
+        <w:t>5</w:t>
+      </w:r>
+      <w:r>
+        <w:t xml:space="preserve">, and only one player has a </w:t>
+      </w:r>
+      <w:r>
+        <w:t>Three of a Kind</w:t>
+      </w:r>
+      <w:r>
+        <w:t xml:space="preserve"> hand during the Showdown, they win. If two or more players have a </w:t>
+      </w:r>
+      <w:r>
+        <w:t>Three of a Kind</w:t>
+      </w:r>
+      <w:r>
+        <w:t>, evaluate a tiebreaker (6.1</w:t>
+      </w:r>
+      <w:r>
+        <w:t>1</w:t>
+      </w:r>
+      <w:r>
+        <w:t xml:space="preserve">). </w:t>
+      </w:r>
+    </w:p>
+    <w:p>
+      <w:pPr>
+        <w:pStyle w:val="Heading3"/>
+      </w:pPr>
+      <w:r>
+        <w:t>BRUL 6.7 Two Pair</w:t>
+      </w:r>
+    </w:p>
+    <w:p>
+      <w:r>
+        <w:t>If no player has won due to rules 6.1</w:t>
+      </w:r>
+      <w:r>
+        <w:t>-6</w:t>
+      </w:r>
+      <w:r>
+        <w:t xml:space="preserve">, and only one player has a </w:t>
+      </w:r>
+      <w:r>
+        <w:t>Two Pair</w:t>
+      </w:r>
+      <w:r>
+        <w:t xml:space="preserve"> hand during the Showdown, they win. If two or more players have a </w:t>
+      </w:r>
+      <w:r>
+        <w:t>Two Pair</w:t>
+      </w:r>
+      <w:r>
+        <w:t>, evaluate a tiebreaker (6.1</w:t>
+      </w:r>
+      <w:r>
+        <w:t>1</w:t>
+      </w:r>
+      <w:r>
+        <w:t xml:space="preserve">). </w:t>
       </w:r>
     </w:p>
     <w:p/>
     <w:p>
       <w:pPr>
-        <w:pStyle w:val="Heading1"/>
-      </w:pPr>
-      <w:r>
-        <w:t>Business Rules</w:t>
-      </w:r>
-      <w:r>
-        <w:t>: Betting</w:t>
-      </w:r>
-    </w:p>
-    <w:p>
-      <w:pPr>
-        <w:pStyle w:val="Heading2"/>
-      </w:pPr>
-      <w:r>
-        <w:t>BRUL 1 Ante</w:t>
-      </w:r>
-    </w:p>
-    <w:p>
-      <w:r>
-        <w:t xml:space="preserve">The Ante is defined as a small contribution to the pot made before any cards are dealt. </w:t>
-      </w:r>
-    </w:p>
-    <w:p>
-      <w:pPr>
-        <w:pStyle w:val="Heading3"/>
-      </w:pPr>
-      <w:r>
-        <w:t xml:space="preserve">BRUL </w:t>
-      </w:r>
-      <w:r>
-        <w:t>1.1 Mandatory</w:t>
-      </w:r>
-    </w:p>
-    <w:p>
-      <w:r>
-        <w:t xml:space="preserve">If the Ante rule is used, all players must ante to be considered during a round. </w:t>
-      </w:r>
-    </w:p>
-    <w:p>
-      <w:pPr>
-        <w:pStyle w:val="Heading3"/>
-      </w:pPr>
-      <w:r>
-        <w:t xml:space="preserve">BRUL </w:t>
-      </w:r>
-      <w:r>
-        <w:t>1.2 Interaction with Blinds</w:t>
-      </w:r>
-    </w:p>
-    <w:p>
-      <w:r>
-        <w:t>If Blinds are also being used, Ante must be contributed before any Blind is contributed. Any player not contributing to the ante is not considered when assigning the blinds.</w:t>
-      </w:r>
-    </w:p>
-    <w:p>
-      <w:pPr>
-        <w:pStyle w:val="Heading2"/>
-      </w:pPr>
-      <w:r>
-        <w:t>BRUL 2 Blinds</w:t>
-      </w:r>
-    </w:p>
-    <w:p>
-      <w:pPr>
-        <w:pStyle w:val="Heading3"/>
-      </w:pPr>
-      <w:r>
-        <w:t>BRUL 2.1 Small Blind</w:t>
-      </w:r>
-    </w:p>
-    <w:p>
-      <w:r>
-        <w:t xml:space="preserve">The Small Blind is to be contributed by the player to the left of the dealer. The small blind amount is equal to half of the Big Blind amount. </w:t>
-      </w:r>
-    </w:p>
-    <w:p>
-      <w:pPr>
-        <w:pStyle w:val="Heading3"/>
-      </w:pPr>
-      <w:r>
-        <w:t>BRUL 2.2 Big Blind</w:t>
-      </w:r>
-    </w:p>
-    <w:p>
-      <w:r>
-        <w:t xml:space="preserve">The Big Blind is to be contributed by the player to the left of the Small Blind contributor. The Big Blind is equal to the minimum bet for the round. </w:t>
-      </w:r>
-    </w:p>
-    <w:p>
-      <w:pPr>
-        <w:pStyle w:val="Heading3"/>
-      </w:pPr>
-      <w:r>
-        <w:t>BRUL 2.3 Live Blind</w:t>
-      </w:r>
-    </w:p>
-    <w:p>
-      <w:r>
-        <w:t xml:space="preserve">If no player has raised above the Big Blind amount in the first round of betting, the player contributing the Big Blind is given an extra chance to raise. If that player checks, the betting round is over. </w:t>
-      </w:r>
-    </w:p>
-    <w:p>
-      <w:pPr>
-        <w:pStyle w:val="Heading3"/>
-      </w:pPr>
-      <w:r>
-        <w:lastRenderedPageBreak/>
-        <w:t>BRUL 2.4 Pay-to-play</w:t>
-      </w:r>
-    </w:p>
-    <w:p>
-      <w:r>
-        <w:t xml:space="preserve">No player may bet less than the Big Blind amount during the first round of betting. The first round of betting begins with the person to the left of the Big Blind; as such, the Small Blind must </w:t>
-      </w:r>
-      <w:r>
-        <w:t xml:space="preserve">contribute extra chips when the betting reaches them even if every other player called. </w:t>
-      </w:r>
-      <w:r>
-        <w:t xml:space="preserve"> </w:t>
-      </w:r>
-    </w:p>
-    <w:p>
-      <w:pPr>
-        <w:pStyle w:val="Heading2"/>
-      </w:pPr>
-      <w:r>
-        <w:t>BRUL 3 Betting</w:t>
-      </w:r>
-    </w:p>
-    <w:p>
-      <w:r>
-        <w:t xml:space="preserve">Betting proceeds in a clockwise fashion around the table during any betting round. </w:t>
-      </w:r>
-      <w:r>
-        <w:t>Each player may perform an action on their turn, after which the player to their left becomes the active player. The betting round ends when all players have chosen to call and are therefore betting the same amount (other than players who have gone all-in).</w:t>
-      </w:r>
-    </w:p>
-    <w:p>
-      <w:pPr>
-        <w:pStyle w:val="Heading3"/>
-      </w:pPr>
-      <w:r>
-        <w:t>BRUL 3.1 Skip non-players</w:t>
-      </w:r>
-    </w:p>
-    <w:p>
-      <w:r>
-        <w:t>If any player has gone bust, failed to ante, or folded, betting skips that player</w:t>
-      </w:r>
-    </w:p>
-    <w:p>
-      <w:pPr>
-        <w:pStyle w:val="Heading3"/>
-      </w:pPr>
-      <w:r>
-        <w:t>BRUL 3.2 Checking</w:t>
-      </w:r>
-    </w:p>
-    <w:p>
-      <w:r>
-        <w:t>When the current bet is 0</w:t>
-      </w:r>
-      <w:r>
-        <w:t xml:space="preserve"> </w:t>
-      </w:r>
-      <w:r>
-        <w:t>during a betting round</w:t>
-      </w:r>
-      <w:r>
-        <w:t>, the active player</w:t>
-      </w:r>
-      <w:r>
-        <w:t xml:space="preserve"> may choose to “check”, or bet 0 and pass their turn to bet. </w:t>
-      </w:r>
-    </w:p>
-    <w:p>
-      <w:pPr>
-        <w:pStyle w:val="Heading3"/>
-      </w:pPr>
-      <w:r>
-        <w:t>BRUL 3.3 Calling</w:t>
-      </w:r>
-    </w:p>
-    <w:p>
-      <w:r>
-        <w:t>When the current bet is not 0</w:t>
-      </w:r>
-      <w:r>
-        <w:t xml:space="preserve"> </w:t>
-      </w:r>
-      <w:r>
-        <w:t>during a betting round</w:t>
-      </w:r>
-      <w:r>
-        <w:t>,</w:t>
-      </w:r>
-      <w:r>
-        <w:t xml:space="preserve"> the active player</w:t>
-      </w:r>
-      <w:r>
-        <w:t xml:space="preserve"> may choose to “call”, or bet the minimum amount required.</w:t>
-      </w:r>
-    </w:p>
-    <w:p>
-      <w:pPr>
-        <w:pStyle w:val="Heading3"/>
-      </w:pPr>
-      <w:r>
-        <w:t>BRUL 3.4 Raising</w:t>
-      </w:r>
-    </w:p>
-    <w:p>
-      <w:r>
-        <w:t>During</w:t>
-      </w:r>
-      <w:r>
-        <w:t xml:space="preserve"> a betting round</w:t>
-      </w:r>
-      <w:r>
-        <w:t xml:space="preserve">, </w:t>
-      </w:r>
-      <w:r>
-        <w:t>the active player</w:t>
-      </w:r>
-      <w:r>
-        <w:t xml:space="preserve"> may choose to “raise”, or bet more than the minimum amount required. </w:t>
-      </w:r>
-    </w:p>
-    <w:p>
-      <w:pPr>
-        <w:pStyle w:val="Heading3"/>
-      </w:pPr>
-      <w:r>
-        <w:t>BRUL 3.5 Folding</w:t>
-      </w:r>
-    </w:p>
-    <w:p>
-      <w:r>
-        <w:t>During a betting round, the active player may choose to “fold”. They are removed from the game and forfeit any chips they have bet.</w:t>
-      </w:r>
-    </w:p>
-    <w:p>
-      <w:pPr>
-        <w:pStyle w:val="Heading3"/>
-      </w:pPr>
-      <w:r>
-        <w:t>BRUL 3.6 All-in</w:t>
-      </w:r>
-    </w:p>
-    <w:p>
-      <w:r>
-        <w:t>A player who bets the remainder of their betting pool is said to be “All-in”. A player who cannot meet the current bet on their turn must go all-in or fold. After going all-in, the player is immune to further betting requirements.</w:t>
-      </w:r>
-    </w:p>
-    <w:p>
-      <w:pPr>
-        <w:pStyle w:val="Heading3"/>
-      </w:pPr>
-      <w:r>
-        <w:t>BRUL 3.7 No over-betting</w:t>
-      </w:r>
-    </w:p>
-    <w:p>
-      <w:r>
-        <w:t xml:space="preserve">No player may bet more than the amount of chips they have in their betting pool. </w:t>
-      </w:r>
-    </w:p>
-    <w:p>
-      <w:pPr>
-        <w:pStyle w:val="Heading3"/>
-      </w:pPr>
-      <w:r>
-        <w:t>BRUL 3.8 The Pot</w:t>
-      </w:r>
-    </w:p>
-    <w:p>
-      <w:r>
-        <w:t>After each round of betting, all chips that are bet are placed into the communal pot.</w:t>
-      </w:r>
-    </w:p>
-    <w:p>
-      <w:pPr>
-        <w:pStyle w:val="Heading1"/>
-      </w:pPr>
-      <w:r>
-        <w:lastRenderedPageBreak/>
-        <w:t>Business Rules: Playing</w:t>
-      </w:r>
-    </w:p>
-    <w:p>
-      <w:pPr>
-        <w:pStyle w:val="Heading2"/>
-      </w:pPr>
-      <w:r>
-        <w:t>BRUL 4 Stages of the Game</w:t>
-      </w:r>
-    </w:p>
-    <w:p>
-      <w:pPr>
-        <w:pStyle w:val="Heading3"/>
-      </w:pPr>
-      <w:r>
-        <w:t>BRUL 4.1 Ante</w:t>
-      </w:r>
-    </w:p>
-    <w:p>
-      <w:r>
-        <w:t xml:space="preserve">If the Ante rule is to be used, an Ante round happens before the first deal. </w:t>
-      </w:r>
-    </w:p>
-    <w:p>
-      <w:pPr>
-        <w:pStyle w:val="Heading3"/>
-      </w:pPr>
-      <w:r>
-        <w:t xml:space="preserve">BRUL 4.2 </w:t>
-      </w:r>
-      <w:r>
-        <w:t>Hole Cards</w:t>
-      </w:r>
-    </w:p>
-    <w:p>
-      <w:r>
-        <w:t xml:space="preserve">The dealer must deal out two cards face-down to each player with chips remaining in their betting pool. </w:t>
-      </w:r>
-    </w:p>
-    <w:p>
-      <w:pPr>
-        <w:pStyle w:val="Heading3"/>
-      </w:pPr>
-      <w:r>
-        <w:t xml:space="preserve">BRUL 4.3 </w:t>
-      </w:r>
-      <w:r>
-        <w:t>Pre-Flop Bet</w:t>
-      </w:r>
-    </w:p>
-    <w:p>
-      <w:r>
-        <w:t>The blinds must then contribute their blind amounts. A betting round occurs beginning with the player to the left of the Big Blind (see BRUL 3)</w:t>
+        <w:pStyle w:val="Heading3"/>
+      </w:pPr>
+      <w:r>
+        <w:t>BRUL 6.8 One Pair</w:t>
+      </w:r>
+    </w:p>
+    <w:p>
+      <w:r>
+        <w:t>If no player has won due to rules 6.1</w:t>
+      </w:r>
+      <w:r>
+        <w:t>-7</w:t>
+      </w:r>
+      <w:r>
+        <w:t xml:space="preserve">, and only one player has a </w:t>
+      </w:r>
+      <w:r>
+        <w:t>One Pair</w:t>
+      </w:r>
+      <w:r>
+        <w:t xml:space="preserve"> hand during the Showdown, they win. If two or more players have a </w:t>
+      </w:r>
+      <w:r>
+        <w:t>One Pair</w:t>
+      </w:r>
+      <w:r>
+        <w:t>, evaluate a tiebreaker (6.1</w:t>
+      </w:r>
+      <w:r>
+        <w:t>1</w:t>
+      </w:r>
+      <w:r>
+        <w:t>)</w:t>
       </w:r>
       <w:r>
         <w:t xml:space="preserve">. </w:t>
@@ -855,638 +1629,6 @@
         <w:pStyle w:val="Heading3"/>
       </w:pPr>
       <w:r>
-        <w:t>BRUL 4.4 Flop</w:t>
-      </w:r>
-    </w:p>
-    <w:p>
-      <w:r>
-        <w:t xml:space="preserve">If there are at least two players remaining after the pre-flop betting round, the dealer will turn three cards face-up on the table. </w:t>
-      </w:r>
-    </w:p>
-    <w:p>
-      <w:pPr>
-        <w:pStyle w:val="Heading3"/>
-      </w:pPr>
-      <w:r>
-        <w:t>BRUL 4.5 Flop Bet</w:t>
-      </w:r>
-    </w:p>
-    <w:p>
-      <w:r>
-        <w:t xml:space="preserve">A round of betting follows the flop. </w:t>
-      </w:r>
-    </w:p>
-    <w:p>
-      <w:pPr>
-        <w:pStyle w:val="Heading3"/>
-      </w:pPr>
-      <w:r>
-        <w:t>BRUL 4.6 Turn</w:t>
-      </w:r>
-    </w:p>
-    <w:p>
-      <w:r>
-        <w:t>If there are at least two players remaining after the flop betting round, the dealer will turn one more card face-up on the table.</w:t>
-      </w:r>
-    </w:p>
-    <w:p>
-      <w:pPr>
-        <w:pStyle w:val="Heading3"/>
-      </w:pPr>
-      <w:r>
-        <w:t>BRUL 4.7 Turn Bet</w:t>
-      </w:r>
-    </w:p>
-    <w:p>
-      <w:r>
-        <w:t>A round of betting follows the Turn.</w:t>
-      </w:r>
-    </w:p>
-    <w:p>
-      <w:pPr>
-        <w:pStyle w:val="Heading3"/>
-      </w:pPr>
-      <w:r>
-        <w:t>BRUL 4.8 River</w:t>
-      </w:r>
-    </w:p>
-    <w:p>
-      <w:r>
-        <w:t>If there are at least two players remaining after the turn betting round, the dealer will turn one more card face-up on the table.</w:t>
-      </w:r>
-    </w:p>
-    <w:p>
-      <w:pPr>
-        <w:pStyle w:val="Heading3"/>
-      </w:pPr>
-      <w:r>
-        <w:t>BRUL 4.9 River Bet</w:t>
-      </w:r>
-    </w:p>
-    <w:p>
-      <w:r>
-        <w:t>A round of betting follows the River</w:t>
-      </w:r>
-    </w:p>
-    <w:p>
-      <w:pPr>
-        <w:pStyle w:val="Heading3"/>
-      </w:pPr>
-      <w:r>
-        <w:t>BRUL 4.10 Showdown</w:t>
-      </w:r>
-    </w:p>
-    <w:p>
-      <w:r>
-        <w:t xml:space="preserve">If at least two players remain after the River betting round, they each expose their hole cards. The best possible five-card hand is made for each player from their hole cards and the community cards. </w:t>
-      </w:r>
-    </w:p>
-    <w:p>
-      <w:pPr>
-        <w:pStyle w:val="Heading5"/>
-      </w:pPr>
-      <w:r>
-        <w:t xml:space="preserve">BRUL </w:t>
-      </w:r>
-      <w:r>
-        <w:t>4.10.1 Single Winner</w:t>
-      </w:r>
-    </w:p>
-    <w:p>
-      <w:r>
-        <w:t xml:space="preserve">If one player wins, he receives the entire pot. </w:t>
-      </w:r>
-    </w:p>
-    <w:p>
-      <w:pPr>
-        <w:pStyle w:val="Heading5"/>
-      </w:pPr>
-      <w:r>
-        <w:t xml:space="preserve">BRUL </w:t>
-      </w:r>
-      <w:r>
-        <w:t>4.10.2 Ties</w:t>
-      </w:r>
-    </w:p>
-    <w:p>
-      <w:r>
-        <w:t>If two players tie, they share the pot equally</w:t>
-      </w:r>
-    </w:p>
-    <w:p>
-      <w:pPr>
-        <w:pStyle w:val="Heading1"/>
-      </w:pPr>
-      <w:r>
-        <w:lastRenderedPageBreak/>
-        <w:t xml:space="preserve">Business Rules: </w:t>
-      </w:r>
-      <w:r>
-        <w:t>Hands</w:t>
-      </w:r>
-    </w:p>
-    <w:p>
-      <w:pPr>
-        <w:pStyle w:val="Heading2"/>
-      </w:pPr>
-      <w:r>
-        <w:t xml:space="preserve">BRUL </w:t>
-      </w:r>
-      <w:r>
-        <w:t>5</w:t>
-      </w:r>
-      <w:r>
-        <w:t xml:space="preserve"> Hands</w:t>
-      </w:r>
-    </w:p>
-    <w:p>
-      <w:r>
-        <w:t>The following are considered the valid hands that can be made in Poker</w:t>
-      </w:r>
-      <w:r>
-        <w:t>. No other hands are possible.</w:t>
-      </w:r>
-    </w:p>
-    <w:p>
-      <w:pPr>
-        <w:pStyle w:val="Heading3"/>
-      </w:pPr>
-      <w:r>
-        <w:t xml:space="preserve">BRUL </w:t>
-      </w:r>
-      <w:r>
-        <w:t>5.1 Flush</w:t>
-      </w:r>
-    </w:p>
-    <w:p>
-      <w:r>
-        <w:t xml:space="preserve">A series of five cards with the same suit is called a “Flush”. </w:t>
-      </w:r>
-    </w:p>
-    <w:p>
-      <w:pPr>
-        <w:pStyle w:val="Heading3"/>
-      </w:pPr>
-      <w:r>
-        <w:t xml:space="preserve">BRUL </w:t>
-      </w:r>
-      <w:r>
-        <w:t xml:space="preserve">5.2 Straight </w:t>
-      </w:r>
-    </w:p>
-    <w:p>
-      <w:r>
-        <w:t>A series of five cards in numerical sequence is called a “Straight”</w:t>
-      </w:r>
-    </w:p>
-    <w:p>
-      <w:pPr>
-        <w:pStyle w:val="Heading3"/>
-      </w:pPr>
-      <w:r>
-        <w:t xml:space="preserve">BRUL </w:t>
-      </w:r>
-      <w:r>
-        <w:t>5.</w:t>
-      </w:r>
-      <w:r>
-        <w:t>3</w:t>
-      </w:r>
-      <w:r>
-        <w:t xml:space="preserve"> Straight Flush</w:t>
-      </w:r>
-    </w:p>
-    <w:p>
-      <w:r>
-        <w:t>A straight flush is a hand that contains five cards in sequence, all of the same suit</w:t>
-      </w:r>
-      <w:r>
-        <w:t>. A straight flush is both a straight and a flush.</w:t>
-      </w:r>
-    </w:p>
-    <w:p>
-      <w:pPr>
-        <w:pStyle w:val="Heading4"/>
-      </w:pPr>
-      <w:r>
-        <w:t xml:space="preserve">BRUL </w:t>
-      </w:r>
-      <w:r>
-        <w:t>5.1.1 Royal Flush</w:t>
-      </w:r>
-    </w:p>
-    <w:p>
-      <w:r>
-        <w:t>A straight flush with the highest card as an Ace is called a “Royal Flush”</w:t>
-      </w:r>
-    </w:p>
-    <w:p>
-      <w:pPr>
-        <w:pStyle w:val="Heading3"/>
-      </w:pPr>
-      <w:r>
-        <w:t xml:space="preserve">BRUL </w:t>
-      </w:r>
-      <w:r>
-        <w:t>5.4 Full House</w:t>
-      </w:r>
-    </w:p>
-    <w:p>
-      <w:r>
-        <w:t xml:space="preserve">A full house consists of three cards of the same numerical value and two cards of the same numerical value. The three cards and the two cards have different numerical values from each other. </w:t>
-      </w:r>
-    </w:p>
-    <w:p>
-      <w:pPr>
-        <w:pStyle w:val="Heading3"/>
-      </w:pPr>
-      <w:r>
-        <w:t xml:space="preserve">BRUL </w:t>
-      </w:r>
-      <w:r>
-        <w:t>5.5 Four of a Kind</w:t>
-      </w:r>
-    </w:p>
-    <w:p>
-      <w:r>
-        <w:t>A set of four cards matching in numerical value plus one extra card is considered a “four of a kind”.</w:t>
-      </w:r>
-    </w:p>
-    <w:p>
-      <w:pPr>
-        <w:pStyle w:val="Heading3"/>
-      </w:pPr>
-      <w:r>
-        <w:t xml:space="preserve">BRUL </w:t>
-      </w:r>
-      <w:r>
-        <w:t>5.6 Three of a Kind</w:t>
-      </w:r>
-    </w:p>
-    <w:p>
-      <w:r>
-        <w:t>A set of three cards matching in numerical value plus two extra cards that are not a pair is called a “three of a kind”. A three of a kind and a pair together make up a Full House (BRUL 5.4).</w:t>
-      </w:r>
-    </w:p>
-    <w:p>
-      <w:pPr>
-        <w:pStyle w:val="Heading3"/>
-      </w:pPr>
-      <w:r>
-        <w:t>BRUL</w:t>
-      </w:r>
-      <w:r>
-        <w:t xml:space="preserve"> </w:t>
-      </w:r>
-      <w:r>
-        <w:t>5.7 Pair</w:t>
-      </w:r>
-    </w:p>
-    <w:p>
-      <w:r>
-        <w:t>Two cards that match each other in numerical value are called a ‘pair’. A hand is considered a ‘pair’ when it contains two cards that match in numerical value plus three more cards, and it is not a Full House, a Three of a Kind, a Four of a Kind, or Two Pair.</w:t>
-      </w:r>
-    </w:p>
-    <w:p>
-      <w:pPr>
-        <w:pStyle w:val="Heading3"/>
-      </w:pPr>
-      <w:r>
-        <w:t xml:space="preserve">BRUL </w:t>
-      </w:r>
-      <w:r>
-        <w:t>5.8 Two Pair</w:t>
-      </w:r>
-    </w:p>
-    <w:p>
-      <w:r>
-        <w:t xml:space="preserve">If a hand contains two sets of cards that each match each other in numerical value plus one extra card, but is not a Four of a Kind, it is considered a “two pair” hand. </w:t>
-      </w:r>
-    </w:p>
-    <w:p>
-      <w:pPr>
-        <w:pStyle w:val="Heading3"/>
-      </w:pPr>
-      <w:r>
-        <w:t>B</w:t>
-      </w:r>
-      <w:r>
-        <w:t xml:space="preserve">RUL </w:t>
-      </w:r>
-      <w:r>
-        <w:t>5.9 High Card</w:t>
-      </w:r>
-    </w:p>
-    <w:p>
-      <w:r>
-        <w:t xml:space="preserve">If a hand is not a Flush, Straight, Straight Flush, Full House, Four of a Kind, Three of a Kind, Pair, or Two Pair hand, it is considered a “High card” hand. This is often denoted by naming the highest numerical value of a card in the hand followed by the word “high”, such as “Ace High”. </w:t>
-      </w:r>
-    </w:p>
-    <w:p>
-      <w:pPr>
-        <w:pStyle w:val="Heading2"/>
-      </w:pPr>
-      <w:r>
-        <w:lastRenderedPageBreak/>
-        <w:t>BRUL 6 Relative Hand Values</w:t>
-      </w:r>
-    </w:p>
-    <w:p>
-      <w:pPr>
-        <w:pStyle w:val="Heading3"/>
-      </w:pPr>
-      <w:r>
-        <w:t>BRUL 6.1 Straight Flush</w:t>
-      </w:r>
-    </w:p>
-    <w:p>
-      <w:r>
-        <w:t xml:space="preserve">If only one player has a Straight Flush hand during the Showdown, they win. If two or more players have a Straight Flush hand during the Showdown, </w:t>
-      </w:r>
-      <w:r>
-        <w:t>evaluate a tiebreaker (6.</w:t>
-      </w:r>
-      <w:r>
-        <w:t>11</w:t>
-      </w:r>
-      <w:r>
-        <w:t>)</w:t>
-      </w:r>
-      <w:r>
-        <w:t xml:space="preserve">. </w:t>
-      </w:r>
-    </w:p>
-    <w:p>
-      <w:pPr>
-        <w:pStyle w:val="Heading3"/>
-      </w:pPr>
-      <w:r>
-        <w:t>BRUL 6.2 Four of a Kind</w:t>
-      </w:r>
-    </w:p>
-    <w:p>
-      <w:r>
-        <w:t>If no player has won due to rule 6.1, and only one player has a Four of a Kind hand during the Showdown, they win. If two or more players have a Four of a Kind hand</w:t>
-      </w:r>
-      <w:r>
-        <w:t>, evaluate a tiebreaker (6.</w:t>
-      </w:r>
-      <w:r>
-        <w:t>1</w:t>
-      </w:r>
-      <w:r>
-        <w:t>1</w:t>
-      </w:r>
-      <w:r>
-        <w:t xml:space="preserve">). </w:t>
-      </w:r>
-    </w:p>
-    <w:p>
-      <w:pPr>
-        <w:pStyle w:val="Heading3"/>
-      </w:pPr>
-      <w:r>
-        <w:t>BRUL 6.3 Full House</w:t>
-      </w:r>
-    </w:p>
-    <w:p>
-      <w:r>
-        <w:t>If no player has won due to rule</w:t>
-      </w:r>
-      <w:r>
-        <w:t>s</w:t>
-      </w:r>
-      <w:r>
-        <w:t xml:space="preserve"> 6.1</w:t>
-      </w:r>
-      <w:r>
-        <w:t>-2</w:t>
-      </w:r>
-      <w:r>
-        <w:t xml:space="preserve">, and only one player has a </w:t>
-      </w:r>
-      <w:r>
-        <w:t>Full House</w:t>
-      </w:r>
-      <w:r>
-        <w:t xml:space="preserve"> hand during the Showdown, they win. If two or more players have a </w:t>
-      </w:r>
-      <w:r>
-        <w:t xml:space="preserve">Full House </w:t>
-      </w:r>
-      <w:r>
-        <w:t>hand, evaluate a tiebreaker (6.</w:t>
-      </w:r>
-      <w:r>
-        <w:t>10</w:t>
-      </w:r>
-      <w:r>
-        <w:t>)</w:t>
-      </w:r>
-      <w:r>
-        <w:t xml:space="preserve">. </w:t>
-      </w:r>
-    </w:p>
-    <w:p>
-      <w:pPr>
-        <w:pStyle w:val="Heading3"/>
-      </w:pPr>
-      <w:r>
-        <w:t>BRUL 6.4 Flush</w:t>
-      </w:r>
-    </w:p>
-    <w:p>
-      <w:r>
-        <w:t>If no player has won due to rule</w:t>
-      </w:r>
-      <w:r>
-        <w:t>s</w:t>
-      </w:r>
-      <w:r>
-        <w:t xml:space="preserve"> 6.1</w:t>
-      </w:r>
-      <w:r>
-        <w:t>-3</w:t>
-      </w:r>
-      <w:r>
-        <w:t xml:space="preserve">, and only one player has a </w:t>
-      </w:r>
-      <w:r>
-        <w:t>Flush</w:t>
-      </w:r>
-      <w:r>
-        <w:t xml:space="preserve"> hand during the Showdown, they win. If two or more players have a </w:t>
-      </w:r>
-      <w:r>
-        <w:t>Flush</w:t>
-      </w:r>
-      <w:r>
-        <w:t>, evaluate a tiebreaker (6.1</w:t>
-      </w:r>
-      <w:r>
-        <w:t>1</w:t>
-      </w:r>
-      <w:r>
-        <w:t xml:space="preserve">). </w:t>
-      </w:r>
-    </w:p>
-    <w:p>
-      <w:pPr>
-        <w:pStyle w:val="Heading3"/>
-      </w:pPr>
-      <w:r>
-        <w:t>BRUL 6.5 Straight</w:t>
-      </w:r>
-    </w:p>
-    <w:p>
-      <w:r>
-        <w:t>If no player has won due to rules 6.1-</w:t>
-      </w:r>
-      <w:r>
-        <w:t>4</w:t>
-      </w:r>
-      <w:r>
-        <w:t xml:space="preserve">, and only one player has a </w:t>
-      </w:r>
-      <w:r>
-        <w:t>Straight</w:t>
-      </w:r>
-      <w:r>
-        <w:t xml:space="preserve"> hand during the Showdown, they win. If two or more players have a </w:t>
-      </w:r>
-      <w:r>
-        <w:t>Straight</w:t>
-      </w:r>
-      <w:r>
-        <w:t>, evaluate a tiebreaker (6.1</w:t>
-      </w:r>
-      <w:r>
-        <w:t>1</w:t>
-      </w:r>
-      <w:r>
-        <w:t xml:space="preserve">). </w:t>
-      </w:r>
-    </w:p>
-    <w:p>
-      <w:pPr>
-        <w:pStyle w:val="Heading3"/>
-      </w:pPr>
-      <w:r>
-        <w:t>BRUL 6.6 Three of a Kind</w:t>
-      </w:r>
-    </w:p>
-    <w:p>
-      <w:r>
-        <w:t>If no player has won due to rules 6.1-</w:t>
-      </w:r>
-      <w:r>
-        <w:t>5</w:t>
-      </w:r>
-      <w:r>
-        <w:t xml:space="preserve">, and only one player has a </w:t>
-      </w:r>
-      <w:r>
-        <w:t>Three of a Kind</w:t>
-      </w:r>
-      <w:r>
-        <w:t xml:space="preserve"> hand during the Showdown, they win. If two or more players have a </w:t>
-      </w:r>
-      <w:r>
-        <w:t>Three of a Kind</w:t>
-      </w:r>
-      <w:r>
-        <w:t>, evaluate a tiebreaker (6.1</w:t>
-      </w:r>
-      <w:r>
-        <w:t>1</w:t>
-      </w:r>
-      <w:r>
-        <w:t xml:space="preserve">). </w:t>
-      </w:r>
-    </w:p>
-    <w:p>
-      <w:pPr>
-        <w:pStyle w:val="Heading3"/>
-      </w:pPr>
-      <w:r>
-        <w:t>BRUL 6.7 Two Pair</w:t>
-      </w:r>
-    </w:p>
-    <w:p>
-      <w:r>
-        <w:t>If no player has won due to rules 6.1</w:t>
-      </w:r>
-      <w:r>
-        <w:t>-6</w:t>
-      </w:r>
-      <w:r>
-        <w:t xml:space="preserve">, and only one player has a </w:t>
-      </w:r>
-      <w:r>
-        <w:t>Two Pair</w:t>
-      </w:r>
-      <w:r>
-        <w:t xml:space="preserve"> hand during the Showdown, they win. If two or more players have a </w:t>
-      </w:r>
-      <w:r>
-        <w:t>Two Pair</w:t>
-      </w:r>
-      <w:r>
-        <w:t>, evaluate a tiebreaker (6.1</w:t>
-      </w:r>
-      <w:r>
-        <w:t>1</w:t>
-      </w:r>
-      <w:r>
-        <w:t xml:space="preserve">). </w:t>
-      </w:r>
-    </w:p>
-    <w:p/>
-    <w:p>
-      <w:pPr>
-        <w:pStyle w:val="Heading3"/>
-      </w:pPr>
-      <w:r>
-        <w:t>BRUL 6.8 One Pair</w:t>
-      </w:r>
-    </w:p>
-    <w:p>
-      <w:r>
-        <w:t>If no player has won due to rules 6.1</w:t>
-      </w:r>
-      <w:r>
-        <w:t>-7</w:t>
-      </w:r>
-      <w:r>
-        <w:t xml:space="preserve">, and only one player has a </w:t>
-      </w:r>
-      <w:r>
-        <w:t>One Pair</w:t>
-      </w:r>
-      <w:r>
-        <w:t xml:space="preserve"> hand during the Showdown, they win. If two or more players have a </w:t>
-      </w:r>
-      <w:r>
-        <w:t>One Pair</w:t>
-      </w:r>
-      <w:r>
-        <w:t>, evaluate a tiebreaker (6.1</w:t>
-      </w:r>
-      <w:r>
-        <w:t>1</w:t>
-      </w:r>
-      <w:r>
-        <w:t>)</w:t>
-      </w:r>
-      <w:r>
-        <w:t xml:space="preserve">. </w:t>
-      </w:r>
-    </w:p>
-    <w:p>
-      <w:pPr>
-        <w:pStyle w:val="Heading3"/>
-      </w:pPr>
-      <w:r>
         <w:t>BRUL 6.9 High Card</w:t>
       </w:r>
     </w:p>
@@ -1519,7 +1661,6 @@
         <w:pStyle w:val="Heading3"/>
       </w:pPr>
       <w:r>
-        <w:lastRenderedPageBreak/>
         <w:t>BRUL 6.1</w:t>
       </w:r>
       <w:r>
@@ -2940,7 +3081,7 @@
 </file>
 
 <file path=customXml/itemProps1.xml><?xml version="1.0" encoding="utf-8"?>
-<ds:datastoreItem xmlns:ds="http://schemas.openxmlformats.org/officeDocument/2006/customXml" ds:itemID="{2BFA232E-079F-474C-8600-A6B42F47E8AF}">
+<ds:datastoreItem xmlns:ds="http://schemas.openxmlformats.org/officeDocument/2006/customXml" ds:itemID="{6A065A4D-392C-4B4B-AFE8-B338CAEC8FE7}">
   <ds:schemaRefs>
     <ds:schemaRef ds:uri="http://schemas.openxmlformats.org/officeDocument/2006/bibliography"/>
   </ds:schemaRefs>

</xml_diff>

<commit_message>
Adding edge case to business rules
See http://boardgames.stackexchange.com/a/12631
</commit_message>
<xml_diff>
--- a/doc/Requirements.docx
+++ b/doc/Requirements.docx
@@ -1,6 +1,6 @@
 
 <file path=word/document.xml><?xml version="1.0" encoding="utf-8"?>
-<w:document xmlns:wpc="http://schemas.microsoft.com/office/word/2010/wordprocessingCanvas" xmlns:mc="http://schemas.openxmlformats.org/markup-compatibility/2006" xmlns:o="urn:schemas-microsoft-com:office:office" xmlns:r="http://schemas.openxmlformats.org/officeDocument/2006/relationships" xmlns:m="http://schemas.openxmlformats.org/officeDocument/2006/math" xmlns:v="urn:schemas-microsoft-com:vml" xmlns:wp14="http://schemas.microsoft.com/office/word/2010/wordprocessingDrawing" xmlns:wp="http://schemas.openxmlformats.org/drawingml/2006/wordprocessingDrawing" xmlns:w10="urn:schemas-microsoft-com:office:word" xmlns:w="http://schemas.openxmlformats.org/wordprocessingml/2006/main" xmlns:w14="http://schemas.microsoft.com/office/word/2010/wordml" xmlns:w15="http://schemas.microsoft.com/office/word/2012/wordml" xmlns:wpg="http://schemas.microsoft.com/office/word/2010/wordprocessingGroup" xmlns:wpi="http://schemas.microsoft.com/office/word/2010/wordprocessingInk" xmlns:wne="http://schemas.microsoft.com/office/word/2006/wordml" xmlns:wps="http://schemas.microsoft.com/office/word/2010/wordprocessingShape" mc:Ignorable="w14 w15 wp14">
+<w:document xmlns:wpc="http://schemas.microsoft.com/office/word/2010/wordprocessingCanvas" xmlns:mc="http://schemas.openxmlformats.org/markup-compatibility/2006" xmlns:o="urn:schemas-microsoft-com:office:office" xmlns:r="http://schemas.openxmlformats.org/officeDocument/2006/relationships" xmlns:m="http://schemas.openxmlformats.org/officeDocument/2006/math" xmlns:v="urn:schemas-microsoft-com:vml" xmlns:wp14="http://schemas.microsoft.com/office/word/2010/wordprocessingDrawing" xmlns:wp="http://schemas.openxmlformats.org/drawingml/2006/wordprocessingDrawing" xmlns:w10="urn:schemas-microsoft-com:office:word" xmlns:w="http://schemas.openxmlformats.org/wordprocessingml/2006/main" xmlns:w14="http://schemas.microsoft.com/office/word/2010/wordml" xmlns:wpg="http://schemas.microsoft.com/office/word/2010/wordprocessingGroup" xmlns:wpi="http://schemas.microsoft.com/office/word/2010/wordprocessingInk" xmlns:wne="http://schemas.microsoft.com/office/word/2006/wordml" xmlns:wps="http://schemas.microsoft.com/office/word/2010/wordprocessingShape" mc:Ignorable="w14 wp14">
   <w:body>
     <w:p>
       <w:pPr>
@@ -382,10 +382,7 @@
     </w:p>
     <w:p>
       <w:r>
-        <w:t xml:space="preserve">The system shall provide some means of drawing cards from the deck. </w:t>
-      </w:r>
-      <w:r>
-        <w:t>The drawing of cards shall be suitably random that a casual player could not predict the next draw.</w:t>
+        <w:t>The system shall provide some means of drawing cards from the deck. The drawing of cards shall be suitably random that a casual player could not predict the next draw.</w:t>
       </w:r>
     </w:p>
     <w:p>
@@ -625,19 +622,500 @@
       <w:r>
         <w:t xml:space="preserve">Players in the lobby shall be able to start a game, creating a table that other players can join. </w:t>
       </w:r>
+    </w:p>
+    <w:p>
+      <w:pPr>
+        <w:pStyle w:val="Heading1"/>
+      </w:pPr>
+      <w:r>
+        <w:lastRenderedPageBreak/>
+        <w:t>Business Rules</w:t>
+      </w:r>
+      <w:r>
+        <w:t>: Betting</w:t>
+      </w:r>
+    </w:p>
+    <w:p>
+      <w:pPr>
+        <w:pStyle w:val="Heading2"/>
+      </w:pPr>
+      <w:r>
+        <w:t>BRUL 1 Ante</w:t>
+      </w:r>
+    </w:p>
+    <w:p>
+      <w:r>
+        <w:t xml:space="preserve">The Ante is defined as a small contribution to the pot made before any cards are dealt. </w:t>
+      </w:r>
+    </w:p>
+    <w:p>
+      <w:pPr>
+        <w:pStyle w:val="Heading3"/>
+      </w:pPr>
+      <w:r>
+        <w:t>BRUL 1.1 Mandatory</w:t>
+      </w:r>
+    </w:p>
+    <w:p>
+      <w:r>
+        <w:t xml:space="preserve">If the Ante rule is used, all players must ante to be considered during a round. </w:t>
+      </w:r>
+    </w:p>
+    <w:p>
+      <w:pPr>
+        <w:pStyle w:val="Heading3"/>
+      </w:pPr>
+      <w:r>
+        <w:t>BRUL 1.2 Interaction with Blinds</w:t>
+      </w:r>
+    </w:p>
+    <w:p>
+      <w:r>
+        <w:t>If Blinds are also being used, Ante must be contributed before any Blind is contributed. Any player not contributing to the ante is not considered when assigning the blinds.</w:t>
+      </w:r>
+    </w:p>
+    <w:p>
+      <w:pPr>
+        <w:pStyle w:val="Heading2"/>
+      </w:pPr>
+      <w:r>
+        <w:t>BRUL 2 Blinds</w:t>
+      </w:r>
+    </w:p>
+    <w:p>
+      <w:pPr>
+        <w:pStyle w:val="Heading3"/>
+      </w:pPr>
+      <w:r>
+        <w:t>BRUL 2.1 Small Blind</w:t>
+      </w:r>
+    </w:p>
+    <w:p>
+      <w:r>
+        <w:t xml:space="preserve">The Small Blind is to be contributed by the player to the left of the dealer. The small blind amount is equal to half of the Big Blind amount. </w:t>
+      </w:r>
+    </w:p>
+    <w:p>
+      <w:pPr>
+        <w:pStyle w:val="Heading3"/>
+      </w:pPr>
+      <w:r>
+        <w:t>BRUL 2.2 Big Blind</w:t>
+      </w:r>
+    </w:p>
+    <w:p>
+      <w:r>
+        <w:t xml:space="preserve">The Big Blind is to be contributed by the player to the left of the Small Blind contributor. The Big Blind is equal to the minimum bet for the round. </w:t>
+      </w:r>
+    </w:p>
+    <w:p>
+      <w:pPr>
+        <w:pStyle w:val="Heading3"/>
+      </w:pPr>
+      <w:r>
+        <w:t>BRUL 2.3 Live Blind</w:t>
+      </w:r>
+    </w:p>
+    <w:p>
+      <w:r>
+        <w:t xml:space="preserve">If no player has raised above the Big Blind amount in the first round of betting, the player contributing the Big Blind is given an extra chance to raise. If that player checks, the betting round is over. </w:t>
+      </w:r>
+    </w:p>
+    <w:p>
+      <w:pPr>
+        <w:pStyle w:val="Heading3"/>
+      </w:pPr>
+      <w:r>
+        <w:t>BRUL 2.4 Pay-to-play</w:t>
+      </w:r>
+    </w:p>
+    <w:p>
+      <w:r>
+        <w:t xml:space="preserve">No player may </w:t>
+      </w:r>
+      <w:proofErr w:type="spellStart"/>
+      <w:r>
+        <w:t>bet</w:t>
+      </w:r>
+      <w:proofErr w:type="spellEnd"/>
+      <w:r>
+        <w:t xml:space="preserve"> less than the Big Blind amount during the first round of betting. The first round of betting begins with the person to the left of the Big Blind; as such, the Small Blind must </w:t>
+      </w:r>
+      <w:r>
+        <w:t xml:space="preserve">contribute extra chips when the betting reaches them even if every other player called. </w:t>
+      </w:r>
+      <w:r>
+        <w:t xml:space="preserve"> </w:t>
+      </w:r>
+    </w:p>
+    <w:p>
+      <w:pPr>
+        <w:pStyle w:val="Heading3"/>
+      </w:pPr>
+      <w:r>
+        <w:t>BRUL 2.5 Blind All-In</w:t>
+      </w:r>
+    </w:p>
+    <w:p>
+      <w:r>
+        <w:t>If a player cannot cover a blind, that player is all-in and the bets are handled just as if that player had gone all-in on an ordinary bet.</w:t>
+      </w:r>
       <w:bookmarkStart w:id="0" w:name="_GoBack"/>
       <w:bookmarkEnd w:id="0"/>
     </w:p>
     <w:p>
       <w:pPr>
+        <w:pStyle w:val="Heading2"/>
+      </w:pPr>
+      <w:r>
+        <w:t>BRUL 3 Betting</w:t>
+      </w:r>
+    </w:p>
+    <w:p>
+      <w:r>
+        <w:t xml:space="preserve">Betting proceeds in a clockwise fashion around the table during any betting round. </w:t>
+      </w:r>
+      <w:r>
+        <w:t>Each player may perform an action on their turn, after which the player to their left becomes the active player. The betting round ends when all players have chosen to call and are therefore betting the same amount (other than players who have gone all-in).</w:t>
+      </w:r>
+    </w:p>
+    <w:p>
+      <w:pPr>
+        <w:pStyle w:val="Heading3"/>
+      </w:pPr>
+      <w:r>
+        <w:t>BRUL 3.1 Skip non-players</w:t>
+      </w:r>
+    </w:p>
+    <w:p>
+      <w:r>
+        <w:t>If any player has gone bust, failed to ante, or folded, betting skips that player</w:t>
+      </w:r>
+    </w:p>
+    <w:p>
+      <w:pPr>
+        <w:pStyle w:val="Heading3"/>
+      </w:pPr>
+      <w:r>
+        <w:lastRenderedPageBreak/>
+        <w:t>BRUL 3.2 Checking</w:t>
+      </w:r>
+    </w:p>
+    <w:p>
+      <w:r>
+        <w:t>When the current bet is 0</w:t>
+      </w:r>
+      <w:r>
+        <w:t xml:space="preserve"> during a betting round, the active player</w:t>
+      </w:r>
+      <w:r>
+        <w:t xml:space="preserve"> may choose to “check”, or bet 0 and pass their turn to bet. </w:t>
+      </w:r>
+    </w:p>
+    <w:p>
+      <w:pPr>
+        <w:pStyle w:val="Heading3"/>
+      </w:pPr>
+      <w:r>
+        <w:t>BRUL 3.3 Calling</w:t>
+      </w:r>
+    </w:p>
+    <w:p>
+      <w:r>
+        <w:t>When the current bet is not 0</w:t>
+      </w:r>
+      <w:r>
+        <w:t xml:space="preserve"> during a betting round</w:t>
+      </w:r>
+      <w:r>
+        <w:t>,</w:t>
+      </w:r>
+      <w:r>
+        <w:t xml:space="preserve"> the active player</w:t>
+      </w:r>
+      <w:r>
+        <w:t xml:space="preserve"> may choose to “call”, or bet the minimum amount required.</w:t>
+      </w:r>
+    </w:p>
+    <w:p>
+      <w:pPr>
+        <w:pStyle w:val="Heading3"/>
+      </w:pPr>
+      <w:r>
+        <w:t>BRUL 3.4 Raising</w:t>
+      </w:r>
+    </w:p>
+    <w:p>
+      <w:r>
+        <w:t>During a betting round</w:t>
+      </w:r>
+      <w:r>
+        <w:t xml:space="preserve">, </w:t>
+      </w:r>
+      <w:r>
+        <w:t>the active player</w:t>
+      </w:r>
+      <w:r>
+        <w:t xml:space="preserve"> may choose to “raise”, or bet more than the minimum amount required. </w:t>
+      </w:r>
+    </w:p>
+    <w:p>
+      <w:pPr>
+        <w:pStyle w:val="Heading3"/>
+      </w:pPr>
+      <w:r>
+        <w:t>BRUL 3.5 Folding</w:t>
+      </w:r>
+    </w:p>
+    <w:p>
+      <w:r>
+        <w:t>During a betting round, the active player may choose to “fold”. They are removed from the game and forfeit any chips they have bet.</w:t>
+      </w:r>
+    </w:p>
+    <w:p>
+      <w:pPr>
+        <w:pStyle w:val="Heading3"/>
+      </w:pPr>
+      <w:r>
+        <w:t>BRUL 3.6 All-in</w:t>
+      </w:r>
+    </w:p>
+    <w:p>
+      <w:r>
+        <w:t>A player who bets the remainder of their betting pool is said to be “All-in”. A player who cannot meet the current bet on their turn must go all-in or fold. After going all-in, the player is immune to further betting requirements.</w:t>
+      </w:r>
+    </w:p>
+    <w:p>
+      <w:pPr>
+        <w:pStyle w:val="Heading3"/>
+      </w:pPr>
+      <w:r>
+        <w:t>BRUL 3.7 No over-betting</w:t>
+      </w:r>
+    </w:p>
+    <w:p>
+      <w:r>
+        <w:t xml:space="preserve">No player may bet more than the amount of chips they have in their betting pool. </w:t>
+      </w:r>
+    </w:p>
+    <w:p>
+      <w:pPr>
+        <w:pStyle w:val="Heading3"/>
+      </w:pPr>
+      <w:r>
+        <w:t xml:space="preserve">BRUL 3.8 </w:t>
+      </w:r>
+      <w:proofErr w:type="gramStart"/>
+      <w:r>
+        <w:t>The</w:t>
+      </w:r>
+      <w:proofErr w:type="gramEnd"/>
+      <w:r>
+        <w:t xml:space="preserve"> Pot</w:t>
+      </w:r>
+    </w:p>
+    <w:p>
+      <w:r>
+        <w:t>After each round of betting, all chips that are bet are placed into the communal pot.</w:t>
+      </w:r>
+    </w:p>
+    <w:p>
+      <w:pPr>
         <w:pStyle w:val="Heading1"/>
       </w:pPr>
       <w:r>
+        <w:t>Business Rules: Playing</w:t>
+      </w:r>
+    </w:p>
+    <w:p>
+      <w:pPr>
+        <w:pStyle w:val="Heading2"/>
+      </w:pPr>
+      <w:r>
+        <w:t>BRUL 4 Stages of the Game</w:t>
+      </w:r>
+    </w:p>
+    <w:p>
+      <w:pPr>
+        <w:pStyle w:val="Heading3"/>
+      </w:pPr>
+      <w:r>
+        <w:t>BRUL 4.1 Ante</w:t>
+      </w:r>
+    </w:p>
+    <w:p>
+      <w:r>
+        <w:t xml:space="preserve">If the Ante rule is to be used, an Ante round happens before the first deal. </w:t>
+      </w:r>
+    </w:p>
+    <w:p>
+      <w:pPr>
+        <w:pStyle w:val="Heading3"/>
+      </w:pPr>
+      <w:r>
+        <w:t xml:space="preserve">BRUL 4.2 </w:t>
+      </w:r>
+      <w:r>
+        <w:t>Hole Cards</w:t>
+      </w:r>
+    </w:p>
+    <w:p>
+      <w:r>
+        <w:t xml:space="preserve">The dealer must deal out two cards face-down to each player with chips remaining in their betting pool. </w:t>
+      </w:r>
+    </w:p>
+    <w:p>
+      <w:pPr>
+        <w:pStyle w:val="Heading3"/>
+      </w:pPr>
+      <w:r>
+        <w:t xml:space="preserve">BRUL 4.3 </w:t>
+      </w:r>
+      <w:r>
+        <w:t>Pre-Flop Bet</w:t>
+      </w:r>
+    </w:p>
+    <w:p>
+      <w:r>
+        <w:t>The blinds must then contribute their blind amounts. A betting round occurs beginning with the player to the left of the Big Blind (see BRUL 3)</w:t>
+      </w:r>
+      <w:r>
+        <w:t xml:space="preserve">. </w:t>
+      </w:r>
+    </w:p>
+    <w:p>
+      <w:pPr>
+        <w:pStyle w:val="Heading3"/>
+      </w:pPr>
+      <w:r>
+        <w:t>BRUL 4.4 Flop</w:t>
+      </w:r>
+    </w:p>
+    <w:p>
+      <w:r>
+        <w:t xml:space="preserve">If there are at least two players remaining after the pre-flop betting round, the dealer will turn three cards face-up on the table. </w:t>
+      </w:r>
+    </w:p>
+    <w:p>
+      <w:pPr>
+        <w:pStyle w:val="Heading3"/>
+      </w:pPr>
+      <w:r>
         <w:lastRenderedPageBreak/>
-        <w:t>Business Rules</w:t>
-      </w:r>
-      <w:r>
-        <w:t>: Betting</w:t>
+        <w:t>BRUL 4.5 Flop Bet</w:t>
+      </w:r>
+    </w:p>
+    <w:p>
+      <w:r>
+        <w:t xml:space="preserve">A round of betting follows the flop. </w:t>
+      </w:r>
+    </w:p>
+    <w:p>
+      <w:pPr>
+        <w:pStyle w:val="Heading3"/>
+      </w:pPr>
+      <w:r>
+        <w:t>BRUL 4.6 Turn</w:t>
+      </w:r>
+    </w:p>
+    <w:p>
+      <w:r>
+        <w:t>If there are at least two players remaining after the flop betting round, the dealer will turn one more card face-up on the table.</w:t>
+      </w:r>
+    </w:p>
+    <w:p>
+      <w:pPr>
+        <w:pStyle w:val="Heading3"/>
+      </w:pPr>
+      <w:r>
+        <w:t>BRUL 4.7 Turn Bet</w:t>
+      </w:r>
+    </w:p>
+    <w:p>
+      <w:r>
+        <w:t>A round of betting follows the Turn.</w:t>
+      </w:r>
+    </w:p>
+    <w:p>
+      <w:pPr>
+        <w:pStyle w:val="Heading3"/>
+      </w:pPr>
+      <w:r>
+        <w:t>BRUL 4.8 River</w:t>
+      </w:r>
+    </w:p>
+    <w:p>
+      <w:r>
+        <w:t>If there are at least two players remaining after the turn betting round, the dealer will turn one more card face-up on the table.</w:t>
+      </w:r>
+    </w:p>
+    <w:p>
+      <w:pPr>
+        <w:pStyle w:val="Heading3"/>
+      </w:pPr>
+      <w:r>
+        <w:t>BRUL 4.9 River Bet</w:t>
+      </w:r>
+    </w:p>
+    <w:p>
+      <w:r>
+        <w:t>A round of betting follows the River</w:t>
+      </w:r>
+    </w:p>
+    <w:p>
+      <w:pPr>
+        <w:pStyle w:val="Heading3"/>
+      </w:pPr>
+      <w:r>
+        <w:t>BRUL 4.10 Showdown</w:t>
+      </w:r>
+    </w:p>
+    <w:p>
+      <w:r>
+        <w:t xml:space="preserve">If at least two players remain after the River betting round, they each expose their hole cards. The best possible five-card hand is made for each player from their hole cards and the community cards. </w:t>
+      </w:r>
+    </w:p>
+    <w:p>
+      <w:pPr>
+        <w:pStyle w:val="Heading5"/>
+      </w:pPr>
+      <w:r>
+        <w:t xml:space="preserve">BRUL </w:t>
+      </w:r>
+      <w:r>
+        <w:t>4.10.1 Single Winner</w:t>
+      </w:r>
+    </w:p>
+    <w:p>
+      <w:r>
+        <w:t xml:space="preserve">If one player wins, he receives the entire pot. </w:t>
+      </w:r>
+    </w:p>
+    <w:p>
+      <w:pPr>
+        <w:pStyle w:val="Heading5"/>
+      </w:pPr>
+      <w:r>
+        <w:t xml:space="preserve">BRUL </w:t>
+      </w:r>
+      <w:r>
+        <w:t>4.10.2 Ties</w:t>
+      </w:r>
+    </w:p>
+    <w:p>
+      <w:r>
+        <w:t>If two players tie, they share the pot equally</w:t>
+      </w:r>
+    </w:p>
+    <w:p>
+      <w:pPr>
+        <w:pStyle w:val="Heading1"/>
+      </w:pPr>
+      <w:r>
+        <w:t xml:space="preserve">Business Rules: </w:t>
+      </w:r>
+      <w:r>
+        <w:t>Hands</w:t>
       </w:r>
     </w:p>
     <w:p>
@@ -645,28 +1123,21 @@
         <w:pStyle w:val="Heading2"/>
       </w:pPr>
       <w:r>
-        <w:t>BRUL 1 Ante</w:t>
-      </w:r>
-    </w:p>
-    <w:p>
-      <w:r>
-        <w:t xml:space="preserve">The Ante is defined as a small contribution to the pot made before any cards are dealt. </w:t>
-      </w:r>
-    </w:p>
-    <w:p>
-      <w:pPr>
-        <w:pStyle w:val="Heading3"/>
-      </w:pPr>
-      <w:r>
         <w:t xml:space="preserve">BRUL </w:t>
       </w:r>
       <w:r>
-        <w:t>1.1 Mandatory</w:t>
-      </w:r>
-    </w:p>
-    <w:p>
-      <w:r>
-        <w:t xml:space="preserve">If the Ante rule is used, all players must ante to be considered during a round. </w:t>
+        <w:t>5</w:t>
+      </w:r>
+      <w:r>
+        <w:t xml:space="preserve"> Hands</w:t>
+      </w:r>
+    </w:p>
+    <w:p>
+      <w:r>
+        <w:t>The following are considered the valid hands that can be made in Poker</w:t>
+      </w:r>
+      <w:r>
+        <w:t>. No other hands are possible.</w:t>
       </w:r>
     </w:p>
     <w:p>
@@ -677,564 +1148,69 @@
         <w:t xml:space="preserve">BRUL </w:t>
       </w:r>
       <w:r>
-        <w:t>1.2 Interaction with Blinds</w:t>
-      </w:r>
-    </w:p>
-    <w:p>
-      <w:r>
-        <w:t>If Blinds are also being used, Ante must be contributed before any Blind is contributed. Any player not contributing to the ante is not considered when assigning the blinds.</w:t>
-      </w:r>
-    </w:p>
-    <w:p>
-      <w:pPr>
-        <w:pStyle w:val="Heading2"/>
-      </w:pPr>
-      <w:r>
-        <w:t>BRUL 2 Blinds</w:t>
-      </w:r>
-    </w:p>
-    <w:p>
-      <w:pPr>
-        <w:pStyle w:val="Heading3"/>
-      </w:pPr>
-      <w:r>
-        <w:t>BRUL 2.1 Small Blind</w:t>
-      </w:r>
-    </w:p>
-    <w:p>
-      <w:r>
-        <w:t xml:space="preserve">The Small Blind is to be contributed by the player to the left of the dealer. The small blind amount is equal to half of the Big Blind amount. </w:t>
-      </w:r>
-    </w:p>
-    <w:p>
-      <w:pPr>
-        <w:pStyle w:val="Heading3"/>
-      </w:pPr>
-      <w:r>
-        <w:t>BRUL 2.2 Big Blind</w:t>
-      </w:r>
-    </w:p>
-    <w:p>
-      <w:r>
-        <w:t xml:space="preserve">The Big Blind is to be contributed by the player to the left of the Small Blind contributor. The Big Blind is equal to the minimum bet for the round. </w:t>
-      </w:r>
-    </w:p>
-    <w:p>
-      <w:pPr>
-        <w:pStyle w:val="Heading3"/>
-      </w:pPr>
-      <w:r>
-        <w:t>BRUL 2.3 Live Blind</w:t>
-      </w:r>
-    </w:p>
-    <w:p>
-      <w:r>
-        <w:t xml:space="preserve">If no player has raised above the Big Blind amount in the first round of betting, the player contributing the Big Blind is given an extra chance to raise. If that player checks, the betting round is over. </w:t>
-      </w:r>
-    </w:p>
-    <w:p>
-      <w:pPr>
-        <w:pStyle w:val="Heading3"/>
-      </w:pPr>
-      <w:r>
-        <w:t>BRUL 2.4 Pay-to-play</w:t>
-      </w:r>
-    </w:p>
-    <w:p>
-      <w:r>
-        <w:t xml:space="preserve">No player may </w:t>
-      </w:r>
-      <w:proofErr w:type="spellStart"/>
-      <w:r>
-        <w:t>bet</w:t>
-      </w:r>
-      <w:proofErr w:type="spellEnd"/>
-      <w:r>
-        <w:t xml:space="preserve"> less than the Big Blind amount during the first round of betting. The first round of betting begins with the person to the left of the Big Blind; as such, the Small Blind must </w:t>
-      </w:r>
-      <w:r>
-        <w:t xml:space="preserve">contribute extra chips when the betting reaches them even if every other player called. </w:t>
-      </w:r>
-      <w:r>
-        <w:t xml:space="preserve"> </w:t>
-      </w:r>
-    </w:p>
-    <w:p>
-      <w:pPr>
-        <w:pStyle w:val="Heading2"/>
-      </w:pPr>
-      <w:r>
-        <w:t>BRUL 3 Betting</w:t>
-      </w:r>
-    </w:p>
-    <w:p>
-      <w:r>
-        <w:t xml:space="preserve">Betting proceeds in a clockwise fashion around the table during any betting round. </w:t>
-      </w:r>
-      <w:r>
-        <w:t>Each player may perform an action on their turn, after which the player to their left becomes the active player. The betting round ends when all players have chosen to call and are therefore betting the same amount (other than players who have gone all-in).</w:t>
-      </w:r>
-    </w:p>
-    <w:p>
-      <w:pPr>
-        <w:pStyle w:val="Heading3"/>
-      </w:pPr>
-      <w:r>
-        <w:t>BRUL 3.1 Skip non-players</w:t>
-      </w:r>
-    </w:p>
-    <w:p>
-      <w:r>
-        <w:t>If any player has gone bust, failed to ante, or folded, betting skips that player</w:t>
-      </w:r>
-    </w:p>
-    <w:p>
-      <w:pPr>
-        <w:pStyle w:val="Heading3"/>
-      </w:pPr>
-      <w:r>
-        <w:t>BRUL 3.2 Checking</w:t>
-      </w:r>
-    </w:p>
-    <w:p>
-      <w:r>
-        <w:t>When the current bet is 0</w:t>
-      </w:r>
-      <w:r>
-        <w:t xml:space="preserve"> </w:t>
-      </w:r>
-      <w:r>
-        <w:t>during a betting round</w:t>
-      </w:r>
-      <w:r>
-        <w:t>, the active player</w:t>
-      </w:r>
-      <w:r>
-        <w:t xml:space="preserve"> may choose to “check”, or bet 0 and pass their turn to bet. </w:t>
-      </w:r>
-    </w:p>
-    <w:p>
-      <w:pPr>
-        <w:pStyle w:val="Heading3"/>
-      </w:pPr>
-      <w:r>
-        <w:lastRenderedPageBreak/>
-        <w:t>BRUL 3.3 Calling</w:t>
-      </w:r>
-    </w:p>
-    <w:p>
-      <w:r>
-        <w:t>When the current bet is not 0</w:t>
-      </w:r>
-      <w:r>
-        <w:t xml:space="preserve"> </w:t>
-      </w:r>
-      <w:r>
-        <w:t>during a betting round</w:t>
-      </w:r>
-      <w:r>
-        <w:t>,</w:t>
-      </w:r>
-      <w:r>
-        <w:t xml:space="preserve"> the active player</w:t>
-      </w:r>
-      <w:r>
-        <w:t xml:space="preserve"> may choose to “call”, or bet the minimum amount required.</w:t>
-      </w:r>
-    </w:p>
-    <w:p>
-      <w:pPr>
-        <w:pStyle w:val="Heading3"/>
-      </w:pPr>
-      <w:r>
-        <w:t>BRUL 3.4 Raising</w:t>
-      </w:r>
-    </w:p>
-    <w:p>
-      <w:r>
-        <w:t>During</w:t>
-      </w:r>
-      <w:r>
-        <w:t xml:space="preserve"> a betting round</w:t>
-      </w:r>
-      <w:r>
-        <w:t xml:space="preserve">, </w:t>
-      </w:r>
-      <w:r>
-        <w:t>the active player</w:t>
-      </w:r>
-      <w:r>
-        <w:t xml:space="preserve"> may choose to “raise”, or bet more than the minimum amount required. </w:t>
-      </w:r>
-    </w:p>
-    <w:p>
-      <w:pPr>
-        <w:pStyle w:val="Heading3"/>
-      </w:pPr>
-      <w:r>
-        <w:t>BRUL 3.5 Folding</w:t>
-      </w:r>
-    </w:p>
-    <w:p>
-      <w:r>
-        <w:t>During a betting round, the active player may choose to “fold”. They are removed from the game and forfeit any chips they have bet.</w:t>
-      </w:r>
-    </w:p>
-    <w:p>
-      <w:pPr>
-        <w:pStyle w:val="Heading3"/>
-      </w:pPr>
-      <w:r>
-        <w:t>BRUL 3.6 All-in</w:t>
-      </w:r>
-    </w:p>
-    <w:p>
-      <w:r>
-        <w:t>A player who bets the remainder of their betting pool is said to be “All-in”. A player who cannot meet the current bet on their turn must go all-in or fold. After going all-in, the player is immune to further betting requirements.</w:t>
-      </w:r>
-    </w:p>
-    <w:p>
-      <w:pPr>
-        <w:pStyle w:val="Heading3"/>
-      </w:pPr>
-      <w:r>
-        <w:t>BRUL 3.7 No over-betting</w:t>
-      </w:r>
-    </w:p>
-    <w:p>
-      <w:r>
-        <w:t xml:space="preserve">No player may bet more than the amount of chips they have in their betting pool. </w:t>
-      </w:r>
-    </w:p>
-    <w:p>
-      <w:pPr>
-        <w:pStyle w:val="Heading3"/>
-      </w:pPr>
-      <w:r>
-        <w:t xml:space="preserve">BRUL 3.8 </w:t>
-      </w:r>
-      <w:proofErr w:type="gramStart"/>
-      <w:r>
-        <w:t>The</w:t>
-      </w:r>
-      <w:proofErr w:type="gramEnd"/>
-      <w:r>
-        <w:t xml:space="preserve"> Pot</w:t>
-      </w:r>
-    </w:p>
-    <w:p>
-      <w:r>
-        <w:t>After each round of betting, all chips that are bet are placed into the communal pot.</w:t>
-      </w:r>
-    </w:p>
-    <w:p>
-      <w:pPr>
-        <w:pStyle w:val="Heading1"/>
-      </w:pPr>
-      <w:r>
-        <w:t>Business Rules: Playing</w:t>
-      </w:r>
-    </w:p>
-    <w:p>
-      <w:pPr>
-        <w:pStyle w:val="Heading2"/>
-      </w:pPr>
-      <w:r>
-        <w:t>BRUL 4 Stages of the Game</w:t>
-      </w:r>
-    </w:p>
-    <w:p>
-      <w:pPr>
-        <w:pStyle w:val="Heading3"/>
-      </w:pPr>
-      <w:r>
-        <w:t>BRUL 4.1 Ante</w:t>
-      </w:r>
-    </w:p>
-    <w:p>
-      <w:r>
-        <w:t xml:space="preserve">If the Ante rule is to be used, an Ante round happens before the first deal. </w:t>
-      </w:r>
-    </w:p>
-    <w:p>
-      <w:pPr>
-        <w:pStyle w:val="Heading3"/>
-      </w:pPr>
-      <w:r>
-        <w:t xml:space="preserve">BRUL 4.2 </w:t>
-      </w:r>
-      <w:r>
-        <w:t>Hole Cards</w:t>
-      </w:r>
-    </w:p>
-    <w:p>
-      <w:r>
-        <w:t xml:space="preserve">The dealer must deal out two cards face-down to each player with chips remaining in their betting pool. </w:t>
-      </w:r>
-    </w:p>
-    <w:p>
-      <w:pPr>
-        <w:pStyle w:val="Heading3"/>
-      </w:pPr>
-      <w:r>
-        <w:t xml:space="preserve">BRUL 4.3 </w:t>
-      </w:r>
-      <w:r>
-        <w:t>Pre-Flop Bet</w:t>
-      </w:r>
-    </w:p>
-    <w:p>
-      <w:r>
-        <w:t>The blinds must then contribute their blind amounts. A betting round occurs beginning with the player to the left of the Big Blind (see BRUL 3)</w:t>
-      </w:r>
-      <w:r>
-        <w:t xml:space="preserve">. </w:t>
-      </w:r>
-    </w:p>
-    <w:p>
-      <w:pPr>
-        <w:pStyle w:val="Heading3"/>
-      </w:pPr>
-      <w:r>
-        <w:t>BRUL 4.4 Flop</w:t>
-      </w:r>
-    </w:p>
-    <w:p>
-      <w:r>
-        <w:t xml:space="preserve">If there are at least two players remaining after the pre-flop betting round, the dealer will turn three cards face-up on the table. </w:t>
-      </w:r>
-    </w:p>
-    <w:p>
-      <w:pPr>
-        <w:pStyle w:val="Heading3"/>
-      </w:pPr>
-      <w:r>
-        <w:t>BRUL 4.5 Flop Bet</w:t>
-      </w:r>
-    </w:p>
-    <w:p>
-      <w:r>
-        <w:t xml:space="preserve">A round of betting follows the flop. </w:t>
-      </w:r>
-    </w:p>
-    <w:p>
-      <w:pPr>
-        <w:pStyle w:val="Heading3"/>
-      </w:pPr>
-      <w:r>
-        <w:lastRenderedPageBreak/>
-        <w:t>BRUL 4.6 Turn</w:t>
-      </w:r>
-    </w:p>
-    <w:p>
-      <w:r>
-        <w:t>If there are at least two players remaining after the flop betting round, the dealer will turn one more card face-up on the table.</w:t>
-      </w:r>
-    </w:p>
-    <w:p>
-      <w:pPr>
-        <w:pStyle w:val="Heading3"/>
-      </w:pPr>
-      <w:r>
-        <w:t>BRUL 4.7 Turn Bet</w:t>
-      </w:r>
-    </w:p>
-    <w:p>
-      <w:r>
-        <w:t>A round of betting follows the Turn.</w:t>
-      </w:r>
-    </w:p>
-    <w:p>
-      <w:pPr>
-        <w:pStyle w:val="Heading3"/>
-      </w:pPr>
-      <w:r>
-        <w:t>BRUL 4.8 River</w:t>
-      </w:r>
-    </w:p>
-    <w:p>
-      <w:r>
-        <w:t>If there are at least two players remaining after the turn betting round, the dealer will turn one more card face-up on the table.</w:t>
-      </w:r>
-    </w:p>
-    <w:p>
-      <w:pPr>
-        <w:pStyle w:val="Heading3"/>
-      </w:pPr>
-      <w:r>
-        <w:t>BRUL 4.9 River Bet</w:t>
-      </w:r>
-    </w:p>
-    <w:p>
-      <w:r>
-        <w:t>A round of betting follows the River</w:t>
-      </w:r>
-    </w:p>
-    <w:p>
-      <w:pPr>
-        <w:pStyle w:val="Heading3"/>
-      </w:pPr>
-      <w:r>
-        <w:t>BRUL 4.10 Showdown</w:t>
-      </w:r>
-    </w:p>
-    <w:p>
-      <w:r>
-        <w:t xml:space="preserve">If at least two players remain after the River betting round, they each expose their hole cards. The best possible five-card hand is made for each player from their hole cards and the community cards. </w:t>
-      </w:r>
-    </w:p>
-    <w:p>
-      <w:pPr>
-        <w:pStyle w:val="Heading5"/>
+        <w:t>5.1 Flush</w:t>
+      </w:r>
+    </w:p>
+    <w:p>
+      <w:r>
+        <w:t xml:space="preserve">A series of five cards with the same suit is called a “Flush”. </w:t>
+      </w:r>
+    </w:p>
+    <w:p>
+      <w:pPr>
+        <w:pStyle w:val="Heading3"/>
       </w:pPr>
       <w:r>
         <w:t xml:space="preserve">BRUL </w:t>
       </w:r>
       <w:r>
-        <w:t>4.10.1 Single Winner</w:t>
-      </w:r>
-    </w:p>
-    <w:p>
-      <w:r>
-        <w:t xml:space="preserve">If one player wins, he receives the entire pot. </w:t>
-      </w:r>
-    </w:p>
-    <w:p>
-      <w:pPr>
-        <w:pStyle w:val="Heading5"/>
+        <w:t xml:space="preserve">5.2 Straight </w:t>
+      </w:r>
+    </w:p>
+    <w:p>
+      <w:r>
+        <w:t>A series of five cards in numerical sequence is called a “Straight”</w:t>
+      </w:r>
+    </w:p>
+    <w:p>
+      <w:pPr>
+        <w:pStyle w:val="Heading3"/>
       </w:pPr>
       <w:r>
         <w:t xml:space="preserve">BRUL </w:t>
       </w:r>
       <w:r>
-        <w:t>4.10.2 Ties</w:t>
-      </w:r>
-    </w:p>
-    <w:p>
-      <w:r>
-        <w:t>If two players tie, they share the pot equally</w:t>
-      </w:r>
-    </w:p>
-    <w:p>
-      <w:pPr>
-        <w:pStyle w:val="Heading1"/>
-      </w:pPr>
-      <w:r>
-        <w:t xml:space="preserve">Business Rules: </w:t>
-      </w:r>
-      <w:r>
-        <w:t>Hands</w:t>
-      </w:r>
-    </w:p>
-    <w:p>
-      <w:pPr>
-        <w:pStyle w:val="Heading2"/>
+        <w:t>5.</w:t>
+      </w:r>
+      <w:r>
+        <w:t>3</w:t>
+      </w:r>
+      <w:r>
+        <w:t xml:space="preserve"> Straight Flush</w:t>
+      </w:r>
+    </w:p>
+    <w:p>
+      <w:r>
+        <w:t>A straight flush is a hand that contains five cards in sequence, all of the same suit</w:t>
+      </w:r>
+      <w:r>
+        <w:t>. A straight flush is both a straight and a flush.</w:t>
+      </w:r>
+    </w:p>
+    <w:p>
+      <w:pPr>
+        <w:pStyle w:val="Heading4"/>
       </w:pPr>
       <w:r>
         <w:t xml:space="preserve">BRUL </w:t>
       </w:r>
       <w:r>
-        <w:t>5</w:t>
-      </w:r>
-      <w:r>
-        <w:t xml:space="preserve"> Hands</w:t>
-      </w:r>
-    </w:p>
-    <w:p>
-      <w:r>
-        <w:t>The following are considered the valid hands that can be made in Poker</w:t>
-      </w:r>
-      <w:r>
-        <w:t>. No other hands are possible.</w:t>
-      </w:r>
-    </w:p>
-    <w:p>
-      <w:pPr>
-        <w:pStyle w:val="Heading3"/>
-      </w:pPr>
-      <w:r>
-        <w:t xml:space="preserve">BRUL </w:t>
-      </w:r>
-      <w:r>
-        <w:t>5.1 Flush</w:t>
-      </w:r>
-    </w:p>
-    <w:p>
-      <w:r>
-        <w:t xml:space="preserve">A series of five cards with the same suit is called a “Flush”. </w:t>
-      </w:r>
-    </w:p>
-    <w:p>
-      <w:pPr>
-        <w:pStyle w:val="Heading3"/>
-      </w:pPr>
-      <w:r>
-        <w:t xml:space="preserve">BRUL </w:t>
-      </w:r>
-      <w:r>
-        <w:t xml:space="preserve">5.2 Straight </w:t>
-      </w:r>
-    </w:p>
-    <w:p>
-      <w:r>
-        <w:t>A series of five cards in numerical sequence is called a “Straight”</w:t>
-      </w:r>
-    </w:p>
-    <w:p>
-      <w:pPr>
-        <w:pStyle w:val="Heading3"/>
-      </w:pPr>
-      <w:r>
-        <w:t xml:space="preserve">BRUL </w:t>
-      </w:r>
-      <w:r>
-        <w:t>5.</w:t>
-      </w:r>
-      <w:r>
-        <w:t>3</w:t>
-      </w:r>
-      <w:r>
-        <w:t xml:space="preserve"> Straight Flush</w:t>
-      </w:r>
-    </w:p>
-    <w:p>
-      <w:r>
-        <w:t>A straight flush is a hand that contains five cards in sequence, all of the same suit</w:t>
-      </w:r>
-      <w:r>
-        <w:t>. A straight flush is both a straight and a flush.</w:t>
-      </w:r>
-    </w:p>
-    <w:p>
-      <w:pPr>
-        <w:pStyle w:val="Heading4"/>
-      </w:pPr>
-      <w:r>
-        <w:t xml:space="preserve">BRUL </w:t>
-      </w:r>
-      <w:r>
         <w:t>5.1.1 Royal Flush</w:t>
       </w:r>
     </w:p>
     <w:p>
       <w:r>
         <w:t>A straight flush with the highest card as an Ace is called a “Royal Flush”</w:t>
-      </w:r>
-    </w:p>
-    <w:p>
-      <w:pPr>
-        <w:pStyle w:val="Heading3"/>
-      </w:pPr>
-      <w:r>
-        <w:t xml:space="preserve">BRUL </w:t>
-      </w:r>
-      <w:r>
-        <w:t>5.4 Full House</w:t>
-      </w:r>
-    </w:p>
-    <w:p>
-      <w:r>
-        <w:t xml:space="preserve">A full house consists of three cards of the same numerical value and two cards of the same numerical value. The three cards and the two cards have different numerical values from each other. </w:t>
       </w:r>
     </w:p>
     <w:p>
@@ -1246,6 +1222,22 @@
         <w:t xml:space="preserve">BRUL </w:t>
       </w:r>
       <w:r>
+        <w:t>5.4 Full House</w:t>
+      </w:r>
+    </w:p>
+    <w:p>
+      <w:r>
+        <w:t xml:space="preserve">A full house consists of three cards of the same numerical value and two cards of the same numerical value. The three cards and the two cards have different numerical values from each other. </w:t>
+      </w:r>
+    </w:p>
+    <w:p>
+      <w:pPr>
+        <w:pStyle w:val="Heading3"/>
+      </w:pPr>
+      <w:r>
+        <w:t xml:space="preserve">BRUL </w:t>
+      </w:r>
+      <w:r>
         <w:t>5.5 Four of a Kind</w:t>
       </w:r>
     </w:p>
@@ -1275,10 +1267,7 @@
         <w:pStyle w:val="Heading3"/>
       </w:pPr>
       <w:r>
-        <w:t>BRUL</w:t>
-      </w:r>
-      <w:r>
-        <w:t xml:space="preserve"> </w:t>
+        <w:t xml:space="preserve">BRUL </w:t>
       </w:r>
       <w:r>
         <w:t>5.7 Pair</w:t>
@@ -1310,10 +1299,7 @@
         <w:pStyle w:val="Heading3"/>
       </w:pPr>
       <w:r>
-        <w:t>B</w:t>
-      </w:r>
-      <w:r>
-        <w:t xml:space="preserve">RUL </w:t>
+        <w:t xml:space="preserve">BRUL </w:t>
       </w:r>
       <w:r>
         <w:t>5.9 High Card</w:t>
@@ -1367,18 +1353,12 @@
     </w:p>
     <w:p>
       <w:r>
-        <w:t>If no player has won due to rule 6.1, and only one player has a Four of a Kind hand during the Showdown, they win. If two or more players have a Four of a Kind hand</w:t>
-      </w:r>
-      <w:r>
-        <w:t>, evaluate a tiebreaker (6.</w:t>
+        <w:t>If no player has won due to rule 6.1, and only one player has a Four of a Kind hand during the Showdown, they win. If two or more players have a Four of a Kind hand, evaluate a tiebreaker (6.1</w:t>
       </w:r>
       <w:r>
         <w:t>1</w:t>
       </w:r>
       <w:r>
-        <w:t>1</w:t>
-      </w:r>
-      <w:r>
         <w:t xml:space="preserve">). </w:t>
       </w:r>
     </w:p>
@@ -1392,19 +1372,7 @@
     </w:p>
     <w:p>
       <w:r>
-        <w:t>If no player has won due to rule</w:t>
-      </w:r>
-      <w:r>
-        <w:t>s</w:t>
-      </w:r>
-      <w:r>
-        <w:t xml:space="preserve"> 6.1</w:t>
-      </w:r>
-      <w:r>
-        <w:t>-2</w:t>
-      </w:r>
-      <w:r>
-        <w:t xml:space="preserve">, and only one player has a </w:t>
+        <w:t xml:space="preserve">If no player has won due to rules 6.1-2, and only one player has a </w:t>
       </w:r>
       <w:r>
         <w:t>Full House</w:t>
@@ -1438,112 +1406,34 @@
     </w:p>
     <w:p>
       <w:r>
-        <w:t>If no player has won due to rule</w:t>
-      </w:r>
-      <w:r>
-        <w:t>s</w:t>
-      </w:r>
-      <w:r>
-        <w:t xml:space="preserve"> 6.1</w:t>
-      </w:r>
-      <w:r>
-        <w:t>-3</w:t>
-      </w:r>
-      <w:r>
-        <w:t xml:space="preserve">, and only one player has a </w:t>
-      </w:r>
-      <w:r>
-        <w:t>Flush</w:t>
-      </w:r>
-      <w:r>
-        <w:t xml:space="preserve"> hand during the Showdown, they win. If two or more players have a </w:t>
-      </w:r>
-      <w:r>
-        <w:t>Flush</w:t>
-      </w:r>
-      <w:r>
-        <w:t>, evaluate a tiebreaker (6.1</w:t>
-      </w:r>
-      <w:r>
-        <w:t>1</w:t>
-      </w:r>
-      <w:r>
-        <w:t xml:space="preserve">). </w:t>
-      </w:r>
-    </w:p>
-    <w:p>
-      <w:pPr>
-        <w:pStyle w:val="Heading3"/>
-      </w:pPr>
-      <w:r>
+        <w:t xml:space="preserve">If no player has won due to rules 6.1-3, and only one player has a Flush hand during the Showdown, they win. If two or more players have a Flush, evaluate a tiebreaker (6.11). </w:t>
+      </w:r>
+    </w:p>
+    <w:p>
+      <w:pPr>
+        <w:pStyle w:val="Heading3"/>
+      </w:pPr>
+      <w:r>
+        <w:lastRenderedPageBreak/>
         <w:t>BRUL 6.5 Straight</w:t>
       </w:r>
     </w:p>
     <w:p>
       <w:r>
-        <w:t>If no player has won due to rules 6.1-</w:t>
-      </w:r>
-      <w:r>
-        <w:t>4</w:t>
-      </w:r>
-      <w:r>
-        <w:t xml:space="preserve">, and only one player has a </w:t>
-      </w:r>
-      <w:r>
-        <w:t>Straight</w:t>
-      </w:r>
-      <w:r>
-        <w:t xml:space="preserve"> hand during the Showdown, they win. If two or more players have a </w:t>
-      </w:r>
-      <w:r>
-        <w:t>Straight</w:t>
-      </w:r>
-      <w:r>
-        <w:t>, evaluate a tiebreaker (6.1</w:t>
-      </w:r>
-      <w:r>
-        <w:t>1</w:t>
-      </w:r>
-      <w:r>
-        <w:t xml:space="preserve">). </w:t>
-      </w:r>
-    </w:p>
-    <w:p>
-      <w:pPr>
-        <w:pStyle w:val="Heading3"/>
-      </w:pPr>
-      <w:r>
-        <w:lastRenderedPageBreak/>
+        <w:t xml:space="preserve">If no player has won due to rules 6.1-4, and only one player has a Straight hand during the Showdown, they win. If two or more players have a Straight, evaluate a tiebreaker (6.11). </w:t>
+      </w:r>
+    </w:p>
+    <w:p>
+      <w:pPr>
+        <w:pStyle w:val="Heading3"/>
+      </w:pPr>
+      <w:r>
         <w:t>BRUL 6.6 Three of a Kind</w:t>
       </w:r>
     </w:p>
     <w:p>
       <w:r>
-        <w:t>If no player has won due to rules 6.1-</w:t>
-      </w:r>
-      <w:r>
-        <w:t>5</w:t>
-      </w:r>
-      <w:r>
-        <w:t xml:space="preserve">, and only one player has a </w:t>
-      </w:r>
-      <w:r>
-        <w:t>Three of a Kind</w:t>
-      </w:r>
-      <w:r>
-        <w:t xml:space="preserve"> hand during the Showdown, they win. If two or more players have a </w:t>
-      </w:r>
-      <w:r>
-        <w:t>Three of a Kind</w:t>
-      </w:r>
-      <w:r>
-        <w:t>, evaluate a tiebreaker (6.1</w:t>
-      </w:r>
-      <w:r>
-        <w:t>1</w:t>
-      </w:r>
-      <w:r>
-        <w:t xml:space="preserve">). </w:t>
+        <w:t xml:space="preserve">If no player has won due to rules 6.1-5, and only one player has a Three of a Kind hand during the Showdown, they win. If two or more players have a Three of a Kind, evaluate a tiebreaker (6.11). </w:t>
       </w:r>
     </w:p>
     <w:p>
@@ -1556,31 +1446,7 @@
     </w:p>
     <w:p>
       <w:r>
-        <w:t>If no player has won due to rules 6.1</w:t>
-      </w:r>
-      <w:r>
-        <w:t>-6</w:t>
-      </w:r>
-      <w:r>
-        <w:t xml:space="preserve">, and only one player has a </w:t>
-      </w:r>
-      <w:r>
-        <w:t>Two Pair</w:t>
-      </w:r>
-      <w:r>
-        <w:t xml:space="preserve"> hand during the Showdown, they win. If two or more players have a </w:t>
-      </w:r>
-      <w:r>
-        <w:t>Two Pair</w:t>
-      </w:r>
-      <w:r>
-        <w:t>, evaluate a tiebreaker (6.1</w:t>
-      </w:r>
-      <w:r>
-        <w:t>1</w:t>
-      </w:r>
-      <w:r>
-        <w:t xml:space="preserve">). </w:t>
+        <w:t xml:space="preserve">If no player has won due to rules 6.1-6, and only one player has a Two Pair hand during the Showdown, they win. If two or more players have a Two Pair, evaluate a tiebreaker (6.11). </w:t>
       </w:r>
     </w:p>
     <w:p/>
@@ -1594,34 +1460,7 @@
     </w:p>
     <w:p>
       <w:r>
-        <w:t>If no player has won due to rules 6.1</w:t>
-      </w:r>
-      <w:r>
-        <w:t>-7</w:t>
-      </w:r>
-      <w:r>
-        <w:t xml:space="preserve">, and only one player has a </w:t>
-      </w:r>
-      <w:r>
-        <w:t>One Pair</w:t>
-      </w:r>
-      <w:r>
-        <w:t xml:space="preserve"> hand during the Showdown, they win. If two or more players have a </w:t>
-      </w:r>
-      <w:r>
-        <w:t>One Pair</w:t>
-      </w:r>
-      <w:r>
-        <w:t>, evaluate a tiebreaker (6.1</w:t>
-      </w:r>
-      <w:r>
-        <w:t>1</w:t>
-      </w:r>
-      <w:r>
-        <w:t>)</w:t>
-      </w:r>
-      <w:r>
-        <w:t xml:space="preserve">. </w:t>
+        <w:t xml:space="preserve">If no player has won due to rules 6.1-7, and only one player has a One Pair hand during the Showdown, they win. If two or more players have a One Pair, evaluate a tiebreaker (6.11). </w:t>
       </w:r>
     </w:p>
     <w:p>
@@ -1695,7 +1534,7 @@
 </file>
 
 <file path=word/endnotes.xml><?xml version="1.0" encoding="utf-8"?>
-<w:endnotes xmlns:wpc="http://schemas.microsoft.com/office/word/2010/wordprocessingCanvas" xmlns:mc="http://schemas.openxmlformats.org/markup-compatibility/2006" xmlns:o="urn:schemas-microsoft-com:office:office" xmlns:r="http://schemas.openxmlformats.org/officeDocument/2006/relationships" xmlns:m="http://schemas.openxmlformats.org/officeDocument/2006/math" xmlns:v="urn:schemas-microsoft-com:vml" xmlns:wp14="http://schemas.microsoft.com/office/word/2010/wordprocessingDrawing" xmlns:wp="http://schemas.openxmlformats.org/drawingml/2006/wordprocessingDrawing" xmlns:w10="urn:schemas-microsoft-com:office:word" xmlns:w="http://schemas.openxmlformats.org/wordprocessingml/2006/main" xmlns:w14="http://schemas.microsoft.com/office/word/2010/wordml" xmlns:w15="http://schemas.microsoft.com/office/word/2012/wordml" xmlns:wpg="http://schemas.microsoft.com/office/word/2010/wordprocessingGroup" xmlns:wpi="http://schemas.microsoft.com/office/word/2010/wordprocessingInk" xmlns:wne="http://schemas.microsoft.com/office/word/2006/wordml" xmlns:wps="http://schemas.microsoft.com/office/word/2010/wordprocessingShape" mc:Ignorable="w14 w15 wp14">
+<w:endnotes xmlns:wpc="http://schemas.microsoft.com/office/word/2010/wordprocessingCanvas" xmlns:mc="http://schemas.openxmlformats.org/markup-compatibility/2006" xmlns:o="urn:schemas-microsoft-com:office:office" xmlns:r="http://schemas.openxmlformats.org/officeDocument/2006/relationships" xmlns:m="http://schemas.openxmlformats.org/officeDocument/2006/math" xmlns:v="urn:schemas-microsoft-com:vml" xmlns:wp14="http://schemas.microsoft.com/office/word/2010/wordprocessingDrawing" xmlns:wp="http://schemas.openxmlformats.org/drawingml/2006/wordprocessingDrawing" xmlns:w10="urn:schemas-microsoft-com:office:word" xmlns:w="http://schemas.openxmlformats.org/wordprocessingml/2006/main" xmlns:w14="http://schemas.microsoft.com/office/word/2010/wordml" xmlns:wpg="http://schemas.microsoft.com/office/word/2010/wordprocessingGroup" xmlns:wpi="http://schemas.microsoft.com/office/word/2010/wordprocessingInk" xmlns:wne="http://schemas.microsoft.com/office/word/2006/wordml" xmlns:wps="http://schemas.microsoft.com/office/word/2010/wordprocessingShape" mc:Ignorable="w14 wp14">
   <w:endnote w:type="separator" w:id="-1">
     <w:p>
       <w:pPr>
@@ -1720,7 +1559,7 @@
 </file>
 
 <file path=word/footnotes.xml><?xml version="1.0" encoding="utf-8"?>
-<w:footnotes xmlns:wpc="http://schemas.microsoft.com/office/word/2010/wordprocessingCanvas" xmlns:mc="http://schemas.openxmlformats.org/markup-compatibility/2006" xmlns:o="urn:schemas-microsoft-com:office:office" xmlns:r="http://schemas.openxmlformats.org/officeDocument/2006/relationships" xmlns:m="http://schemas.openxmlformats.org/officeDocument/2006/math" xmlns:v="urn:schemas-microsoft-com:vml" xmlns:wp14="http://schemas.microsoft.com/office/word/2010/wordprocessingDrawing" xmlns:wp="http://schemas.openxmlformats.org/drawingml/2006/wordprocessingDrawing" xmlns:w10="urn:schemas-microsoft-com:office:word" xmlns:w="http://schemas.openxmlformats.org/wordprocessingml/2006/main" xmlns:w14="http://schemas.microsoft.com/office/word/2010/wordml" xmlns:w15="http://schemas.microsoft.com/office/word/2012/wordml" xmlns:wpg="http://schemas.microsoft.com/office/word/2010/wordprocessingGroup" xmlns:wpi="http://schemas.microsoft.com/office/word/2010/wordprocessingInk" xmlns:wne="http://schemas.microsoft.com/office/word/2006/wordml" xmlns:wps="http://schemas.microsoft.com/office/word/2010/wordprocessingShape" mc:Ignorable="w14 w15 wp14">
+<w:footnotes xmlns:wpc="http://schemas.microsoft.com/office/word/2010/wordprocessingCanvas" xmlns:mc="http://schemas.openxmlformats.org/markup-compatibility/2006" xmlns:o="urn:schemas-microsoft-com:office:office" xmlns:r="http://schemas.openxmlformats.org/officeDocument/2006/relationships" xmlns:m="http://schemas.openxmlformats.org/officeDocument/2006/math" xmlns:v="urn:schemas-microsoft-com:vml" xmlns:wp14="http://schemas.microsoft.com/office/word/2010/wordprocessingDrawing" xmlns:wp="http://schemas.openxmlformats.org/drawingml/2006/wordprocessingDrawing" xmlns:w10="urn:schemas-microsoft-com:office:word" xmlns:w="http://schemas.openxmlformats.org/wordprocessingml/2006/main" xmlns:w14="http://schemas.microsoft.com/office/word/2010/wordml" xmlns:wpg="http://schemas.microsoft.com/office/word/2010/wordprocessingGroup" xmlns:wpi="http://schemas.microsoft.com/office/word/2010/wordprocessingInk" xmlns:wne="http://schemas.microsoft.com/office/word/2006/wordml" xmlns:wps="http://schemas.microsoft.com/office/word/2010/wordprocessingShape" mc:Ignorable="w14 wp14">
   <w:footnote w:type="separator" w:id="-1">
     <w:p>
       <w:pPr>
@@ -1745,7 +1584,7 @@
 </file>
 
 <file path=word/styles.xml><?xml version="1.0" encoding="utf-8"?>
-<w:styles xmlns:mc="http://schemas.openxmlformats.org/markup-compatibility/2006" xmlns:r="http://schemas.openxmlformats.org/officeDocument/2006/relationships" xmlns:w="http://schemas.openxmlformats.org/wordprocessingml/2006/main" xmlns:w14="http://schemas.microsoft.com/office/word/2010/wordml" xmlns:w15="http://schemas.microsoft.com/office/word/2012/wordml" mc:Ignorable="w14 w15">
+<w:styles xmlns:mc="http://schemas.openxmlformats.org/markup-compatibility/2006" xmlns:r="http://schemas.openxmlformats.org/officeDocument/2006/relationships" xmlns:w="http://schemas.openxmlformats.org/wordprocessingml/2006/main" xmlns:w14="http://schemas.microsoft.com/office/word/2010/wordml" mc:Ignorable="w14">
   <w:docDefaults>
     <w:rPrDefault>
       <w:rPr>
@@ -1761,378 +1600,144 @@
       </w:pPr>
     </w:pPrDefault>
   </w:docDefaults>
-  <w:latentStyles w:defLockedState="0" w:defUIPriority="99" w:defSemiHidden="0" w:defUnhideWhenUsed="0" w:defQFormat="0" w:count="371">
-    <w:lsdException w:name="Normal" w:uiPriority="0" w:qFormat="1"/>
-    <w:lsdException w:name="heading 1" w:uiPriority="9" w:qFormat="1"/>
-    <w:lsdException w:name="heading 2" w:semiHidden="1" w:uiPriority="9" w:unhideWhenUsed="1" w:qFormat="1"/>
-    <w:lsdException w:name="heading 3" w:semiHidden="1" w:uiPriority="9" w:unhideWhenUsed="1" w:qFormat="1"/>
-    <w:lsdException w:name="heading 4" w:semiHidden="1" w:uiPriority="9" w:unhideWhenUsed="1" w:qFormat="1"/>
-    <w:lsdException w:name="heading 5" w:semiHidden="1" w:uiPriority="9" w:unhideWhenUsed="1" w:qFormat="1"/>
-    <w:lsdException w:name="heading 6" w:semiHidden="1" w:uiPriority="9" w:unhideWhenUsed="1" w:qFormat="1"/>
-    <w:lsdException w:name="heading 7" w:semiHidden="1" w:uiPriority="9" w:unhideWhenUsed="1" w:qFormat="1"/>
-    <w:lsdException w:name="heading 8" w:semiHidden="1" w:uiPriority="9" w:unhideWhenUsed="1" w:qFormat="1"/>
-    <w:lsdException w:name="heading 9" w:semiHidden="1" w:uiPriority="9" w:unhideWhenUsed="1" w:qFormat="1"/>
-    <w:lsdException w:name="index 1" w:semiHidden="1" w:unhideWhenUsed="1"/>
-    <w:lsdException w:name="index 2" w:semiHidden="1" w:unhideWhenUsed="1"/>
-    <w:lsdException w:name="index 3" w:semiHidden="1" w:unhideWhenUsed="1"/>
-    <w:lsdException w:name="index 4" w:semiHidden="1" w:unhideWhenUsed="1"/>
-    <w:lsdException w:name="index 5" w:semiHidden="1" w:unhideWhenUsed="1"/>
-    <w:lsdException w:name="index 6" w:semiHidden="1" w:unhideWhenUsed="1"/>
-    <w:lsdException w:name="index 7" w:semiHidden="1" w:unhideWhenUsed="1"/>
-    <w:lsdException w:name="index 8" w:semiHidden="1" w:unhideWhenUsed="1"/>
-    <w:lsdException w:name="index 9" w:semiHidden="1" w:unhideWhenUsed="1"/>
-    <w:lsdException w:name="toc 1" w:semiHidden="1" w:uiPriority="39" w:unhideWhenUsed="1"/>
-    <w:lsdException w:name="toc 2" w:semiHidden="1" w:uiPriority="39" w:unhideWhenUsed="1"/>
-    <w:lsdException w:name="toc 3" w:semiHidden="1" w:uiPriority="39" w:unhideWhenUsed="1"/>
-    <w:lsdException w:name="toc 4" w:semiHidden="1" w:uiPriority="39" w:unhideWhenUsed="1"/>
-    <w:lsdException w:name="toc 5" w:semiHidden="1" w:uiPriority="39" w:unhideWhenUsed="1"/>
-    <w:lsdException w:name="toc 6" w:semiHidden="1" w:uiPriority="39" w:unhideWhenUsed="1"/>
-    <w:lsdException w:name="toc 7" w:semiHidden="1" w:uiPriority="39" w:unhideWhenUsed="1"/>
-    <w:lsdException w:name="toc 8" w:semiHidden="1" w:uiPriority="39" w:unhideWhenUsed="1"/>
-    <w:lsdException w:name="toc 9" w:semiHidden="1" w:uiPriority="39" w:unhideWhenUsed="1"/>
-    <w:lsdException w:name="Normal Indent" w:semiHidden="1" w:unhideWhenUsed="1"/>
-    <w:lsdException w:name="footnote text" w:semiHidden="1" w:unhideWhenUsed="1"/>
-    <w:lsdException w:name="annotation text" w:semiHidden="1" w:unhideWhenUsed="1"/>
-    <w:lsdException w:name="header" w:semiHidden="1" w:unhideWhenUsed="1"/>
-    <w:lsdException w:name="footer" w:semiHidden="1" w:unhideWhenUsed="1"/>
-    <w:lsdException w:name="index heading" w:semiHidden="1" w:unhideWhenUsed="1"/>
-    <w:lsdException w:name="caption" w:semiHidden="1" w:uiPriority="35" w:unhideWhenUsed="1" w:qFormat="1"/>
-    <w:lsdException w:name="table of figures" w:semiHidden="1" w:unhideWhenUsed="1"/>
-    <w:lsdException w:name="envelope address" w:semiHidden="1" w:unhideWhenUsed="1"/>
-    <w:lsdException w:name="envelope return" w:semiHidden="1" w:unhideWhenUsed="1"/>
-    <w:lsdException w:name="footnote reference" w:semiHidden="1" w:unhideWhenUsed="1"/>
-    <w:lsdException w:name="annotation reference" w:semiHidden="1" w:unhideWhenUsed="1"/>
-    <w:lsdException w:name="line number" w:semiHidden="1" w:unhideWhenUsed="1"/>
-    <w:lsdException w:name="page number" w:semiHidden="1" w:unhideWhenUsed="1"/>
-    <w:lsdException w:name="endnote reference" w:semiHidden="1" w:unhideWhenUsed="1"/>
-    <w:lsdException w:name="endnote text" w:semiHidden="1" w:unhideWhenUsed="1"/>
-    <w:lsdException w:name="table of authorities" w:semiHidden="1" w:unhideWhenUsed="1"/>
-    <w:lsdException w:name="macro" w:semiHidden="1" w:unhideWhenUsed="1"/>
-    <w:lsdException w:name="toa heading" w:semiHidden="1" w:unhideWhenUsed="1"/>
-    <w:lsdException w:name="List" w:semiHidden="1" w:unhideWhenUsed="1"/>
-    <w:lsdException w:name="List Bullet" w:semiHidden="1" w:unhideWhenUsed="1"/>
-    <w:lsdException w:name="List Number" w:semiHidden="1" w:unhideWhenUsed="1"/>
-    <w:lsdException w:name="List 2" w:semiHidden="1" w:unhideWhenUsed="1"/>
-    <w:lsdException w:name="List 3" w:semiHidden="1" w:unhideWhenUsed="1"/>
-    <w:lsdException w:name="List 4" w:semiHidden="1" w:unhideWhenUsed="1"/>
-    <w:lsdException w:name="List 5" w:semiHidden="1" w:unhideWhenUsed="1"/>
-    <w:lsdException w:name="List Bullet 2" w:semiHidden="1" w:unhideWhenUsed="1"/>
-    <w:lsdException w:name="List Bullet 3" w:semiHidden="1" w:unhideWhenUsed="1"/>
-    <w:lsdException w:name="List Bullet 4" w:semiHidden="1" w:unhideWhenUsed="1"/>
-    <w:lsdException w:name="List Bullet 5" w:semiHidden="1" w:unhideWhenUsed="1"/>
-    <w:lsdException w:name="List Number 2" w:semiHidden="1" w:unhideWhenUsed="1"/>
-    <w:lsdException w:name="List Number 3" w:semiHidden="1" w:unhideWhenUsed="1"/>
-    <w:lsdException w:name="List Number 4" w:semiHidden="1" w:unhideWhenUsed="1"/>
-    <w:lsdException w:name="List Number 5" w:semiHidden="1" w:unhideWhenUsed="1"/>
-    <w:lsdException w:name="Title" w:uiPriority="10" w:qFormat="1"/>
-    <w:lsdException w:name="Closing" w:semiHidden="1" w:unhideWhenUsed="1"/>
-    <w:lsdException w:name="Signature" w:semiHidden="1" w:unhideWhenUsed="1"/>
-    <w:lsdException w:name="Default Paragraph Font" w:semiHidden="1" w:uiPriority="1" w:unhideWhenUsed="1"/>
-    <w:lsdException w:name="Body Text" w:semiHidden="1" w:unhideWhenUsed="1"/>
-    <w:lsdException w:name="Body Text Indent" w:semiHidden="1" w:unhideWhenUsed="1"/>
-    <w:lsdException w:name="List Continue" w:semiHidden="1" w:unhideWhenUsed="1"/>
-    <w:lsdException w:name="List Continue 2" w:semiHidden="1" w:unhideWhenUsed="1"/>
-    <w:lsdException w:name="List Continue 3" w:semiHidden="1" w:unhideWhenUsed="1"/>
-    <w:lsdException w:name="List Continue 4" w:semiHidden="1" w:unhideWhenUsed="1"/>
-    <w:lsdException w:name="List Continue 5" w:semiHidden="1" w:unhideWhenUsed="1"/>
-    <w:lsdException w:name="Message Header" w:semiHidden="1" w:unhideWhenUsed="1"/>
-    <w:lsdException w:name="Subtitle" w:uiPriority="11" w:qFormat="1"/>
-    <w:lsdException w:name="Salutation" w:semiHidden="1" w:unhideWhenUsed="1"/>
-    <w:lsdException w:name="Date" w:semiHidden="1" w:unhideWhenUsed="1"/>
-    <w:lsdException w:name="Body Text First Indent" w:semiHidden="1" w:unhideWhenUsed="1"/>
-    <w:lsdException w:name="Body Text First Indent 2" w:semiHidden="1" w:unhideWhenUsed="1"/>
-    <w:lsdException w:name="Note Heading" w:semiHidden="1" w:unhideWhenUsed="1"/>
-    <w:lsdException w:name="Body Text 2" w:semiHidden="1" w:unhideWhenUsed="1"/>
-    <w:lsdException w:name="Body Text 3" w:semiHidden="1" w:unhideWhenUsed="1"/>
-    <w:lsdException w:name="Body Text Indent 2" w:semiHidden="1" w:unhideWhenUsed="1"/>
-    <w:lsdException w:name="Body Text Indent 3" w:semiHidden="1" w:unhideWhenUsed="1"/>
-    <w:lsdException w:name="Block Text" w:semiHidden="1" w:unhideWhenUsed="1"/>
-    <w:lsdException w:name="Hyperlink" w:semiHidden="1" w:unhideWhenUsed="1"/>
-    <w:lsdException w:name="FollowedHyperlink" w:semiHidden="1" w:unhideWhenUsed="1"/>
-    <w:lsdException w:name="Strong" w:uiPriority="22" w:qFormat="1"/>
-    <w:lsdException w:name="Emphasis" w:uiPriority="20" w:qFormat="1"/>
-    <w:lsdException w:name="Document Map" w:semiHidden="1" w:unhideWhenUsed="1"/>
-    <w:lsdException w:name="Plain Text" w:semiHidden="1" w:unhideWhenUsed="1"/>
-    <w:lsdException w:name="E-mail Signature" w:semiHidden="1" w:unhideWhenUsed="1"/>
-    <w:lsdException w:name="HTML Top of Form" w:semiHidden="1" w:unhideWhenUsed="1"/>
-    <w:lsdException w:name="HTML Bottom of Form" w:semiHidden="1" w:unhideWhenUsed="1"/>
-    <w:lsdException w:name="Normal (Web)" w:semiHidden="1" w:unhideWhenUsed="1"/>
-    <w:lsdException w:name="HTML Acronym" w:semiHidden="1" w:unhideWhenUsed="1"/>
-    <w:lsdException w:name="HTML Address" w:semiHidden="1" w:unhideWhenUsed="1"/>
-    <w:lsdException w:name="HTML Cite" w:semiHidden="1" w:unhideWhenUsed="1"/>
-    <w:lsdException w:name="HTML Code" w:semiHidden="1" w:unhideWhenUsed="1"/>
-    <w:lsdException w:name="HTML Definition" w:semiHidden="1" w:unhideWhenUsed="1"/>
-    <w:lsdException w:name="HTML Keyboard" w:semiHidden="1" w:unhideWhenUsed="1"/>
-    <w:lsdException w:name="HTML Preformatted" w:semiHidden="1" w:unhideWhenUsed="1"/>
-    <w:lsdException w:name="HTML Sample" w:semiHidden="1" w:unhideWhenUsed="1"/>
-    <w:lsdException w:name="HTML Typewriter" w:semiHidden="1" w:unhideWhenUsed="1"/>
-    <w:lsdException w:name="HTML Variable" w:semiHidden="1" w:unhideWhenUsed="1"/>
-    <w:lsdException w:name="Normal Table" w:semiHidden="1" w:unhideWhenUsed="1"/>
-    <w:lsdException w:name="annotation subject" w:semiHidden="1" w:unhideWhenUsed="1"/>
-    <w:lsdException w:name="No List" w:semiHidden="1" w:unhideWhenUsed="1"/>
-    <w:lsdException w:name="Outline List 1" w:semiHidden="1" w:unhideWhenUsed="1"/>
-    <w:lsdException w:name="Outline List 2" w:semiHidden="1" w:unhideWhenUsed="1"/>
-    <w:lsdException w:name="Outline List 3" w:semiHidden="1" w:unhideWhenUsed="1"/>
-    <w:lsdException w:name="Table Simple 1" w:semiHidden="1" w:unhideWhenUsed="1"/>
-    <w:lsdException w:name="Table Simple 2" w:semiHidden="1" w:unhideWhenUsed="1"/>
-    <w:lsdException w:name="Table Simple 3" w:semiHidden="1" w:unhideWhenUsed="1"/>
-    <w:lsdException w:name="Table Classic 1" w:semiHidden="1" w:unhideWhenUsed="1"/>
-    <w:lsdException w:name="Table Classic 2" w:semiHidden="1" w:unhideWhenUsed="1"/>
-    <w:lsdException w:name="Table Classic 3" w:semiHidden="1" w:unhideWhenUsed="1"/>
-    <w:lsdException w:name="Table Classic 4" w:semiHidden="1" w:unhideWhenUsed="1"/>
-    <w:lsdException w:name="Table Colorful 1" w:semiHidden="1" w:unhideWhenUsed="1"/>
-    <w:lsdException w:name="Table Colorful 2" w:semiHidden="1" w:unhideWhenUsed="1"/>
-    <w:lsdException w:name="Table Colorful 3" w:semiHidden="1" w:unhideWhenUsed="1"/>
-    <w:lsdException w:name="Table Columns 1" w:semiHidden="1" w:unhideWhenUsed="1"/>
-    <w:lsdException w:name="Table Columns 2" w:semiHidden="1" w:unhideWhenUsed="1"/>
-    <w:lsdException w:name="Table Columns 3" w:semiHidden="1" w:unhideWhenUsed="1"/>
-    <w:lsdException w:name="Table Columns 4" w:semiHidden="1" w:unhideWhenUsed="1"/>
-    <w:lsdException w:name="Table Columns 5" w:semiHidden="1" w:unhideWhenUsed="1"/>
-    <w:lsdException w:name="Table Grid 1" w:semiHidden="1" w:unhideWhenUsed="1"/>
-    <w:lsdException w:name="Table Grid 2" w:semiHidden="1" w:unhideWhenUsed="1"/>
-    <w:lsdException w:name="Table Grid 3" w:semiHidden="1" w:unhideWhenUsed="1"/>
-    <w:lsdException w:name="Table Grid 4" w:semiHidden="1" w:unhideWhenUsed="1"/>
-    <w:lsdException w:name="Table Grid 5" w:semiHidden="1" w:unhideWhenUsed="1"/>
-    <w:lsdException w:name="Table Grid 6" w:semiHidden="1" w:unhideWhenUsed="1"/>
-    <w:lsdException w:name="Table Grid 7" w:semiHidden="1" w:unhideWhenUsed="1"/>
-    <w:lsdException w:name="Table Grid 8" w:semiHidden="1" w:unhideWhenUsed="1"/>
-    <w:lsdException w:name="Table List 1" w:semiHidden="1" w:unhideWhenUsed="1"/>
-    <w:lsdException w:name="Table List 2" w:semiHidden="1" w:unhideWhenUsed="1"/>
-    <w:lsdException w:name="Table List 3" w:semiHidden="1" w:unhideWhenUsed="1"/>
-    <w:lsdException w:name="Table List 4" w:semiHidden="1" w:unhideWhenUsed="1"/>
-    <w:lsdException w:name="Table List 5" w:semiHidden="1" w:unhideWhenUsed="1"/>
-    <w:lsdException w:name="Table List 6" w:semiHidden="1" w:unhideWhenUsed="1"/>
-    <w:lsdException w:name="Table List 7" w:semiHidden="1" w:unhideWhenUsed="1"/>
-    <w:lsdException w:name="Table List 8" w:semiHidden="1" w:unhideWhenUsed="1"/>
-    <w:lsdException w:name="Table 3D effects 1" w:semiHidden="1" w:unhideWhenUsed="1"/>
-    <w:lsdException w:name="Table 3D effects 2" w:semiHidden="1" w:unhideWhenUsed="1"/>
-    <w:lsdException w:name="Table 3D effects 3" w:semiHidden="1" w:unhideWhenUsed="1"/>
-    <w:lsdException w:name="Table Contemporary" w:semiHidden="1" w:unhideWhenUsed="1"/>
-    <w:lsdException w:name="Table Elegant" w:semiHidden="1" w:unhideWhenUsed="1"/>
-    <w:lsdException w:name="Table Professional" w:semiHidden="1" w:unhideWhenUsed="1"/>
-    <w:lsdException w:name="Table Subtle 1" w:semiHidden="1" w:unhideWhenUsed="1"/>
-    <w:lsdException w:name="Table Subtle 2" w:semiHidden="1" w:unhideWhenUsed="1"/>
-    <w:lsdException w:name="Table Web 1" w:semiHidden="1" w:unhideWhenUsed="1"/>
-    <w:lsdException w:name="Table Web 2" w:semiHidden="1" w:unhideWhenUsed="1"/>
-    <w:lsdException w:name="Table Web 3" w:semiHidden="1" w:unhideWhenUsed="1"/>
-    <w:lsdException w:name="Balloon Text" w:semiHidden="1" w:unhideWhenUsed="1"/>
-    <w:lsdException w:name="Table Grid" w:uiPriority="39"/>
-    <w:lsdException w:name="Table Theme" w:semiHidden="1" w:unhideWhenUsed="1"/>
-    <w:lsdException w:name="Placeholder Text" w:semiHidden="1"/>
-    <w:lsdException w:name="No Spacing" w:uiPriority="1" w:qFormat="1"/>
-    <w:lsdException w:name="Light Shading" w:uiPriority="60"/>
-    <w:lsdException w:name="Light List" w:uiPriority="61"/>
-    <w:lsdException w:name="Light Grid" w:uiPriority="62"/>
-    <w:lsdException w:name="Medium Shading 1" w:uiPriority="63"/>
-    <w:lsdException w:name="Medium Shading 2" w:uiPriority="64"/>
-    <w:lsdException w:name="Medium List 1" w:uiPriority="65"/>
-    <w:lsdException w:name="Medium List 2" w:uiPriority="66"/>
-    <w:lsdException w:name="Medium Grid 1" w:uiPriority="67"/>
-    <w:lsdException w:name="Medium Grid 2" w:uiPriority="68"/>
-    <w:lsdException w:name="Medium Grid 3" w:uiPriority="69"/>
-    <w:lsdException w:name="Dark List" w:uiPriority="70"/>
-    <w:lsdException w:name="Colorful Shading" w:uiPriority="71"/>
-    <w:lsdException w:name="Colorful List" w:uiPriority="72"/>
-    <w:lsdException w:name="Colorful Grid" w:uiPriority="73"/>
-    <w:lsdException w:name="Light Shading Accent 1" w:uiPriority="60"/>
-    <w:lsdException w:name="Light List Accent 1" w:uiPriority="61"/>
-    <w:lsdException w:name="Light Grid Accent 1" w:uiPriority="62"/>
-    <w:lsdException w:name="Medium Shading 1 Accent 1" w:uiPriority="63"/>
-    <w:lsdException w:name="Medium Shading 2 Accent 1" w:uiPriority="64"/>
-    <w:lsdException w:name="Medium List 1 Accent 1" w:uiPriority="65"/>
-    <w:lsdException w:name="Revision" w:semiHidden="1"/>
-    <w:lsdException w:name="List Paragraph" w:uiPriority="34" w:qFormat="1"/>
-    <w:lsdException w:name="Quote" w:uiPriority="29" w:qFormat="1"/>
-    <w:lsdException w:name="Intense Quote" w:uiPriority="30" w:qFormat="1"/>
-    <w:lsdException w:name="Medium List 2 Accent 1" w:uiPriority="66"/>
-    <w:lsdException w:name="Medium Grid 1 Accent 1" w:uiPriority="67"/>
-    <w:lsdException w:name="Medium Grid 2 Accent 1" w:uiPriority="68"/>
-    <w:lsdException w:name="Medium Grid 3 Accent 1" w:uiPriority="69"/>
-    <w:lsdException w:name="Dark List Accent 1" w:uiPriority="70"/>
-    <w:lsdException w:name="Colorful Shading Accent 1" w:uiPriority="71"/>
-    <w:lsdException w:name="Colorful List Accent 1" w:uiPriority="72"/>
-    <w:lsdException w:name="Colorful Grid Accent 1" w:uiPriority="73"/>
-    <w:lsdException w:name="Light Shading Accent 2" w:uiPriority="60"/>
-    <w:lsdException w:name="Light List Accent 2" w:uiPriority="61"/>
-    <w:lsdException w:name="Light Grid Accent 2" w:uiPriority="62"/>
-    <w:lsdException w:name="Medium Shading 1 Accent 2" w:uiPriority="63"/>
-    <w:lsdException w:name="Medium Shading 2 Accent 2" w:uiPriority="64"/>
-    <w:lsdException w:name="Medium List 1 Accent 2" w:uiPriority="65"/>
-    <w:lsdException w:name="Medium List 2 Accent 2" w:uiPriority="66"/>
-    <w:lsdException w:name="Medium Grid 1 Accent 2" w:uiPriority="67"/>
-    <w:lsdException w:name="Medium Grid 2 Accent 2" w:uiPriority="68"/>
-    <w:lsdException w:name="Medium Grid 3 Accent 2" w:uiPriority="69"/>
-    <w:lsdException w:name="Dark List Accent 2" w:uiPriority="70"/>
-    <w:lsdException w:name="Colorful Shading Accent 2" w:uiPriority="71"/>
-    <w:lsdException w:name="Colorful List Accent 2" w:uiPriority="72"/>
-    <w:lsdException w:name="Colorful Grid Accent 2" w:uiPriority="73"/>
-    <w:lsdException w:name="Light Shading Accent 3" w:uiPriority="60"/>
-    <w:lsdException w:name="Light List Accent 3" w:uiPriority="61"/>
-    <w:lsdException w:name="Light Grid Accent 3" w:uiPriority="62"/>
-    <w:lsdException w:name="Medium Shading 1 Accent 3" w:uiPriority="63"/>
-    <w:lsdException w:name="Medium Shading 2 Accent 3" w:uiPriority="64"/>
-    <w:lsdException w:name="Medium List 1 Accent 3" w:uiPriority="65"/>
-    <w:lsdException w:name="Medium List 2 Accent 3" w:uiPriority="66"/>
-    <w:lsdException w:name="Medium Grid 1 Accent 3" w:uiPriority="67"/>
-    <w:lsdException w:name="Medium Grid 2 Accent 3" w:uiPriority="68"/>
-    <w:lsdException w:name="Medium Grid 3 Accent 3" w:uiPriority="69"/>
-    <w:lsdException w:name="Dark List Accent 3" w:uiPriority="70"/>
-    <w:lsdException w:name="Colorful Shading Accent 3" w:uiPriority="71"/>
-    <w:lsdException w:name="Colorful List Accent 3" w:uiPriority="72"/>
-    <w:lsdException w:name="Colorful Grid Accent 3" w:uiPriority="73"/>
-    <w:lsdException w:name="Light Shading Accent 4" w:uiPriority="60"/>
-    <w:lsdException w:name="Light List Accent 4" w:uiPriority="61"/>
-    <w:lsdException w:name="Light Grid Accent 4" w:uiPriority="62"/>
-    <w:lsdException w:name="Medium Shading 1 Accent 4" w:uiPriority="63"/>
-    <w:lsdException w:name="Medium Shading 2 Accent 4" w:uiPriority="64"/>
-    <w:lsdException w:name="Medium List 1 Accent 4" w:uiPriority="65"/>
-    <w:lsdException w:name="Medium List 2 Accent 4" w:uiPriority="66"/>
-    <w:lsdException w:name="Medium Grid 1 Accent 4" w:uiPriority="67"/>
-    <w:lsdException w:name="Medium Grid 2 Accent 4" w:uiPriority="68"/>
-    <w:lsdException w:name="Medium Grid 3 Accent 4" w:uiPriority="69"/>
-    <w:lsdException w:name="Dark List Accent 4" w:uiPriority="70"/>
-    <w:lsdException w:name="Colorful Shading Accent 4" w:uiPriority="71"/>
-    <w:lsdException w:name="Colorful List Accent 4" w:uiPriority="72"/>
-    <w:lsdException w:name="Colorful Grid Accent 4" w:uiPriority="73"/>
-    <w:lsdException w:name="Light Shading Accent 5" w:uiPriority="60"/>
-    <w:lsdException w:name="Light List Accent 5" w:uiPriority="61"/>
-    <w:lsdException w:name="Light Grid Accent 5" w:uiPriority="62"/>
-    <w:lsdException w:name="Medium Shading 1 Accent 5" w:uiPriority="63"/>
-    <w:lsdException w:name="Medium Shading 2 Accent 5" w:uiPriority="64"/>
-    <w:lsdException w:name="Medium List 1 Accent 5" w:uiPriority="65"/>
-    <w:lsdException w:name="Medium List 2 Accent 5" w:uiPriority="66"/>
-    <w:lsdException w:name="Medium Grid 1 Accent 5" w:uiPriority="67"/>
-    <w:lsdException w:name="Medium Grid 2 Accent 5" w:uiPriority="68"/>
-    <w:lsdException w:name="Medium Grid 3 Accent 5" w:uiPriority="69"/>
-    <w:lsdException w:name="Dark List Accent 5" w:uiPriority="70"/>
-    <w:lsdException w:name="Colorful Shading Accent 5" w:uiPriority="71"/>
-    <w:lsdException w:name="Colorful List Accent 5" w:uiPriority="72"/>
-    <w:lsdException w:name="Colorful Grid Accent 5" w:uiPriority="73"/>
-    <w:lsdException w:name="Light Shading Accent 6" w:uiPriority="60"/>
-    <w:lsdException w:name="Light List Accent 6" w:uiPriority="61"/>
-    <w:lsdException w:name="Light Grid Accent 6" w:uiPriority="62"/>
-    <w:lsdException w:name="Medium Shading 1 Accent 6" w:uiPriority="63"/>
-    <w:lsdException w:name="Medium Shading 2 Accent 6" w:uiPriority="64"/>
-    <w:lsdException w:name="Medium List 1 Accent 6" w:uiPriority="65"/>
-    <w:lsdException w:name="Medium List 2 Accent 6" w:uiPriority="66"/>
-    <w:lsdException w:name="Medium Grid 1 Accent 6" w:uiPriority="67"/>
-    <w:lsdException w:name="Medium Grid 2 Accent 6" w:uiPriority="68"/>
-    <w:lsdException w:name="Medium Grid 3 Accent 6" w:uiPriority="69"/>
-    <w:lsdException w:name="Dark List Accent 6" w:uiPriority="70"/>
-    <w:lsdException w:name="Colorful Shading Accent 6" w:uiPriority="71"/>
-    <w:lsdException w:name="Colorful List Accent 6" w:uiPriority="72"/>
-    <w:lsdException w:name="Colorful Grid Accent 6" w:uiPriority="73"/>
-    <w:lsdException w:name="Subtle Emphasis" w:uiPriority="19" w:qFormat="1"/>
-    <w:lsdException w:name="Intense Emphasis" w:uiPriority="21" w:qFormat="1"/>
-    <w:lsdException w:name="Subtle Reference" w:uiPriority="31" w:qFormat="1"/>
-    <w:lsdException w:name="Intense Reference" w:uiPriority="32" w:qFormat="1"/>
-    <w:lsdException w:name="Book Title" w:uiPriority="33" w:qFormat="1"/>
-    <w:lsdException w:name="Bibliography" w:semiHidden="1" w:uiPriority="37" w:unhideWhenUsed="1"/>
-    <w:lsdException w:name="TOC Heading" w:semiHidden="1" w:uiPriority="39" w:unhideWhenUsed="1" w:qFormat="1"/>
-    <w:lsdException w:name="Plain Table 1" w:uiPriority="41"/>
-    <w:lsdException w:name="Plain Table 2" w:uiPriority="42"/>
-    <w:lsdException w:name="Plain Table 3" w:uiPriority="43"/>
-    <w:lsdException w:name="Plain Table 4" w:uiPriority="44"/>
-    <w:lsdException w:name="Plain Table 5" w:uiPriority="45"/>
-    <w:lsdException w:name="Grid Table Light" w:uiPriority="40"/>
-    <w:lsdException w:name="Grid Table 1 Light" w:uiPriority="46"/>
-    <w:lsdException w:name="Grid Table 2" w:uiPriority="47"/>
-    <w:lsdException w:name="Grid Table 3" w:uiPriority="48"/>
-    <w:lsdException w:name="Grid Table 4" w:uiPriority="49"/>
-    <w:lsdException w:name="Grid Table 5 Dark" w:uiPriority="50"/>
-    <w:lsdException w:name="Grid Table 6 Colorful" w:uiPriority="51"/>
-    <w:lsdException w:name="Grid Table 7 Colorful" w:uiPriority="52"/>
-    <w:lsdException w:name="Grid Table 1 Light Accent 1" w:uiPriority="46"/>
-    <w:lsdException w:name="Grid Table 2 Accent 1" w:uiPriority="47"/>
-    <w:lsdException w:name="Grid Table 3 Accent 1" w:uiPriority="48"/>
-    <w:lsdException w:name="Grid Table 4 Accent 1" w:uiPriority="49"/>
-    <w:lsdException w:name="Grid Table 5 Dark Accent 1" w:uiPriority="50"/>
-    <w:lsdException w:name="Grid Table 6 Colorful Accent 1" w:uiPriority="51"/>
-    <w:lsdException w:name="Grid Table 7 Colorful Accent 1" w:uiPriority="52"/>
-    <w:lsdException w:name="Grid Table 1 Light Accent 2" w:uiPriority="46"/>
-    <w:lsdException w:name="Grid Table 2 Accent 2" w:uiPriority="47"/>
-    <w:lsdException w:name="Grid Table 3 Accent 2" w:uiPriority="48"/>
-    <w:lsdException w:name="Grid Table 4 Accent 2" w:uiPriority="49"/>
-    <w:lsdException w:name="Grid Table 5 Dark Accent 2" w:uiPriority="50"/>
-    <w:lsdException w:name="Grid Table 6 Colorful Accent 2" w:uiPriority="51"/>
-    <w:lsdException w:name="Grid Table 7 Colorful Accent 2" w:uiPriority="52"/>
-    <w:lsdException w:name="Grid Table 1 Light Accent 3" w:uiPriority="46"/>
-    <w:lsdException w:name="Grid Table 2 Accent 3" w:uiPriority="47"/>
-    <w:lsdException w:name="Grid Table 3 Accent 3" w:uiPriority="48"/>
-    <w:lsdException w:name="Grid Table 4 Accent 3" w:uiPriority="49"/>
-    <w:lsdException w:name="Grid Table 5 Dark Accent 3" w:uiPriority="50"/>
-    <w:lsdException w:name="Grid Table 6 Colorful Accent 3" w:uiPriority="51"/>
-    <w:lsdException w:name="Grid Table 7 Colorful Accent 3" w:uiPriority="52"/>
-    <w:lsdException w:name="Grid Table 1 Light Accent 4" w:uiPriority="46"/>
-    <w:lsdException w:name="Grid Table 2 Accent 4" w:uiPriority="47"/>
-    <w:lsdException w:name="Grid Table 3 Accent 4" w:uiPriority="48"/>
-    <w:lsdException w:name="Grid Table 4 Accent 4" w:uiPriority="49"/>
-    <w:lsdException w:name="Grid Table 5 Dark Accent 4" w:uiPriority="50"/>
-    <w:lsdException w:name="Grid Table 6 Colorful Accent 4" w:uiPriority="51"/>
-    <w:lsdException w:name="Grid Table 7 Colorful Accent 4" w:uiPriority="52"/>
-    <w:lsdException w:name="Grid Table 1 Light Accent 5" w:uiPriority="46"/>
-    <w:lsdException w:name="Grid Table 2 Accent 5" w:uiPriority="47"/>
-    <w:lsdException w:name="Grid Table 3 Accent 5" w:uiPriority="48"/>
-    <w:lsdException w:name="Grid Table 4 Accent 5" w:uiPriority="49"/>
-    <w:lsdException w:name="Grid Table 5 Dark Accent 5" w:uiPriority="50"/>
-    <w:lsdException w:name="Grid Table 6 Colorful Accent 5" w:uiPriority="51"/>
-    <w:lsdException w:name="Grid Table 7 Colorful Accent 5" w:uiPriority="52"/>
-    <w:lsdException w:name="Grid Table 1 Light Accent 6" w:uiPriority="46"/>
-    <w:lsdException w:name="Grid Table 2 Accent 6" w:uiPriority="47"/>
-    <w:lsdException w:name="Grid Table 3 Accent 6" w:uiPriority="48"/>
-    <w:lsdException w:name="Grid Table 4 Accent 6" w:uiPriority="49"/>
-    <w:lsdException w:name="Grid Table 5 Dark Accent 6" w:uiPriority="50"/>
-    <w:lsdException w:name="Grid Table 6 Colorful Accent 6" w:uiPriority="51"/>
-    <w:lsdException w:name="Grid Table 7 Colorful Accent 6" w:uiPriority="52"/>
-    <w:lsdException w:name="List Table 1 Light" w:uiPriority="46"/>
-    <w:lsdException w:name="List Table 2" w:uiPriority="47"/>
-    <w:lsdException w:name="List Table 3" w:uiPriority="48"/>
-    <w:lsdException w:name="List Table 4" w:uiPriority="49"/>
-    <w:lsdException w:name="List Table 5 Dark" w:uiPriority="50"/>
-    <w:lsdException w:name="List Table 6 Colorful" w:uiPriority="51"/>
-    <w:lsdException w:name="List Table 7 Colorful" w:uiPriority="52"/>
-    <w:lsdException w:name="List Table 1 Light Accent 1" w:uiPriority="46"/>
-    <w:lsdException w:name="List Table 2 Accent 1" w:uiPriority="47"/>
-    <w:lsdException w:name="List Table 3 Accent 1" w:uiPriority="48"/>
-    <w:lsdException w:name="List Table 4 Accent 1" w:uiPriority="49"/>
-    <w:lsdException w:name="List Table 5 Dark Accent 1" w:uiPriority="50"/>
-    <w:lsdException w:name="List Table 6 Colorful Accent 1" w:uiPriority="51"/>
-    <w:lsdException w:name="List Table 7 Colorful Accent 1" w:uiPriority="52"/>
-    <w:lsdException w:name="List Table 1 Light Accent 2" w:uiPriority="46"/>
-    <w:lsdException w:name="List Table 2 Accent 2" w:uiPriority="47"/>
-    <w:lsdException w:name="List Table 3 Accent 2" w:uiPriority="48"/>
-    <w:lsdException w:name="List Table 4 Accent 2" w:uiPriority="49"/>
-    <w:lsdException w:name="List Table 5 Dark Accent 2" w:uiPriority="50"/>
-    <w:lsdException w:name="List Table 6 Colorful Accent 2" w:uiPriority="51"/>
-    <w:lsdException w:name="List Table 7 Colorful Accent 2" w:uiPriority="52"/>
-    <w:lsdException w:name="List Table 1 Light Accent 3" w:uiPriority="46"/>
-    <w:lsdException w:name="List Table 2 Accent 3" w:uiPriority="47"/>
-    <w:lsdException w:name="List Table 3 Accent 3" w:uiPriority="48"/>
-    <w:lsdException w:name="List Table 4 Accent 3" w:uiPriority="49"/>
-    <w:lsdException w:name="List Table 5 Dark Accent 3" w:uiPriority="50"/>
-    <w:lsdException w:name="List Table 6 Colorful Accent 3" w:uiPriority="51"/>
-    <w:lsdException w:name="List Table 7 Colorful Accent 3" w:uiPriority="52"/>
-    <w:lsdException w:name="List Table 1 Light Accent 4" w:uiPriority="46"/>
-    <w:lsdException w:name="List Table 2 Accent 4" w:uiPriority="47"/>
-    <w:lsdException w:name="List Table 3 Accent 4" w:uiPriority="48"/>
-    <w:lsdException w:name="List Table 4 Accent 4" w:uiPriority="49"/>
-    <w:lsdException w:name="List Table 5 Dark Accent 4" w:uiPriority="50"/>
-    <w:lsdException w:name="List Table 6 Colorful Accent 4" w:uiPriority="51"/>
-    <w:lsdException w:name="List Table 7 Colorful Accent 4" w:uiPriority="52"/>
-    <w:lsdException w:name="List Table 1 Light Accent 5" w:uiPriority="46"/>
-    <w:lsdException w:name="List Table 2 Accent 5" w:uiPriority="47"/>
-    <w:lsdException w:name="List Table 3 Accent 5" w:uiPriority="48"/>
-    <w:lsdException w:name="List Table 4 Accent 5" w:uiPriority="49"/>
-    <w:lsdException w:name="List Table 5 Dark Accent 5" w:uiPriority="50"/>
-    <w:lsdException w:name="List Table 6 Colorful Accent 5" w:uiPriority="51"/>
-    <w:lsdException w:name="List Table 7 Colorful Accent 5" w:uiPriority="52"/>
-    <w:lsdException w:name="List Table 1 Light Accent 6" w:uiPriority="46"/>
-    <w:lsdException w:name="List Table 2 Accent 6" w:uiPriority="47"/>
-    <w:lsdException w:name="List Table 3 Accent 6" w:uiPriority="48"/>
-    <w:lsdException w:name="List Table 4 Accent 6" w:uiPriority="49"/>
-    <w:lsdException w:name="List Table 5 Dark Accent 6" w:uiPriority="50"/>
-    <w:lsdException w:name="List Table 6 Colorful Accent 6" w:uiPriority="51"/>
-    <w:lsdException w:name="List Table 7 Colorful Accent 6" w:uiPriority="52"/>
+  <w:latentStyles w:defLockedState="0" w:defUIPriority="99" w:defSemiHidden="1" w:defUnhideWhenUsed="1" w:defQFormat="0" w:count="267">
+    <w:lsdException w:name="Normal" w:semiHidden="0" w:uiPriority="0" w:unhideWhenUsed="0" w:qFormat="1"/>
+    <w:lsdException w:name="heading 1" w:semiHidden="0" w:uiPriority="9" w:unhideWhenUsed="0" w:qFormat="1"/>
+    <w:lsdException w:name="heading 2" w:uiPriority="9" w:qFormat="1"/>
+    <w:lsdException w:name="heading 3" w:uiPriority="9" w:qFormat="1"/>
+    <w:lsdException w:name="heading 4" w:uiPriority="9" w:qFormat="1"/>
+    <w:lsdException w:name="heading 5" w:uiPriority="9" w:qFormat="1"/>
+    <w:lsdException w:name="heading 6" w:uiPriority="9" w:qFormat="1"/>
+    <w:lsdException w:name="heading 7" w:uiPriority="9" w:qFormat="1"/>
+    <w:lsdException w:name="heading 8" w:uiPriority="9" w:qFormat="1"/>
+    <w:lsdException w:name="heading 9" w:uiPriority="9" w:qFormat="1"/>
+    <w:lsdException w:name="toc 1" w:uiPriority="39"/>
+    <w:lsdException w:name="toc 2" w:uiPriority="39"/>
+    <w:lsdException w:name="toc 3" w:uiPriority="39"/>
+    <w:lsdException w:name="toc 4" w:uiPriority="39"/>
+    <w:lsdException w:name="toc 5" w:uiPriority="39"/>
+    <w:lsdException w:name="toc 6" w:uiPriority="39"/>
+    <w:lsdException w:name="toc 7" w:uiPriority="39"/>
+    <w:lsdException w:name="toc 8" w:uiPriority="39"/>
+    <w:lsdException w:name="toc 9" w:uiPriority="39"/>
+    <w:lsdException w:name="caption" w:uiPriority="35" w:qFormat="1"/>
+    <w:lsdException w:name="Title" w:semiHidden="0" w:uiPriority="10" w:unhideWhenUsed="0" w:qFormat="1"/>
+    <w:lsdException w:name="Default Paragraph Font" w:uiPriority="1"/>
+    <w:lsdException w:name="Subtitle" w:semiHidden="0" w:uiPriority="11" w:unhideWhenUsed="0" w:qFormat="1"/>
+    <w:lsdException w:name="Strong" w:semiHidden="0" w:uiPriority="22" w:unhideWhenUsed="0" w:qFormat="1"/>
+    <w:lsdException w:name="Emphasis" w:semiHidden="0" w:uiPriority="20" w:unhideWhenUsed="0" w:qFormat="1"/>
+    <w:lsdException w:name="Table Grid" w:semiHidden="0" w:uiPriority="39" w:unhideWhenUsed="0"/>
+    <w:lsdException w:name="Placeholder Text" w:unhideWhenUsed="0"/>
+    <w:lsdException w:name="No Spacing" w:semiHidden="0" w:uiPriority="1" w:unhideWhenUsed="0" w:qFormat="1"/>
+    <w:lsdException w:name="Light Shading" w:semiHidden="0" w:uiPriority="60" w:unhideWhenUsed="0"/>
+    <w:lsdException w:name="Light List" w:semiHidden="0" w:uiPriority="61" w:unhideWhenUsed="0"/>
+    <w:lsdException w:name="Light Grid" w:semiHidden="0" w:uiPriority="62" w:unhideWhenUsed="0"/>
+    <w:lsdException w:name="Medium Shading 1" w:semiHidden="0" w:uiPriority="63" w:unhideWhenUsed="0"/>
+    <w:lsdException w:name="Medium Shading 2" w:semiHidden="0" w:uiPriority="64" w:unhideWhenUsed="0"/>
+    <w:lsdException w:name="Medium List 1" w:semiHidden="0" w:uiPriority="65" w:unhideWhenUsed="0"/>
+    <w:lsdException w:name="Medium List 2" w:semiHidden="0" w:uiPriority="66" w:unhideWhenUsed="0"/>
+    <w:lsdException w:name="Medium Grid 1" w:semiHidden="0" w:uiPriority="67" w:unhideWhenUsed="0"/>
+    <w:lsdException w:name="Medium Grid 2" w:semiHidden="0" w:uiPriority="68" w:unhideWhenUsed="0"/>
+    <w:lsdException w:name="Medium Grid 3" w:semiHidden="0" w:uiPriority="69" w:unhideWhenUsed="0"/>
+    <w:lsdException w:name="Dark List" w:semiHidden="0" w:uiPriority="70" w:unhideWhenUsed="0"/>
+    <w:lsdException w:name="Colorful Shading" w:semiHidden="0" w:uiPriority="71" w:unhideWhenUsed="0"/>
+    <w:lsdException w:name="Colorful List" w:semiHidden="0" w:uiPriority="72" w:unhideWhenUsed="0"/>
+    <w:lsdException w:name="Colorful Grid" w:semiHidden="0" w:uiPriority="73" w:unhideWhenUsed="0"/>
+    <w:lsdException w:name="Light Shading Accent 1" w:semiHidden="0" w:uiPriority="60" w:unhideWhenUsed="0"/>
+    <w:lsdException w:name="Light List Accent 1" w:semiHidden="0" w:uiPriority="61" w:unhideWhenUsed="0"/>
+    <w:lsdException w:name="Light Grid Accent 1" w:semiHidden="0" w:uiPriority="62" w:unhideWhenUsed="0"/>
+    <w:lsdException w:name="Medium Shading 1 Accent 1" w:semiHidden="0" w:uiPriority="63" w:unhideWhenUsed="0"/>
+    <w:lsdException w:name="Medium Shading 2 Accent 1" w:semiHidden="0" w:uiPriority="64" w:unhideWhenUsed="0"/>
+    <w:lsdException w:name="Medium List 1 Accent 1" w:semiHidden="0" w:uiPriority="65" w:unhideWhenUsed="0"/>
+    <w:lsdException w:name="Revision" w:unhideWhenUsed="0"/>
+    <w:lsdException w:name="List Paragraph" w:semiHidden="0" w:uiPriority="34" w:unhideWhenUsed="0" w:qFormat="1"/>
+    <w:lsdException w:name="Quote" w:semiHidden="0" w:uiPriority="29" w:unhideWhenUsed="0" w:qFormat="1"/>
+    <w:lsdException w:name="Intense Quote" w:semiHidden="0" w:uiPriority="30" w:unhideWhenUsed="0" w:qFormat="1"/>
+    <w:lsdException w:name="Medium List 2 Accent 1" w:semiHidden="0" w:uiPriority="66" w:unhideWhenUsed="0"/>
+    <w:lsdException w:name="Medium Grid 1 Accent 1" w:semiHidden="0" w:uiPriority="67" w:unhideWhenUsed="0"/>
+    <w:lsdException w:name="Medium Grid 2 Accent 1" w:semiHidden="0" w:uiPriority="68" w:unhideWhenUsed="0"/>
+    <w:lsdException w:name="Medium Grid 3 Accent 1" w:semiHidden="0" w:uiPriority="69" w:unhideWhenUsed="0"/>
+    <w:lsdException w:name="Dark List Accent 1" w:semiHidden="0" w:uiPriority="70" w:unhideWhenUsed="0"/>
+    <w:lsdException w:name="Colorful Shading Accent 1" w:semiHidden="0" w:uiPriority="71" w:unhideWhenUsed="0"/>
+    <w:lsdException w:name="Colorful List Accent 1" w:semiHidden="0" w:uiPriority="72" w:unhideWhenUsed="0"/>
+    <w:lsdException w:name="Colorful Grid Accent 1" w:semiHidden="0" w:uiPriority="73" w:unhideWhenUsed="0"/>
+    <w:lsdException w:name="Light Shading Accent 2" w:semiHidden="0" w:uiPriority="60" w:unhideWhenUsed="0"/>
+    <w:lsdException w:name="Light List Accent 2" w:semiHidden="0" w:uiPriority="61" w:unhideWhenUsed="0"/>
+    <w:lsdException w:name="Light Grid Accent 2" w:semiHidden="0" w:uiPriority="62" w:unhideWhenUsed="0"/>
+    <w:lsdException w:name="Medium Shading 1 Accent 2" w:semiHidden="0" w:uiPriority="63" w:unhideWhenUsed="0"/>
+    <w:lsdException w:name="Medium Shading 2 Accent 2" w:semiHidden="0" w:uiPriority="64" w:unhideWhenUsed="0"/>
+    <w:lsdException w:name="Medium List 1 Accent 2" w:semiHidden="0" w:uiPriority="65" w:unhideWhenUsed="0"/>
+    <w:lsdException w:name="Medium List 2 Accent 2" w:semiHidden="0" w:uiPriority="66" w:unhideWhenUsed="0"/>
+    <w:lsdException w:name="Medium Grid 1 Accent 2" w:semiHidden="0" w:uiPriority="67" w:unhideWhenUsed="0"/>
+    <w:lsdException w:name="Medium Grid 2 Accent 2" w:semiHidden="0" w:uiPriority="68" w:unhideWhenUsed="0"/>
+    <w:lsdException w:name="Medium Grid 3 Accent 2" w:semiHidden="0" w:uiPriority="69" w:unhideWhenUsed="0"/>
+    <w:lsdException w:name="Dark List Accent 2" w:semiHidden="0" w:uiPriority="70" w:unhideWhenUsed="0"/>
+    <w:lsdException w:name="Colorful Shading Accent 2" w:semiHidden="0" w:uiPriority="71" w:unhideWhenUsed="0"/>
+    <w:lsdException w:name="Colorful List Accent 2" w:semiHidden="0" w:uiPriority="72" w:unhideWhenUsed="0"/>
+    <w:lsdException w:name="Colorful Grid Accent 2" w:semiHidden="0" w:uiPriority="73" w:unhideWhenUsed="0"/>
+    <w:lsdException w:name="Light Shading Accent 3" w:semiHidden="0" w:uiPriority="60" w:unhideWhenUsed="0"/>
+    <w:lsdException w:name="Light List Accent 3" w:semiHidden="0" w:uiPriority="61" w:unhideWhenUsed="0"/>
+    <w:lsdException w:name="Light Grid Accent 3" w:semiHidden="0" w:uiPriority="62" w:unhideWhenUsed="0"/>
+    <w:lsdException w:name="Medium Shading 1 Accent 3" w:semiHidden="0" w:uiPriority="63" w:unhideWhenUsed="0"/>
+    <w:lsdException w:name="Medium Shading 2 Accent 3" w:semiHidden="0" w:uiPriority="64" w:unhideWhenUsed="0"/>
+    <w:lsdException w:name="Medium List 1 Accent 3" w:semiHidden="0" w:uiPriority="65" w:unhideWhenUsed="0"/>
+    <w:lsdException w:name="Medium List 2 Accent 3" w:semiHidden="0" w:uiPriority="66" w:unhideWhenUsed="0"/>
+    <w:lsdException w:name="Medium Grid 1 Accent 3" w:semiHidden="0" w:uiPriority="67" w:unhideWhenUsed="0"/>
+    <w:lsdException w:name="Medium Grid 2 Accent 3" w:semiHidden="0" w:uiPriority="68" w:unhideWhenUsed="0"/>
+    <w:lsdException w:name="Medium Grid 3 Accent 3" w:semiHidden="0" w:uiPriority="69" w:unhideWhenUsed="0"/>
+    <w:lsdException w:name="Dark List Accent 3" w:semiHidden="0" w:uiPriority="70" w:unhideWhenUsed="0"/>
+    <w:lsdException w:name="Colorful Shading Accent 3" w:semiHidden="0" w:uiPriority="71" w:unhideWhenUsed="0"/>
+    <w:lsdException w:name="Colorful List Accent 3" w:semiHidden="0" w:uiPriority="72" w:unhideWhenUsed="0"/>
+    <w:lsdException w:name="Colorful Grid Accent 3" w:semiHidden="0" w:uiPriority="73" w:unhideWhenUsed="0"/>
+    <w:lsdException w:name="Light Shading Accent 4" w:semiHidden="0" w:uiPriority="60" w:unhideWhenUsed="0"/>
+    <w:lsdException w:name="Light List Accent 4" w:semiHidden="0" w:uiPriority="61" w:unhideWhenUsed="0"/>
+    <w:lsdException w:name="Light Grid Accent 4" w:semiHidden="0" w:uiPriority="62" w:unhideWhenUsed="0"/>
+    <w:lsdException w:name="Medium Shading 1 Accent 4" w:semiHidden="0" w:uiPriority="63" w:unhideWhenUsed="0"/>
+    <w:lsdException w:name="Medium Shading 2 Accent 4" w:semiHidden="0" w:uiPriority="64" w:unhideWhenUsed="0"/>
+    <w:lsdException w:name="Medium List 1 Accent 4" w:semiHidden="0" w:uiPriority="65" w:unhideWhenUsed="0"/>
+    <w:lsdException w:name="Medium List 2 Accent 4" w:semiHidden="0" w:uiPriority="66" w:unhideWhenUsed="0"/>
+    <w:lsdException w:name="Medium Grid 1 Accent 4" w:semiHidden="0" w:uiPriority="67" w:unhideWhenUsed="0"/>
+    <w:lsdException w:name="Medium Grid 2 Accent 4" w:semiHidden="0" w:uiPriority="68" w:unhideWhenUsed="0"/>
+    <w:lsdException w:name="Medium Grid 3 Accent 4" w:semiHidden="0" w:uiPriority="69" w:unhideWhenUsed="0"/>
+    <w:lsdException w:name="Dark List Accent 4" w:semiHidden="0" w:uiPriority="70" w:unhideWhenUsed="0"/>
+    <w:lsdException w:name="Colorful Shading Accent 4" w:semiHidden="0" w:uiPriority="71" w:unhideWhenUsed="0"/>
+    <w:lsdException w:name="Colorful List Accent 4" w:semiHidden="0" w:uiPriority="72" w:unhideWhenUsed="0"/>
+    <w:lsdException w:name="Colorful Grid Accent 4" w:semiHidden="0" w:uiPriority="73" w:unhideWhenUsed="0"/>
+    <w:lsdException w:name="Light Shading Accent 5" w:semiHidden="0" w:uiPriority="60" w:unhideWhenUsed="0"/>
+    <w:lsdException w:name="Light List Accent 5" w:semiHidden="0" w:uiPriority="61" w:unhideWhenUsed="0"/>
+    <w:lsdException w:name="Light Grid Accent 5" w:semiHidden="0" w:uiPriority="62" w:unhideWhenUsed="0"/>
+    <w:lsdException w:name="Medium Shading 1 Accent 5" w:semiHidden="0" w:uiPriority="63" w:unhideWhenUsed="0"/>
+    <w:lsdException w:name="Medium Shading 2 Accent 5" w:semiHidden="0" w:uiPriority="64" w:unhideWhenUsed="0"/>
+    <w:lsdException w:name="Medium List 1 Accent 5" w:semiHidden="0" w:uiPriority="65" w:unhideWhenUsed="0"/>
+    <w:lsdException w:name="Medium List 2 Accent 5" w:semiHidden="0" w:uiPriority="66" w:unhideWhenUsed="0"/>
+    <w:lsdException w:name="Medium Grid 1 Accent 5" w:semiHidden="0" w:uiPriority="67" w:unhideWhenUsed="0"/>
+    <w:lsdException w:name="Medium Grid 2 Accent 5" w:semiHidden="0" w:uiPriority="68" w:unhideWhenUsed="0"/>
+    <w:lsdException w:name="Medium Grid 3 Accent 5" w:semiHidden="0" w:uiPriority="69" w:unhideWhenUsed="0"/>
+    <w:lsdException w:name="Dark List Accent 5" w:semiHidden="0" w:uiPriority="70" w:unhideWhenUsed="0"/>
+    <w:lsdException w:name="Colorful Shading Accent 5" w:semiHidden="0" w:uiPriority="71" w:unhideWhenUsed="0"/>
+    <w:lsdException w:name="Colorful List Accent 5" w:semiHidden="0" w:uiPriority="72" w:unhideWhenUsed="0"/>
+    <w:lsdException w:name="Colorful Grid Accent 5" w:semiHidden="0" w:uiPriority="73" w:unhideWhenUsed="0"/>
+    <w:lsdException w:name="Light Shading Accent 6" w:semiHidden="0" w:uiPriority="60" w:unhideWhenUsed="0"/>
+    <w:lsdException w:name="Light List Accent 6" w:semiHidden="0" w:uiPriority="61" w:unhideWhenUsed="0"/>
+    <w:lsdException w:name="Light Grid Accent 6" w:semiHidden="0" w:uiPriority="62" w:unhideWhenUsed="0"/>
+    <w:lsdException w:name="Medium Shading 1 Accent 6" w:semiHidden="0" w:uiPriority="63" w:unhideWhenUsed="0"/>
+    <w:lsdException w:name="Medium Shading 2 Accent 6" w:semiHidden="0" w:uiPriority="64" w:unhideWhenUsed="0"/>
+    <w:lsdException w:name="Medium List 1 Accent 6" w:semiHidden="0" w:uiPriority="65" w:unhideWhenUsed="0"/>
+    <w:lsdException w:name="Medium List 2 Accent 6" w:semiHidden="0" w:uiPriority="66" w:unhideWhenUsed="0"/>
+    <w:lsdException w:name="Medium Grid 1 Accent 6" w:semiHidden="0" w:uiPriority="67" w:unhideWhenUsed="0"/>
+    <w:lsdException w:name="Medium Grid 2 Accent 6" w:semiHidden="0" w:uiPriority="68" w:unhideWhenUsed="0"/>
+    <w:lsdException w:name="Medium Grid 3 Accent 6" w:semiHidden="0" w:uiPriority="69" w:unhideWhenUsed="0"/>
+    <w:lsdException w:name="Dark List Accent 6" w:semiHidden="0" w:uiPriority="70" w:unhideWhenUsed="0"/>
+    <w:lsdException w:name="Colorful Shading Accent 6" w:semiHidden="0" w:uiPriority="71" w:unhideWhenUsed="0"/>
+    <w:lsdException w:name="Colorful List Accent 6" w:semiHidden="0" w:uiPriority="72" w:unhideWhenUsed="0"/>
+    <w:lsdException w:name="Colorful Grid Accent 6" w:semiHidden="0" w:uiPriority="73" w:unhideWhenUsed="0"/>
+    <w:lsdException w:name="Subtle Emphasis" w:semiHidden="0" w:uiPriority="19" w:unhideWhenUsed="0" w:qFormat="1"/>
+    <w:lsdException w:name="Intense Emphasis" w:semiHidden="0" w:uiPriority="21" w:unhideWhenUsed="0" w:qFormat="1"/>
+    <w:lsdException w:name="Subtle Reference" w:semiHidden="0" w:uiPriority="31" w:unhideWhenUsed="0" w:qFormat="1"/>
+    <w:lsdException w:name="Intense Reference" w:semiHidden="0" w:uiPriority="32" w:unhideWhenUsed="0" w:qFormat="1"/>
+    <w:lsdException w:name="Book Title" w:semiHidden="0" w:uiPriority="33" w:unhideWhenUsed="0" w:qFormat="1"/>
+    <w:lsdException w:name="Bibliography" w:uiPriority="37"/>
+    <w:lsdException w:name="TOC Heading" w:uiPriority="39" w:qFormat="1"/>
   </w:latentStyles>
   <w:style w:type="paragraph" w:default="1" w:styleId="Normal">
     <w:name w:val="Normal"/>
@@ -2349,6 +1954,845 @@
   <w:style w:type="character" w:default="1" w:styleId="DefaultParagraphFont">
     <w:name w:val="Default Paragraph Font"/>
     <w:uiPriority w:val="1"/>
+    <w:semiHidden/>
+    <w:unhideWhenUsed/>
+  </w:style>
+  <w:style w:type="table" w:default="1" w:styleId="TableNormal">
+    <w:name w:val="Normal Table"/>
+    <w:uiPriority w:val="99"/>
+    <w:semiHidden/>
+    <w:unhideWhenUsed/>
+    <w:tblPr>
+      <w:tblInd w:w="0" w:type="dxa"/>
+      <w:tblCellMar>
+        <w:top w:w="0" w:type="dxa"/>
+        <w:left w:w="108" w:type="dxa"/>
+        <w:bottom w:w="0" w:type="dxa"/>
+        <w:right w:w="108" w:type="dxa"/>
+      </w:tblCellMar>
+    </w:tblPr>
+  </w:style>
+  <w:style w:type="numbering" w:default="1" w:styleId="NoList">
+    <w:name w:val="No List"/>
+    <w:uiPriority w:val="99"/>
+    <w:semiHidden/>
+    <w:unhideWhenUsed/>
+  </w:style>
+  <w:style w:type="paragraph" w:styleId="Title">
+    <w:name w:val="Title"/>
+    <w:basedOn w:val="Normal"/>
+    <w:next w:val="Normal"/>
+    <w:link w:val="TitleChar"/>
+    <w:uiPriority w:val="10"/>
+    <w:qFormat/>
+    <w:rsid w:val="008805E0"/>
+    <w:pPr>
+      <w:pBdr>
+        <w:bottom w:val="single" w:sz="8" w:space="4" w:color="5B9BD5" w:themeColor="accent1"/>
+      </w:pBdr>
+      <w:spacing w:after="300" w:line="240" w:lineRule="auto"/>
+      <w:contextualSpacing/>
+    </w:pPr>
+    <w:rPr>
+      <w:rFonts w:asciiTheme="majorHAnsi" w:eastAsiaTheme="majorEastAsia" w:hAnsiTheme="majorHAnsi" w:cstheme="majorBidi"/>
+      <w:color w:val="323E4F" w:themeColor="text2" w:themeShade="BF"/>
+      <w:spacing w:val="5"/>
+      <w:sz w:val="52"/>
+      <w:szCs w:val="52"/>
+    </w:rPr>
+  </w:style>
+  <w:style w:type="character" w:customStyle="1" w:styleId="TitleChar">
+    <w:name w:val="Title Char"/>
+    <w:basedOn w:val="DefaultParagraphFont"/>
+    <w:link w:val="Title"/>
+    <w:uiPriority w:val="10"/>
+    <w:rsid w:val="008805E0"/>
+    <w:rPr>
+      <w:rFonts w:asciiTheme="majorHAnsi" w:eastAsiaTheme="majorEastAsia" w:hAnsiTheme="majorHAnsi" w:cstheme="majorBidi"/>
+      <w:color w:val="323E4F" w:themeColor="text2" w:themeShade="BF"/>
+      <w:spacing w:val="5"/>
+      <w:sz w:val="52"/>
+      <w:szCs w:val="52"/>
+    </w:rPr>
+  </w:style>
+  <w:style w:type="character" w:customStyle="1" w:styleId="Heading1Char">
+    <w:name w:val="Heading 1 Char"/>
+    <w:basedOn w:val="DefaultParagraphFont"/>
+    <w:link w:val="Heading1"/>
+    <w:uiPriority w:val="9"/>
+    <w:rsid w:val="008805E0"/>
+    <w:rPr>
+      <w:rFonts w:asciiTheme="majorHAnsi" w:eastAsiaTheme="majorEastAsia" w:hAnsiTheme="majorHAnsi" w:cstheme="majorBidi"/>
+      <w:b/>
+      <w:bCs/>
+      <w:color w:val="2E74B5" w:themeColor="accent1" w:themeShade="BF"/>
+      <w:sz w:val="28"/>
+      <w:szCs w:val="28"/>
+    </w:rPr>
+  </w:style>
+  <w:style w:type="character" w:customStyle="1" w:styleId="Heading2Char">
+    <w:name w:val="Heading 2 Char"/>
+    <w:basedOn w:val="DefaultParagraphFont"/>
+    <w:link w:val="Heading2"/>
+    <w:uiPriority w:val="9"/>
+    <w:rsid w:val="008805E0"/>
+    <w:rPr>
+      <w:rFonts w:asciiTheme="majorHAnsi" w:eastAsiaTheme="majorEastAsia" w:hAnsiTheme="majorHAnsi" w:cstheme="majorBidi"/>
+      <w:b/>
+      <w:bCs/>
+      <w:color w:val="5B9BD5" w:themeColor="accent1"/>
+      <w:sz w:val="26"/>
+      <w:szCs w:val="26"/>
+    </w:rPr>
+  </w:style>
+  <w:style w:type="character" w:customStyle="1" w:styleId="Heading3Char">
+    <w:name w:val="Heading 3 Char"/>
+    <w:basedOn w:val="DefaultParagraphFont"/>
+    <w:link w:val="Heading3"/>
+    <w:uiPriority w:val="9"/>
+    <w:rsid w:val="008805E0"/>
+    <w:rPr>
+      <w:rFonts w:asciiTheme="majorHAnsi" w:eastAsiaTheme="majorEastAsia" w:hAnsiTheme="majorHAnsi" w:cstheme="majorBidi"/>
+      <w:b/>
+      <w:bCs/>
+      <w:color w:val="5B9BD5" w:themeColor="accent1"/>
+    </w:rPr>
+  </w:style>
+  <w:style w:type="character" w:customStyle="1" w:styleId="Heading4Char">
+    <w:name w:val="Heading 4 Char"/>
+    <w:basedOn w:val="DefaultParagraphFont"/>
+    <w:link w:val="Heading4"/>
+    <w:uiPriority w:val="9"/>
+    <w:rsid w:val="008805E0"/>
+    <w:rPr>
+      <w:rFonts w:asciiTheme="majorHAnsi" w:eastAsiaTheme="majorEastAsia" w:hAnsiTheme="majorHAnsi" w:cstheme="majorBidi"/>
+      <w:b/>
+      <w:bCs/>
+      <w:i/>
+      <w:iCs/>
+      <w:color w:val="5B9BD5" w:themeColor="accent1"/>
+    </w:rPr>
+  </w:style>
+  <w:style w:type="character" w:customStyle="1" w:styleId="Heading5Char">
+    <w:name w:val="Heading 5 Char"/>
+    <w:basedOn w:val="DefaultParagraphFont"/>
+    <w:link w:val="Heading5"/>
+    <w:uiPriority w:val="9"/>
+    <w:rsid w:val="008805E0"/>
+    <w:rPr>
+      <w:rFonts w:asciiTheme="majorHAnsi" w:eastAsiaTheme="majorEastAsia" w:hAnsiTheme="majorHAnsi" w:cstheme="majorBidi"/>
+      <w:color w:val="1F4D78" w:themeColor="accent1" w:themeShade="7F"/>
+    </w:rPr>
+  </w:style>
+  <w:style w:type="character" w:customStyle="1" w:styleId="Heading6Char">
+    <w:name w:val="Heading 6 Char"/>
+    <w:basedOn w:val="DefaultParagraphFont"/>
+    <w:link w:val="Heading6"/>
+    <w:uiPriority w:val="9"/>
+    <w:semiHidden/>
+    <w:rsid w:val="008805E0"/>
+    <w:rPr>
+      <w:rFonts w:asciiTheme="majorHAnsi" w:eastAsiaTheme="majorEastAsia" w:hAnsiTheme="majorHAnsi" w:cstheme="majorBidi"/>
+      <w:i/>
+      <w:iCs/>
+      <w:color w:val="1F4D78" w:themeColor="accent1" w:themeShade="7F"/>
+    </w:rPr>
+  </w:style>
+  <w:style w:type="character" w:customStyle="1" w:styleId="Heading7Char">
+    <w:name w:val="Heading 7 Char"/>
+    <w:basedOn w:val="DefaultParagraphFont"/>
+    <w:link w:val="Heading7"/>
+    <w:uiPriority w:val="9"/>
+    <w:semiHidden/>
+    <w:rsid w:val="008805E0"/>
+    <w:rPr>
+      <w:rFonts w:asciiTheme="majorHAnsi" w:eastAsiaTheme="majorEastAsia" w:hAnsiTheme="majorHAnsi" w:cstheme="majorBidi"/>
+      <w:i/>
+      <w:iCs/>
+      <w:color w:val="404040" w:themeColor="text1" w:themeTint="BF"/>
+    </w:rPr>
+  </w:style>
+  <w:style w:type="character" w:customStyle="1" w:styleId="Heading8Char">
+    <w:name w:val="Heading 8 Char"/>
+    <w:basedOn w:val="DefaultParagraphFont"/>
+    <w:link w:val="Heading8"/>
+    <w:uiPriority w:val="9"/>
+    <w:semiHidden/>
+    <w:rsid w:val="008805E0"/>
+    <w:rPr>
+      <w:rFonts w:asciiTheme="majorHAnsi" w:eastAsiaTheme="majorEastAsia" w:hAnsiTheme="majorHAnsi" w:cstheme="majorBidi"/>
+      <w:color w:val="5B9BD5" w:themeColor="accent1"/>
+      <w:sz w:val="20"/>
+      <w:szCs w:val="20"/>
+    </w:rPr>
+  </w:style>
+  <w:style w:type="character" w:customStyle="1" w:styleId="Heading9Char">
+    <w:name w:val="Heading 9 Char"/>
+    <w:basedOn w:val="DefaultParagraphFont"/>
+    <w:link w:val="Heading9"/>
+    <w:uiPriority w:val="9"/>
+    <w:semiHidden/>
+    <w:rsid w:val="008805E0"/>
+    <w:rPr>
+      <w:rFonts w:asciiTheme="majorHAnsi" w:eastAsiaTheme="majorEastAsia" w:hAnsiTheme="majorHAnsi" w:cstheme="majorBidi"/>
+      <w:i/>
+      <w:iCs/>
+      <w:color w:val="404040" w:themeColor="text1" w:themeTint="BF"/>
+      <w:sz w:val="20"/>
+      <w:szCs w:val="20"/>
+    </w:rPr>
+  </w:style>
+  <w:style w:type="paragraph" w:styleId="Caption">
+    <w:name w:val="caption"/>
+    <w:basedOn w:val="Normal"/>
+    <w:next w:val="Normal"/>
+    <w:uiPriority w:val="35"/>
+    <w:semiHidden/>
+    <w:unhideWhenUsed/>
+    <w:qFormat/>
+    <w:rsid w:val="008805E0"/>
+    <w:pPr>
+      <w:spacing w:line="240" w:lineRule="auto"/>
+    </w:pPr>
+    <w:rPr>
+      <w:b/>
+      <w:bCs/>
+      <w:color w:val="5B9BD5" w:themeColor="accent1"/>
+      <w:sz w:val="18"/>
+      <w:szCs w:val="18"/>
+    </w:rPr>
+  </w:style>
+  <w:style w:type="paragraph" w:styleId="Subtitle">
+    <w:name w:val="Subtitle"/>
+    <w:basedOn w:val="Normal"/>
+    <w:next w:val="Normal"/>
+    <w:link w:val="SubtitleChar"/>
+    <w:uiPriority w:val="11"/>
+    <w:qFormat/>
+    <w:rsid w:val="008805E0"/>
+    <w:pPr>
+      <w:numPr>
+        <w:ilvl w:val="1"/>
+      </w:numPr>
+    </w:pPr>
+    <w:rPr>
+      <w:rFonts w:asciiTheme="majorHAnsi" w:eastAsiaTheme="majorEastAsia" w:hAnsiTheme="majorHAnsi" w:cstheme="majorBidi"/>
+      <w:i/>
+      <w:iCs/>
+      <w:color w:val="5B9BD5" w:themeColor="accent1"/>
+      <w:spacing w:val="15"/>
+      <w:sz w:val="24"/>
+      <w:szCs w:val="24"/>
+    </w:rPr>
+  </w:style>
+  <w:style w:type="character" w:customStyle="1" w:styleId="SubtitleChar">
+    <w:name w:val="Subtitle Char"/>
+    <w:basedOn w:val="DefaultParagraphFont"/>
+    <w:link w:val="Subtitle"/>
+    <w:uiPriority w:val="11"/>
+    <w:rsid w:val="008805E0"/>
+    <w:rPr>
+      <w:rFonts w:asciiTheme="majorHAnsi" w:eastAsiaTheme="majorEastAsia" w:hAnsiTheme="majorHAnsi" w:cstheme="majorBidi"/>
+      <w:i/>
+      <w:iCs/>
+      <w:color w:val="5B9BD5" w:themeColor="accent1"/>
+      <w:spacing w:val="15"/>
+      <w:sz w:val="24"/>
+      <w:szCs w:val="24"/>
+    </w:rPr>
+  </w:style>
+  <w:style w:type="character" w:styleId="Strong">
+    <w:name w:val="Strong"/>
+    <w:basedOn w:val="DefaultParagraphFont"/>
+    <w:uiPriority w:val="22"/>
+    <w:qFormat/>
+    <w:rsid w:val="008805E0"/>
+    <w:rPr>
+      <w:b/>
+      <w:bCs/>
+    </w:rPr>
+  </w:style>
+  <w:style w:type="character" w:styleId="Emphasis">
+    <w:name w:val="Emphasis"/>
+    <w:basedOn w:val="DefaultParagraphFont"/>
+    <w:uiPriority w:val="20"/>
+    <w:qFormat/>
+    <w:rsid w:val="008805E0"/>
+    <w:rPr>
+      <w:i/>
+      <w:iCs/>
+    </w:rPr>
+  </w:style>
+  <w:style w:type="paragraph" w:styleId="NoSpacing">
+    <w:name w:val="No Spacing"/>
+    <w:uiPriority w:val="1"/>
+    <w:qFormat/>
+    <w:rsid w:val="008805E0"/>
+    <w:pPr>
+      <w:spacing w:after="0" w:line="240" w:lineRule="auto"/>
+    </w:pPr>
+  </w:style>
+  <w:style w:type="paragraph" w:styleId="Quote">
+    <w:name w:val="Quote"/>
+    <w:basedOn w:val="Normal"/>
+    <w:next w:val="Normal"/>
+    <w:link w:val="QuoteChar"/>
+    <w:uiPriority w:val="29"/>
+    <w:qFormat/>
+    <w:rsid w:val="008805E0"/>
+    <w:rPr>
+      <w:i/>
+      <w:iCs/>
+      <w:color w:val="000000" w:themeColor="text1"/>
+    </w:rPr>
+  </w:style>
+  <w:style w:type="character" w:customStyle="1" w:styleId="QuoteChar">
+    <w:name w:val="Quote Char"/>
+    <w:basedOn w:val="DefaultParagraphFont"/>
+    <w:link w:val="Quote"/>
+    <w:uiPriority w:val="29"/>
+    <w:rsid w:val="008805E0"/>
+    <w:rPr>
+      <w:i/>
+      <w:iCs/>
+      <w:color w:val="000000" w:themeColor="text1"/>
+    </w:rPr>
+  </w:style>
+  <w:style w:type="paragraph" w:styleId="IntenseQuote">
+    <w:name w:val="Intense Quote"/>
+    <w:basedOn w:val="Normal"/>
+    <w:next w:val="Normal"/>
+    <w:link w:val="IntenseQuoteChar"/>
+    <w:uiPriority w:val="30"/>
+    <w:qFormat/>
+    <w:rsid w:val="008805E0"/>
+    <w:pPr>
+      <w:pBdr>
+        <w:bottom w:val="single" w:sz="4" w:space="4" w:color="5B9BD5" w:themeColor="accent1"/>
+      </w:pBdr>
+      <w:spacing w:before="200" w:after="280"/>
+      <w:ind w:left="936" w:right="936"/>
+    </w:pPr>
+    <w:rPr>
+      <w:b/>
+      <w:bCs/>
+      <w:i/>
+      <w:iCs/>
+      <w:color w:val="5B9BD5" w:themeColor="accent1"/>
+    </w:rPr>
+  </w:style>
+  <w:style w:type="character" w:customStyle="1" w:styleId="IntenseQuoteChar">
+    <w:name w:val="Intense Quote Char"/>
+    <w:basedOn w:val="DefaultParagraphFont"/>
+    <w:link w:val="IntenseQuote"/>
+    <w:uiPriority w:val="30"/>
+    <w:rsid w:val="008805E0"/>
+    <w:rPr>
+      <w:b/>
+      <w:bCs/>
+      <w:i/>
+      <w:iCs/>
+      <w:color w:val="5B9BD5" w:themeColor="accent1"/>
+    </w:rPr>
+  </w:style>
+  <w:style w:type="character" w:styleId="SubtleEmphasis">
+    <w:name w:val="Subtle Emphasis"/>
+    <w:basedOn w:val="DefaultParagraphFont"/>
+    <w:uiPriority w:val="19"/>
+    <w:qFormat/>
+    <w:rsid w:val="008805E0"/>
+    <w:rPr>
+      <w:i/>
+      <w:iCs/>
+      <w:color w:val="808080" w:themeColor="text1" w:themeTint="7F"/>
+    </w:rPr>
+  </w:style>
+  <w:style w:type="character" w:styleId="IntenseEmphasis">
+    <w:name w:val="Intense Emphasis"/>
+    <w:basedOn w:val="DefaultParagraphFont"/>
+    <w:uiPriority w:val="21"/>
+    <w:qFormat/>
+    <w:rsid w:val="008805E0"/>
+    <w:rPr>
+      <w:b/>
+      <w:bCs/>
+      <w:i/>
+      <w:iCs/>
+      <w:color w:val="5B9BD5" w:themeColor="accent1"/>
+    </w:rPr>
+  </w:style>
+  <w:style w:type="character" w:styleId="SubtleReference">
+    <w:name w:val="Subtle Reference"/>
+    <w:basedOn w:val="DefaultParagraphFont"/>
+    <w:uiPriority w:val="31"/>
+    <w:qFormat/>
+    <w:rsid w:val="008805E0"/>
+    <w:rPr>
+      <w:smallCaps/>
+      <w:color w:val="ED7D31" w:themeColor="accent2"/>
+      <w:u w:val="single"/>
+    </w:rPr>
+  </w:style>
+  <w:style w:type="character" w:styleId="IntenseReference">
+    <w:name w:val="Intense Reference"/>
+    <w:basedOn w:val="DefaultParagraphFont"/>
+    <w:uiPriority w:val="32"/>
+    <w:qFormat/>
+    <w:rsid w:val="008805E0"/>
+    <w:rPr>
+      <w:b/>
+      <w:bCs/>
+      <w:smallCaps/>
+      <w:color w:val="ED7D31" w:themeColor="accent2"/>
+      <w:spacing w:val="5"/>
+      <w:u w:val="single"/>
+    </w:rPr>
+  </w:style>
+  <w:style w:type="character" w:styleId="BookTitle">
+    <w:name w:val="Book Title"/>
+    <w:basedOn w:val="DefaultParagraphFont"/>
+    <w:uiPriority w:val="33"/>
+    <w:qFormat/>
+    <w:rsid w:val="008805E0"/>
+    <w:rPr>
+      <w:b/>
+      <w:bCs/>
+      <w:smallCaps/>
+      <w:spacing w:val="5"/>
+    </w:rPr>
+  </w:style>
+  <w:style w:type="paragraph" w:styleId="TOCHeading">
+    <w:name w:val="TOC Heading"/>
+    <w:basedOn w:val="Heading1"/>
+    <w:next w:val="Normal"/>
+    <w:uiPriority w:val="39"/>
+    <w:semiHidden/>
+    <w:unhideWhenUsed/>
+    <w:qFormat/>
+    <w:rsid w:val="008805E0"/>
+    <w:pPr>
+      <w:outlineLvl w:val="9"/>
+    </w:pPr>
+  </w:style>
+  <w:style w:type="paragraph" w:styleId="Header">
+    <w:name w:val="header"/>
+    <w:basedOn w:val="Normal"/>
+    <w:link w:val="HeaderChar"/>
+    <w:uiPriority w:val="99"/>
+    <w:unhideWhenUsed/>
+    <w:rsid w:val="004D4A04"/>
+    <w:pPr>
+      <w:tabs>
+        <w:tab w:val="center" w:pos="4680"/>
+        <w:tab w:val="right" w:pos="9360"/>
+      </w:tabs>
+      <w:spacing w:after="0" w:line="240" w:lineRule="auto"/>
+    </w:pPr>
+  </w:style>
+  <w:style w:type="character" w:customStyle="1" w:styleId="HeaderChar">
+    <w:name w:val="Header Char"/>
+    <w:basedOn w:val="DefaultParagraphFont"/>
+    <w:link w:val="Header"/>
+    <w:uiPriority w:val="99"/>
+    <w:rsid w:val="004D4A04"/>
+  </w:style>
+  <w:style w:type="paragraph" w:styleId="Footer">
+    <w:name w:val="footer"/>
+    <w:basedOn w:val="Normal"/>
+    <w:link w:val="FooterChar"/>
+    <w:uiPriority w:val="99"/>
+    <w:unhideWhenUsed/>
+    <w:rsid w:val="004D4A04"/>
+    <w:pPr>
+      <w:tabs>
+        <w:tab w:val="center" w:pos="4680"/>
+        <w:tab w:val="right" w:pos="9360"/>
+      </w:tabs>
+      <w:spacing w:after="0" w:line="240" w:lineRule="auto"/>
+    </w:pPr>
+  </w:style>
+  <w:style w:type="character" w:customStyle="1" w:styleId="FooterChar">
+    <w:name w:val="Footer Char"/>
+    <w:basedOn w:val="DefaultParagraphFont"/>
+    <w:link w:val="Footer"/>
+    <w:uiPriority w:val="99"/>
+    <w:rsid w:val="004D4A04"/>
+  </w:style>
+</w:styles>
+</file>
+
+<file path=word/stylesWithEffects.xml><?xml version="1.0" encoding="utf-8"?>
+<w:styles xmlns:wpc="http://schemas.microsoft.com/office/word/2010/wordprocessingCanvas" xmlns:mc="http://schemas.openxmlformats.org/markup-compatibility/2006" xmlns:o="urn:schemas-microsoft-com:office:office" xmlns:r="http://schemas.openxmlformats.org/officeDocument/2006/relationships" xmlns:m="http://schemas.openxmlformats.org/officeDocument/2006/math" xmlns:v="urn:schemas-microsoft-com:vml" xmlns:wp14="http://schemas.microsoft.com/office/word/2010/wordprocessingDrawing" xmlns:wp="http://schemas.openxmlformats.org/drawingml/2006/wordprocessingDrawing" xmlns:w10="urn:schemas-microsoft-com:office:word" xmlns:w="http://schemas.openxmlformats.org/wordprocessingml/2006/main" xmlns:w14="http://schemas.microsoft.com/office/word/2010/wordml" xmlns:wpg="http://schemas.microsoft.com/office/word/2010/wordprocessingGroup" xmlns:wpi="http://schemas.microsoft.com/office/word/2010/wordprocessingInk" xmlns:wne="http://schemas.microsoft.com/office/word/2006/wordml" xmlns:wps="http://schemas.microsoft.com/office/word/2010/wordprocessingShape" mc:Ignorable="w14 wp14">
+  <w:docDefaults>
+    <w:rPrDefault>
+      <w:rPr>
+        <w:rFonts w:asciiTheme="minorHAnsi" w:eastAsiaTheme="minorEastAsia" w:hAnsiTheme="minorHAnsi" w:cstheme="minorBidi"/>
+        <w:sz w:val="22"/>
+        <w:szCs w:val="22"/>
+        <w:lang w:val="en-US" w:eastAsia="en-US" w:bidi="ar-SA"/>
+      </w:rPr>
+    </w:rPrDefault>
+    <w:pPrDefault>
+      <w:pPr>
+        <w:spacing w:after="200" w:line="276" w:lineRule="auto"/>
+      </w:pPr>
+    </w:pPrDefault>
+  </w:docDefaults>
+  <w:latentStyles w:defLockedState="0" w:defUIPriority="99" w:defSemiHidden="1" w:defUnhideWhenUsed="1" w:defQFormat="0" w:count="267">
+    <w:lsdException w:name="Normal" w:semiHidden="0" w:uiPriority="0" w:unhideWhenUsed="0" w:qFormat="1"/>
+    <w:lsdException w:name="heading 1" w:semiHidden="0" w:uiPriority="9" w:unhideWhenUsed="0" w:qFormat="1"/>
+    <w:lsdException w:name="heading 2" w:uiPriority="9" w:qFormat="1"/>
+    <w:lsdException w:name="heading 3" w:uiPriority="9" w:qFormat="1"/>
+    <w:lsdException w:name="heading 4" w:uiPriority="9" w:qFormat="1"/>
+    <w:lsdException w:name="heading 5" w:uiPriority="9" w:qFormat="1"/>
+    <w:lsdException w:name="heading 6" w:uiPriority="9" w:qFormat="1"/>
+    <w:lsdException w:name="heading 7" w:uiPriority="9" w:qFormat="1"/>
+    <w:lsdException w:name="heading 8" w:uiPriority="9" w:qFormat="1"/>
+    <w:lsdException w:name="heading 9" w:uiPriority="9" w:qFormat="1"/>
+    <w:lsdException w:name="toc 1" w:uiPriority="39"/>
+    <w:lsdException w:name="toc 2" w:uiPriority="39"/>
+    <w:lsdException w:name="toc 3" w:uiPriority="39"/>
+    <w:lsdException w:name="toc 4" w:uiPriority="39"/>
+    <w:lsdException w:name="toc 5" w:uiPriority="39"/>
+    <w:lsdException w:name="toc 6" w:uiPriority="39"/>
+    <w:lsdException w:name="toc 7" w:uiPriority="39"/>
+    <w:lsdException w:name="toc 8" w:uiPriority="39"/>
+    <w:lsdException w:name="toc 9" w:uiPriority="39"/>
+    <w:lsdException w:name="caption" w:uiPriority="35" w:qFormat="1"/>
+    <w:lsdException w:name="Title" w:semiHidden="0" w:uiPriority="10" w:unhideWhenUsed="0" w:qFormat="1"/>
+    <w:lsdException w:name="Default Paragraph Font" w:uiPriority="1"/>
+    <w:lsdException w:name="Subtitle" w:semiHidden="0" w:uiPriority="11" w:unhideWhenUsed="0" w:qFormat="1"/>
+    <w:lsdException w:name="Strong" w:semiHidden="0" w:uiPriority="22" w:unhideWhenUsed="0" w:qFormat="1"/>
+    <w:lsdException w:name="Emphasis" w:semiHidden="0" w:uiPriority="20" w:unhideWhenUsed="0" w:qFormat="1"/>
+    <w:lsdException w:name="Table Grid" w:semiHidden="0" w:uiPriority="39" w:unhideWhenUsed="0"/>
+    <w:lsdException w:name="Placeholder Text" w:unhideWhenUsed="0"/>
+    <w:lsdException w:name="No Spacing" w:semiHidden="0" w:uiPriority="1" w:unhideWhenUsed="0" w:qFormat="1"/>
+    <w:lsdException w:name="Light Shading" w:semiHidden="0" w:uiPriority="60" w:unhideWhenUsed="0"/>
+    <w:lsdException w:name="Light List" w:semiHidden="0" w:uiPriority="61" w:unhideWhenUsed="0"/>
+    <w:lsdException w:name="Light Grid" w:semiHidden="0" w:uiPriority="62" w:unhideWhenUsed="0"/>
+    <w:lsdException w:name="Medium Shading 1" w:semiHidden="0" w:uiPriority="63" w:unhideWhenUsed="0"/>
+    <w:lsdException w:name="Medium Shading 2" w:semiHidden="0" w:uiPriority="64" w:unhideWhenUsed="0"/>
+    <w:lsdException w:name="Medium List 1" w:semiHidden="0" w:uiPriority="65" w:unhideWhenUsed="0"/>
+    <w:lsdException w:name="Medium List 2" w:semiHidden="0" w:uiPriority="66" w:unhideWhenUsed="0"/>
+    <w:lsdException w:name="Medium Grid 1" w:semiHidden="0" w:uiPriority="67" w:unhideWhenUsed="0"/>
+    <w:lsdException w:name="Medium Grid 2" w:semiHidden="0" w:uiPriority="68" w:unhideWhenUsed="0"/>
+    <w:lsdException w:name="Medium Grid 3" w:semiHidden="0" w:uiPriority="69" w:unhideWhenUsed="0"/>
+    <w:lsdException w:name="Dark List" w:semiHidden="0" w:uiPriority="70" w:unhideWhenUsed="0"/>
+    <w:lsdException w:name="Colorful Shading" w:semiHidden="0" w:uiPriority="71" w:unhideWhenUsed="0"/>
+    <w:lsdException w:name="Colorful List" w:semiHidden="0" w:uiPriority="72" w:unhideWhenUsed="0"/>
+    <w:lsdException w:name="Colorful Grid" w:semiHidden="0" w:uiPriority="73" w:unhideWhenUsed="0"/>
+    <w:lsdException w:name="Light Shading Accent 1" w:semiHidden="0" w:uiPriority="60" w:unhideWhenUsed="0"/>
+    <w:lsdException w:name="Light List Accent 1" w:semiHidden="0" w:uiPriority="61" w:unhideWhenUsed="0"/>
+    <w:lsdException w:name="Light Grid Accent 1" w:semiHidden="0" w:uiPriority="62" w:unhideWhenUsed="0"/>
+    <w:lsdException w:name="Medium Shading 1 Accent 1" w:semiHidden="0" w:uiPriority="63" w:unhideWhenUsed="0"/>
+    <w:lsdException w:name="Medium Shading 2 Accent 1" w:semiHidden="0" w:uiPriority="64" w:unhideWhenUsed="0"/>
+    <w:lsdException w:name="Medium List 1 Accent 1" w:semiHidden="0" w:uiPriority="65" w:unhideWhenUsed="0"/>
+    <w:lsdException w:name="Revision" w:unhideWhenUsed="0"/>
+    <w:lsdException w:name="List Paragraph" w:semiHidden="0" w:uiPriority="34" w:unhideWhenUsed="0" w:qFormat="1"/>
+    <w:lsdException w:name="Quote" w:semiHidden="0" w:uiPriority="29" w:unhideWhenUsed="0" w:qFormat="1"/>
+    <w:lsdException w:name="Intense Quote" w:semiHidden="0" w:uiPriority="30" w:unhideWhenUsed="0" w:qFormat="1"/>
+    <w:lsdException w:name="Medium List 2 Accent 1" w:semiHidden="0" w:uiPriority="66" w:unhideWhenUsed="0"/>
+    <w:lsdException w:name="Medium Grid 1 Accent 1" w:semiHidden="0" w:uiPriority="67" w:unhideWhenUsed="0"/>
+    <w:lsdException w:name="Medium Grid 2 Accent 1" w:semiHidden="0" w:uiPriority="68" w:unhideWhenUsed="0"/>
+    <w:lsdException w:name="Medium Grid 3 Accent 1" w:semiHidden="0" w:uiPriority="69" w:unhideWhenUsed="0"/>
+    <w:lsdException w:name="Dark List Accent 1" w:semiHidden="0" w:uiPriority="70" w:unhideWhenUsed="0"/>
+    <w:lsdException w:name="Colorful Shading Accent 1" w:semiHidden="0" w:uiPriority="71" w:unhideWhenUsed="0"/>
+    <w:lsdException w:name="Colorful List Accent 1" w:semiHidden="0" w:uiPriority="72" w:unhideWhenUsed="0"/>
+    <w:lsdException w:name="Colorful Grid Accent 1" w:semiHidden="0" w:uiPriority="73" w:unhideWhenUsed="0"/>
+    <w:lsdException w:name="Light Shading Accent 2" w:semiHidden="0" w:uiPriority="60" w:unhideWhenUsed="0"/>
+    <w:lsdException w:name="Light List Accent 2" w:semiHidden="0" w:uiPriority="61" w:unhideWhenUsed="0"/>
+    <w:lsdException w:name="Light Grid Accent 2" w:semiHidden="0" w:uiPriority="62" w:unhideWhenUsed="0"/>
+    <w:lsdException w:name="Medium Shading 1 Accent 2" w:semiHidden="0" w:uiPriority="63" w:unhideWhenUsed="0"/>
+    <w:lsdException w:name="Medium Shading 2 Accent 2" w:semiHidden="0" w:uiPriority="64" w:unhideWhenUsed="0"/>
+    <w:lsdException w:name="Medium List 1 Accent 2" w:semiHidden="0" w:uiPriority="65" w:unhideWhenUsed="0"/>
+    <w:lsdException w:name="Medium List 2 Accent 2" w:semiHidden="0" w:uiPriority="66" w:unhideWhenUsed="0"/>
+    <w:lsdException w:name="Medium Grid 1 Accent 2" w:semiHidden="0" w:uiPriority="67" w:unhideWhenUsed="0"/>
+    <w:lsdException w:name="Medium Grid 2 Accent 2" w:semiHidden="0" w:uiPriority="68" w:unhideWhenUsed="0"/>
+    <w:lsdException w:name="Medium Grid 3 Accent 2" w:semiHidden="0" w:uiPriority="69" w:unhideWhenUsed="0"/>
+    <w:lsdException w:name="Dark List Accent 2" w:semiHidden="0" w:uiPriority="70" w:unhideWhenUsed="0"/>
+    <w:lsdException w:name="Colorful Shading Accent 2" w:semiHidden="0" w:uiPriority="71" w:unhideWhenUsed="0"/>
+    <w:lsdException w:name="Colorful List Accent 2" w:semiHidden="0" w:uiPriority="72" w:unhideWhenUsed="0"/>
+    <w:lsdException w:name="Colorful Grid Accent 2" w:semiHidden="0" w:uiPriority="73" w:unhideWhenUsed="0"/>
+    <w:lsdException w:name="Light Shading Accent 3" w:semiHidden="0" w:uiPriority="60" w:unhideWhenUsed="0"/>
+    <w:lsdException w:name="Light List Accent 3" w:semiHidden="0" w:uiPriority="61" w:unhideWhenUsed="0"/>
+    <w:lsdException w:name="Light Grid Accent 3" w:semiHidden="0" w:uiPriority="62" w:unhideWhenUsed="0"/>
+    <w:lsdException w:name="Medium Shading 1 Accent 3" w:semiHidden="0" w:uiPriority="63" w:unhideWhenUsed="0"/>
+    <w:lsdException w:name="Medium Shading 2 Accent 3" w:semiHidden="0" w:uiPriority="64" w:unhideWhenUsed="0"/>
+    <w:lsdException w:name="Medium List 1 Accent 3" w:semiHidden="0" w:uiPriority="65" w:unhideWhenUsed="0"/>
+    <w:lsdException w:name="Medium List 2 Accent 3" w:semiHidden="0" w:uiPriority="66" w:unhideWhenUsed="0"/>
+    <w:lsdException w:name="Medium Grid 1 Accent 3" w:semiHidden="0" w:uiPriority="67" w:unhideWhenUsed="0"/>
+    <w:lsdException w:name="Medium Grid 2 Accent 3" w:semiHidden="0" w:uiPriority="68" w:unhideWhenUsed="0"/>
+    <w:lsdException w:name="Medium Grid 3 Accent 3" w:semiHidden="0" w:uiPriority="69" w:unhideWhenUsed="0"/>
+    <w:lsdException w:name="Dark List Accent 3" w:semiHidden="0" w:uiPriority="70" w:unhideWhenUsed="0"/>
+    <w:lsdException w:name="Colorful Shading Accent 3" w:semiHidden="0" w:uiPriority="71" w:unhideWhenUsed="0"/>
+    <w:lsdException w:name="Colorful List Accent 3" w:semiHidden="0" w:uiPriority="72" w:unhideWhenUsed="0"/>
+    <w:lsdException w:name="Colorful Grid Accent 3" w:semiHidden="0" w:uiPriority="73" w:unhideWhenUsed="0"/>
+    <w:lsdException w:name="Light Shading Accent 4" w:semiHidden="0" w:uiPriority="60" w:unhideWhenUsed="0"/>
+    <w:lsdException w:name="Light List Accent 4" w:semiHidden="0" w:uiPriority="61" w:unhideWhenUsed="0"/>
+    <w:lsdException w:name="Light Grid Accent 4" w:semiHidden="0" w:uiPriority="62" w:unhideWhenUsed="0"/>
+    <w:lsdException w:name="Medium Shading 1 Accent 4" w:semiHidden="0" w:uiPriority="63" w:unhideWhenUsed="0"/>
+    <w:lsdException w:name="Medium Shading 2 Accent 4" w:semiHidden="0" w:uiPriority="64" w:unhideWhenUsed="0"/>
+    <w:lsdException w:name="Medium List 1 Accent 4" w:semiHidden="0" w:uiPriority="65" w:unhideWhenUsed="0"/>
+    <w:lsdException w:name="Medium List 2 Accent 4" w:semiHidden="0" w:uiPriority="66" w:unhideWhenUsed="0"/>
+    <w:lsdException w:name="Medium Grid 1 Accent 4" w:semiHidden="0" w:uiPriority="67" w:unhideWhenUsed="0"/>
+    <w:lsdException w:name="Medium Grid 2 Accent 4" w:semiHidden="0" w:uiPriority="68" w:unhideWhenUsed="0"/>
+    <w:lsdException w:name="Medium Grid 3 Accent 4" w:semiHidden="0" w:uiPriority="69" w:unhideWhenUsed="0"/>
+    <w:lsdException w:name="Dark List Accent 4" w:semiHidden="0" w:uiPriority="70" w:unhideWhenUsed="0"/>
+    <w:lsdException w:name="Colorful Shading Accent 4" w:semiHidden="0" w:uiPriority="71" w:unhideWhenUsed="0"/>
+    <w:lsdException w:name="Colorful List Accent 4" w:semiHidden="0" w:uiPriority="72" w:unhideWhenUsed="0"/>
+    <w:lsdException w:name="Colorful Grid Accent 4" w:semiHidden="0" w:uiPriority="73" w:unhideWhenUsed="0"/>
+    <w:lsdException w:name="Light Shading Accent 5" w:semiHidden="0" w:uiPriority="60" w:unhideWhenUsed="0"/>
+    <w:lsdException w:name="Light List Accent 5" w:semiHidden="0" w:uiPriority="61" w:unhideWhenUsed="0"/>
+    <w:lsdException w:name="Light Grid Accent 5" w:semiHidden="0" w:uiPriority="62" w:unhideWhenUsed="0"/>
+    <w:lsdException w:name="Medium Shading 1 Accent 5" w:semiHidden="0" w:uiPriority="63" w:unhideWhenUsed="0"/>
+    <w:lsdException w:name="Medium Shading 2 Accent 5" w:semiHidden="0" w:uiPriority="64" w:unhideWhenUsed="0"/>
+    <w:lsdException w:name="Medium List 1 Accent 5" w:semiHidden="0" w:uiPriority="65" w:unhideWhenUsed="0"/>
+    <w:lsdException w:name="Medium List 2 Accent 5" w:semiHidden="0" w:uiPriority="66" w:unhideWhenUsed="0"/>
+    <w:lsdException w:name="Medium Grid 1 Accent 5" w:semiHidden="0" w:uiPriority="67" w:unhideWhenUsed="0"/>
+    <w:lsdException w:name="Medium Grid 2 Accent 5" w:semiHidden="0" w:uiPriority="68" w:unhideWhenUsed="0"/>
+    <w:lsdException w:name="Medium Grid 3 Accent 5" w:semiHidden="0" w:uiPriority="69" w:unhideWhenUsed="0"/>
+    <w:lsdException w:name="Dark List Accent 5" w:semiHidden="0" w:uiPriority="70" w:unhideWhenUsed="0"/>
+    <w:lsdException w:name="Colorful Shading Accent 5" w:semiHidden="0" w:uiPriority="71" w:unhideWhenUsed="0"/>
+    <w:lsdException w:name="Colorful List Accent 5" w:semiHidden="0" w:uiPriority="72" w:unhideWhenUsed="0"/>
+    <w:lsdException w:name="Colorful Grid Accent 5" w:semiHidden="0" w:uiPriority="73" w:unhideWhenUsed="0"/>
+    <w:lsdException w:name="Light Shading Accent 6" w:semiHidden="0" w:uiPriority="60" w:unhideWhenUsed="0"/>
+    <w:lsdException w:name="Light List Accent 6" w:semiHidden="0" w:uiPriority="61" w:unhideWhenUsed="0"/>
+    <w:lsdException w:name="Light Grid Accent 6" w:semiHidden="0" w:uiPriority="62" w:unhideWhenUsed="0"/>
+    <w:lsdException w:name="Medium Shading 1 Accent 6" w:semiHidden="0" w:uiPriority="63" w:unhideWhenUsed="0"/>
+    <w:lsdException w:name="Medium Shading 2 Accent 6" w:semiHidden="0" w:uiPriority="64" w:unhideWhenUsed="0"/>
+    <w:lsdException w:name="Medium List 1 Accent 6" w:semiHidden="0" w:uiPriority="65" w:unhideWhenUsed="0"/>
+    <w:lsdException w:name="Medium List 2 Accent 6" w:semiHidden="0" w:uiPriority="66" w:unhideWhenUsed="0"/>
+    <w:lsdException w:name="Medium Grid 1 Accent 6" w:semiHidden="0" w:uiPriority="67" w:unhideWhenUsed="0"/>
+    <w:lsdException w:name="Medium Grid 2 Accent 6" w:semiHidden="0" w:uiPriority="68" w:unhideWhenUsed="0"/>
+    <w:lsdException w:name="Medium Grid 3 Accent 6" w:semiHidden="0" w:uiPriority="69" w:unhideWhenUsed="0"/>
+    <w:lsdException w:name="Dark List Accent 6" w:semiHidden="0" w:uiPriority="70" w:unhideWhenUsed="0"/>
+    <w:lsdException w:name="Colorful Shading Accent 6" w:semiHidden="0" w:uiPriority="71" w:unhideWhenUsed="0"/>
+    <w:lsdException w:name="Colorful List Accent 6" w:semiHidden="0" w:uiPriority="72" w:unhideWhenUsed="0"/>
+    <w:lsdException w:name="Colorful Grid Accent 6" w:semiHidden="0" w:uiPriority="73" w:unhideWhenUsed="0"/>
+    <w:lsdException w:name="Subtle Emphasis" w:semiHidden="0" w:uiPriority="19" w:unhideWhenUsed="0" w:qFormat="1"/>
+    <w:lsdException w:name="Intense Emphasis" w:semiHidden="0" w:uiPriority="21" w:unhideWhenUsed="0" w:qFormat="1"/>
+    <w:lsdException w:name="Subtle Reference" w:semiHidden="0" w:uiPriority="31" w:unhideWhenUsed="0" w:qFormat="1"/>
+    <w:lsdException w:name="Intense Reference" w:semiHidden="0" w:uiPriority="32" w:unhideWhenUsed="0" w:qFormat="1"/>
+    <w:lsdException w:name="Book Title" w:semiHidden="0" w:uiPriority="33" w:unhideWhenUsed="0" w:qFormat="1"/>
+    <w:lsdException w:name="Bibliography" w:uiPriority="37"/>
+    <w:lsdException w:name="TOC Heading" w:uiPriority="39" w:qFormat="1"/>
+  </w:latentStyles>
+  <w:style w:type="paragraph" w:default="1" w:styleId="Normal">
+    <w:name w:val="Normal"/>
+    <w:qFormat/>
+    <w:rsid w:val="008805E0"/>
+  </w:style>
+  <w:style w:type="paragraph" w:styleId="Heading1">
+    <w:name w:val="heading 1"/>
+    <w:basedOn w:val="Normal"/>
+    <w:next w:val="Normal"/>
+    <w:link w:val="Heading1Char"/>
+    <w:uiPriority w:val="9"/>
+    <w:qFormat/>
+    <w:rsid w:val="008805E0"/>
+    <w:pPr>
+      <w:keepNext/>
+      <w:keepLines/>
+      <w:spacing w:before="480" w:after="0"/>
+      <w:outlineLvl w:val="0"/>
+    </w:pPr>
+    <w:rPr>
+      <w:rFonts w:asciiTheme="majorHAnsi" w:eastAsiaTheme="majorEastAsia" w:hAnsiTheme="majorHAnsi" w:cstheme="majorBidi"/>
+      <w:b/>
+      <w:bCs/>
+      <w:color w:val="2E74B5" w:themeColor="accent1" w:themeShade="BF"/>
+      <w:sz w:val="28"/>
+      <w:szCs w:val="28"/>
+    </w:rPr>
+  </w:style>
+  <w:style w:type="paragraph" w:styleId="Heading2">
+    <w:name w:val="heading 2"/>
+    <w:basedOn w:val="Normal"/>
+    <w:next w:val="Normal"/>
+    <w:link w:val="Heading2Char"/>
+    <w:uiPriority w:val="9"/>
+    <w:unhideWhenUsed/>
+    <w:qFormat/>
+    <w:rsid w:val="008805E0"/>
+    <w:pPr>
+      <w:keepNext/>
+      <w:keepLines/>
+      <w:spacing w:before="200" w:after="0"/>
+      <w:outlineLvl w:val="1"/>
+    </w:pPr>
+    <w:rPr>
+      <w:rFonts w:asciiTheme="majorHAnsi" w:eastAsiaTheme="majorEastAsia" w:hAnsiTheme="majorHAnsi" w:cstheme="majorBidi"/>
+      <w:b/>
+      <w:bCs/>
+      <w:color w:val="5B9BD5" w:themeColor="accent1"/>
+      <w:sz w:val="26"/>
+      <w:szCs w:val="26"/>
+    </w:rPr>
+  </w:style>
+  <w:style w:type="paragraph" w:styleId="Heading3">
+    <w:name w:val="heading 3"/>
+    <w:basedOn w:val="Normal"/>
+    <w:next w:val="Normal"/>
+    <w:link w:val="Heading3Char"/>
+    <w:uiPriority w:val="9"/>
+    <w:unhideWhenUsed/>
+    <w:qFormat/>
+    <w:rsid w:val="008805E0"/>
+    <w:pPr>
+      <w:keepNext/>
+      <w:keepLines/>
+      <w:spacing w:before="200" w:after="0"/>
+      <w:outlineLvl w:val="2"/>
+    </w:pPr>
+    <w:rPr>
+      <w:rFonts w:asciiTheme="majorHAnsi" w:eastAsiaTheme="majorEastAsia" w:hAnsiTheme="majorHAnsi" w:cstheme="majorBidi"/>
+      <w:b/>
+      <w:bCs/>
+      <w:color w:val="5B9BD5" w:themeColor="accent1"/>
+    </w:rPr>
+  </w:style>
+  <w:style w:type="paragraph" w:styleId="Heading4">
+    <w:name w:val="heading 4"/>
+    <w:basedOn w:val="Normal"/>
+    <w:next w:val="Normal"/>
+    <w:link w:val="Heading4Char"/>
+    <w:uiPriority w:val="9"/>
+    <w:unhideWhenUsed/>
+    <w:qFormat/>
+    <w:rsid w:val="008805E0"/>
+    <w:pPr>
+      <w:keepNext/>
+      <w:keepLines/>
+      <w:spacing w:before="200" w:after="0"/>
+      <w:outlineLvl w:val="3"/>
+    </w:pPr>
+    <w:rPr>
+      <w:rFonts w:asciiTheme="majorHAnsi" w:eastAsiaTheme="majorEastAsia" w:hAnsiTheme="majorHAnsi" w:cstheme="majorBidi"/>
+      <w:b/>
+      <w:bCs/>
+      <w:i/>
+      <w:iCs/>
+      <w:color w:val="5B9BD5" w:themeColor="accent1"/>
+    </w:rPr>
+  </w:style>
+  <w:style w:type="paragraph" w:styleId="Heading5">
+    <w:name w:val="heading 5"/>
+    <w:basedOn w:val="Normal"/>
+    <w:next w:val="Normal"/>
+    <w:link w:val="Heading5Char"/>
+    <w:uiPriority w:val="9"/>
+    <w:unhideWhenUsed/>
+    <w:qFormat/>
+    <w:rsid w:val="008805E0"/>
+    <w:pPr>
+      <w:keepNext/>
+      <w:keepLines/>
+      <w:spacing w:before="200" w:after="0"/>
+      <w:outlineLvl w:val="4"/>
+    </w:pPr>
+    <w:rPr>
+      <w:rFonts w:asciiTheme="majorHAnsi" w:eastAsiaTheme="majorEastAsia" w:hAnsiTheme="majorHAnsi" w:cstheme="majorBidi"/>
+      <w:color w:val="1F4D78" w:themeColor="accent1" w:themeShade="7F"/>
+    </w:rPr>
+  </w:style>
+  <w:style w:type="paragraph" w:styleId="Heading6">
+    <w:name w:val="heading 6"/>
+    <w:basedOn w:val="Normal"/>
+    <w:next w:val="Normal"/>
+    <w:link w:val="Heading6Char"/>
+    <w:uiPriority w:val="9"/>
+    <w:semiHidden/>
+    <w:unhideWhenUsed/>
+    <w:qFormat/>
+    <w:rsid w:val="008805E0"/>
+    <w:pPr>
+      <w:keepNext/>
+      <w:keepLines/>
+      <w:spacing w:before="200" w:after="0"/>
+      <w:outlineLvl w:val="5"/>
+    </w:pPr>
+    <w:rPr>
+      <w:rFonts w:asciiTheme="majorHAnsi" w:eastAsiaTheme="majorEastAsia" w:hAnsiTheme="majorHAnsi" w:cstheme="majorBidi"/>
+      <w:i/>
+      <w:iCs/>
+      <w:color w:val="1F4D78" w:themeColor="accent1" w:themeShade="7F"/>
+    </w:rPr>
+  </w:style>
+  <w:style w:type="paragraph" w:styleId="Heading7">
+    <w:name w:val="heading 7"/>
+    <w:basedOn w:val="Normal"/>
+    <w:next w:val="Normal"/>
+    <w:link w:val="Heading7Char"/>
+    <w:uiPriority w:val="9"/>
+    <w:semiHidden/>
+    <w:unhideWhenUsed/>
+    <w:qFormat/>
+    <w:rsid w:val="008805E0"/>
+    <w:pPr>
+      <w:keepNext/>
+      <w:keepLines/>
+      <w:spacing w:before="200" w:after="0"/>
+      <w:outlineLvl w:val="6"/>
+    </w:pPr>
+    <w:rPr>
+      <w:rFonts w:asciiTheme="majorHAnsi" w:eastAsiaTheme="majorEastAsia" w:hAnsiTheme="majorHAnsi" w:cstheme="majorBidi"/>
+      <w:i/>
+      <w:iCs/>
+      <w:color w:val="404040" w:themeColor="text1" w:themeTint="BF"/>
+    </w:rPr>
+  </w:style>
+  <w:style w:type="paragraph" w:styleId="Heading8">
+    <w:name w:val="heading 8"/>
+    <w:basedOn w:val="Normal"/>
+    <w:next w:val="Normal"/>
+    <w:link w:val="Heading8Char"/>
+    <w:uiPriority w:val="9"/>
+    <w:semiHidden/>
+    <w:unhideWhenUsed/>
+    <w:qFormat/>
+    <w:rsid w:val="008805E0"/>
+    <w:pPr>
+      <w:keepNext/>
+      <w:keepLines/>
+      <w:spacing w:before="200" w:after="0"/>
+      <w:outlineLvl w:val="7"/>
+    </w:pPr>
+    <w:rPr>
+      <w:rFonts w:asciiTheme="majorHAnsi" w:eastAsiaTheme="majorEastAsia" w:hAnsiTheme="majorHAnsi" w:cstheme="majorBidi"/>
+      <w:color w:val="5B9BD5" w:themeColor="accent1"/>
+      <w:sz w:val="20"/>
+      <w:szCs w:val="20"/>
+    </w:rPr>
+  </w:style>
+  <w:style w:type="paragraph" w:styleId="Heading9">
+    <w:name w:val="heading 9"/>
+    <w:basedOn w:val="Normal"/>
+    <w:next w:val="Normal"/>
+    <w:link w:val="Heading9Char"/>
+    <w:uiPriority w:val="9"/>
+    <w:semiHidden/>
+    <w:unhideWhenUsed/>
+    <w:qFormat/>
+    <w:rsid w:val="008805E0"/>
+    <w:pPr>
+      <w:keepNext/>
+      <w:keepLines/>
+      <w:spacing w:before="200" w:after="0"/>
+      <w:outlineLvl w:val="8"/>
+    </w:pPr>
+    <w:rPr>
+      <w:rFonts w:asciiTheme="majorHAnsi" w:eastAsiaTheme="majorEastAsia" w:hAnsiTheme="majorHAnsi" w:cstheme="majorBidi"/>
+      <w:i/>
+      <w:iCs/>
+      <w:color w:val="404040" w:themeColor="text1" w:themeTint="BF"/>
+      <w:sz w:val="20"/>
+      <w:szCs w:val="20"/>
+    </w:rPr>
+  </w:style>
+  <w:style w:type="character" w:default="1" w:styleId="DefaultParagraphFont">
+    <w:name w:val="Default Paragraph Font"/>
+    <w:uiPriority w:val="1"/>
+    <w:semiHidden/>
     <w:unhideWhenUsed/>
   </w:style>
   <w:style w:type="table" w:default="1" w:styleId="TableNormal">
@@ -3070,7 +3514,7 @@
   <a:extraClrSchemeLst/>
   <a:extLst>
     <a:ext uri="{05A4C25C-085E-4340-85A3-A5531E510DB2}">
-      <thm15:themeFamily xmlns:thm15="http://schemas.microsoft.com/office/thememl/2012/main" name="Office Theme" id="{62F939B6-93AF-4DB8-9C6B-D6C7DFDC589F}" vid="{4A3C46E8-61CC-4603-A589-7422A47A8E4A}"/>
+      <thm15:themeFamily xmlns:thm15="http://schemas.microsoft.com/office/thememl/2012/main" xmlns="" name="Office Theme" id="{62F939B6-93AF-4DB8-9C6B-D6C7DFDC589F}" vid="{4A3C46E8-61CC-4603-A589-7422A47A8E4A}"/>
     </a:ext>
   </a:extLst>
 </a:theme>
@@ -3081,7 +3525,7 @@
 </file>
 
 <file path=customXml/itemProps1.xml><?xml version="1.0" encoding="utf-8"?>
-<ds:datastoreItem xmlns:ds="http://schemas.openxmlformats.org/officeDocument/2006/customXml" ds:itemID="{6A065A4D-392C-4B4B-AFE8-B338CAEC8FE7}">
+<ds:datastoreItem xmlns:ds="http://schemas.openxmlformats.org/officeDocument/2006/customXml" ds:itemID="{7B85797C-5045-4A55-BD4F-FB337ADED899}">
   <ds:schemaRefs>
     <ds:schemaRef ds:uri="http://schemas.openxmlformats.org/officeDocument/2006/bibliography"/>
   </ds:schemaRefs>

</xml_diff>